<commit_message>
Avances en informe y memes :D
</commit_message>
<xml_diff>
--- a/Informe.docx
+++ b/Informe.docx
@@ -31,7 +31,7 @@
                     <pic:cNvPicPr/>
                   </pic:nvPicPr>
                   <pic:blipFill>
-                    <a:blip r:embed="rId7">
+                    <a:blip r:embed="rId8">
                       <a:extLst>
                         <a:ext uri="{28A0092B-C50C-407E-A947-70E740481C1C}">
                           <a14:useLocalDpi xmlns:a14="http://schemas.microsoft.com/office/drawing/2010/main" val="0"/>
@@ -65,7 +65,6 @@
       </w:r>
     </w:p>
     <w:p/>
-    <w:p/>
     <w:p>
       <w:r>
         <w:rPr>
@@ -74,161 +73,13 @@
         <mc:AlternateContent>
           <mc:Choice Requires="wps">
             <w:drawing>
-              <wp:anchor distT="45720" distB="45720" distL="114300" distR="114300" simplePos="0" relativeHeight="251660288" behindDoc="0" locked="0" layoutInCell="1" allowOverlap="1" wp14:anchorId="5D506FD2" wp14:editId="42A18148">
-                <wp:simplePos x="0" y="0"/>
-                <wp:positionH relativeFrom="column">
-                  <wp:posOffset>-600075</wp:posOffset>
-                </wp:positionH>
-                <wp:positionV relativeFrom="paragraph">
-                  <wp:posOffset>287655</wp:posOffset>
-                </wp:positionV>
-                <wp:extent cx="7124065" cy="409575"/>
-                <wp:effectExtent l="0" t="0" r="0" b="0"/>
-                <wp:wrapSquare wrapText="bothSides"/>
-                <wp:docPr id="217" name="Cuadro de texto 2"/>
-                <wp:cNvGraphicFramePr>
-                  <a:graphicFrameLocks xmlns:a="http://schemas.openxmlformats.org/drawingml/2006/main"/>
-                </wp:cNvGraphicFramePr>
-                <a:graphic xmlns:a="http://schemas.openxmlformats.org/drawingml/2006/main">
-                  <a:graphicData uri="http://schemas.microsoft.com/office/word/2010/wordprocessingShape">
-                    <wps:wsp>
-                      <wps:cNvSpPr txBox="1">
-                        <a:spLocks noChangeArrowheads="1"/>
-                      </wps:cNvSpPr>
-                      <wps:spPr bwMode="auto">
-                        <a:xfrm>
-                          <a:off x="0" y="0"/>
-                          <a:ext cx="7124065" cy="409575"/>
-                        </a:xfrm>
-                        <a:prstGeom prst="rect">
-                          <a:avLst/>
-                        </a:prstGeom>
-                        <a:noFill/>
-                        <a:ln w="9525">
-                          <a:noFill/>
-                          <a:miter lim="800000"/>
-                          <a:headEnd/>
-                          <a:tailEnd/>
-                        </a:ln>
-                      </wps:spPr>
-                      <wps:txbx>
-                        <w:txbxContent>
-                          <w:p>
-                            <w:pPr>
-                              <w:jc w:val="center"/>
-                              <w:rPr>
-                                <w:rFonts w:ascii="Trebuchet MS" w:hAnsi="Trebuchet MS"/>
-                                <w:sz w:val="40"/>
-                                <w:szCs w:val="40"/>
-                              </w:rPr>
-                            </w:pPr>
-                            <w:r>
-                              <w:rPr>
-                                <w:rFonts w:ascii="Trebuchet MS" w:hAnsi="Trebuchet MS"/>
-                                <w:sz w:val="40"/>
-                                <w:szCs w:val="40"/>
-                              </w:rPr>
-                              <w:t>Paradigmas de Programación</w:t>
-                            </w:r>
-                            <w:r>
-                              <w:rPr>
-                                <w:rFonts w:ascii="Trebuchet MS" w:hAnsi="Trebuchet MS"/>
-                                <w:sz w:val="40"/>
-                                <w:szCs w:val="40"/>
-                              </w:rPr>
-                              <w:t xml:space="preserve"> - </w:t>
-                            </w:r>
-                            <w:r>
-                              <w:rPr>
-                                <w:rFonts w:ascii="Trebuchet MS" w:hAnsi="Trebuchet MS"/>
-                                <w:sz w:val="40"/>
-                                <w:szCs w:val="40"/>
-                              </w:rPr>
-                              <w:t>Proyecto Final</w:t>
-                            </w:r>
-                          </w:p>
-                        </w:txbxContent>
-                      </wps:txbx>
-                      <wps:bodyPr rot="0" vert="horz" wrap="square" lIns="91440" tIns="45720" rIns="91440" bIns="45720" anchor="t" anchorCtr="0">
-                        <a:noAutofit/>
-                      </wps:bodyPr>
-                    </wps:wsp>
-                  </a:graphicData>
-                </a:graphic>
-                <wp14:sizeRelH relativeFrom="margin">
-                  <wp14:pctWidth>0</wp14:pctWidth>
-                </wp14:sizeRelH>
-                <wp14:sizeRelV relativeFrom="margin">
-                  <wp14:pctHeight>0</wp14:pctHeight>
-                </wp14:sizeRelV>
-              </wp:anchor>
-            </w:drawing>
-          </mc:Choice>
-          <mc:Fallback>
-            <w:pict>
-              <v:shapetype w14:anchorId="5D506FD2" id="_x0000_t202" coordsize="21600,21600" o:spt="202" path="m,l,21600r21600,l21600,xe">
-                <v:stroke joinstyle="miter"/>
-                <v:path gradientshapeok="t" o:connecttype="rect"/>
-              </v:shapetype>
-              <v:shape id="Cuadro de texto 2" o:spid="_x0000_s1026" type="#_x0000_t202" style="position:absolute;margin-left:-47.25pt;margin-top:22.65pt;width:560.95pt;height:32.25pt;z-index:251660288;visibility:visible;mso-wrap-style:square;mso-width-percent:0;mso-height-percent:0;mso-wrap-distance-left:9pt;mso-wrap-distance-top:3.6pt;mso-wrap-distance-right:9pt;mso-wrap-distance-bottom:3.6pt;mso-position-horizontal:absolute;mso-position-horizontal-relative:text;mso-position-vertical:absolute;mso-position-vertical-relative:text;mso-width-percent:0;mso-height-percent:0;mso-width-relative:margin;mso-height-relative:margin;v-text-anchor:top" o:gfxdata="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" filled="f" stroked="f">
-                <v:textbox>
-                  <w:txbxContent>
-                    <w:p>
-                      <w:pPr>
-                        <w:jc w:val="center"/>
-                        <w:rPr>
-                          <w:rFonts w:ascii="Trebuchet MS" w:hAnsi="Trebuchet MS"/>
-                          <w:sz w:val="40"/>
-                          <w:szCs w:val="40"/>
-                        </w:rPr>
-                      </w:pPr>
-                      <w:r>
-                        <w:rPr>
-                          <w:rFonts w:ascii="Trebuchet MS" w:hAnsi="Trebuchet MS"/>
-                          <w:sz w:val="40"/>
-                          <w:szCs w:val="40"/>
-                        </w:rPr>
-                        <w:t>Paradigmas de Programación</w:t>
-                      </w:r>
-                      <w:r>
-                        <w:rPr>
-                          <w:rFonts w:ascii="Trebuchet MS" w:hAnsi="Trebuchet MS"/>
-                          <w:sz w:val="40"/>
-                          <w:szCs w:val="40"/>
-                        </w:rPr>
-                        <w:t xml:space="preserve"> - </w:t>
-                      </w:r>
-                      <w:r>
-                        <w:rPr>
-                          <w:rFonts w:ascii="Trebuchet MS" w:hAnsi="Trebuchet MS"/>
-                          <w:sz w:val="40"/>
-                          <w:szCs w:val="40"/>
-                        </w:rPr>
-                        <w:t>Proyecto Final</w:t>
-                      </w:r>
-                    </w:p>
-                  </w:txbxContent>
-                </v:textbox>
-                <w10:wrap type="square"/>
-              </v:shape>
-            </w:pict>
-          </mc:Fallback>
-        </mc:AlternateContent>
-      </w:r>
-      <w:r>
-        <w:rPr>
-          <w:noProof/>
-        </w:rPr>
-        <mc:AlternateContent>
-          <mc:Choice Requires="wps">
-            <w:drawing>
-              <wp:anchor distT="45720" distB="45720" distL="114300" distR="114300" simplePos="0" relativeHeight="251661312" behindDoc="0" locked="0" layoutInCell="1" allowOverlap="1" wp14:anchorId="08969074" wp14:editId="083F9510">
+              <wp:anchor distT="45720" distB="45720" distL="114300" distR="114300" simplePos="0" relativeHeight="251661312" behindDoc="0" locked="0" layoutInCell="1" allowOverlap="1" wp14:anchorId="08969074" wp14:editId="0109D87D">
                 <wp:simplePos x="0" y="0"/>
                 <wp:positionH relativeFrom="column">
                   <wp:posOffset>-596265</wp:posOffset>
                 </wp:positionH>
                 <wp:positionV relativeFrom="paragraph">
-                  <wp:posOffset>697392</wp:posOffset>
+                  <wp:posOffset>1128036</wp:posOffset>
                 </wp:positionV>
                 <wp:extent cx="7124065" cy="1724025"/>
                 <wp:effectExtent l="0" t="0" r="0" b="0"/>
@@ -304,7 +155,11 @@
           </mc:Choice>
           <mc:Fallback>
             <w:pict>
-              <v:shape w14:anchorId="08969074" id="_x0000_s1027" type="#_x0000_t202" style="position:absolute;margin-left:-46.95pt;margin-top:54.9pt;width:560.95pt;height:135.75pt;z-index:251661312;visibility:visible;mso-wrap-style:square;mso-width-percent:0;mso-height-percent:0;mso-wrap-distance-left:9pt;mso-wrap-distance-top:3.6pt;mso-wrap-distance-right:9pt;mso-wrap-distance-bottom:3.6pt;mso-position-horizontal:absolute;mso-position-horizontal-relative:text;mso-position-vertical:absolute;mso-position-vertical-relative:text;mso-width-percent:0;mso-height-percent:0;mso-width-relative:margin;mso-height-relative:margin;v-text-anchor:top" o:gfxdata="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" filled="f" stroked="f">
+              <v:shapetype w14:anchorId="08969074" id="_x0000_t202" coordsize="21600,21600" o:spt="202" path="m,l,21600r21600,l21600,xe">
+                <v:stroke joinstyle="miter"/>
+                <v:path gradientshapeok="t" o:connecttype="rect"/>
+              </v:shapetype>
+              <v:shape id="Cuadro de texto 2" o:spid="_x0000_s1026" type="#_x0000_t202" style="position:absolute;margin-left:-46.95pt;margin-top:88.8pt;width:560.95pt;height:135.75pt;z-index:251661312;visibility:visible;mso-wrap-style:square;mso-width-percent:0;mso-height-percent:0;mso-wrap-distance-left:9pt;mso-wrap-distance-top:3.6pt;mso-wrap-distance-right:9pt;mso-wrap-distance-bottom:3.6pt;mso-position-horizontal:absolute;mso-position-horizontal-relative:text;mso-position-vertical:absolute;mso-position-vertical-relative:text;mso-width-percent:0;mso-height-percent:0;mso-width-relative:margin;mso-height-relative:margin;v-text-anchor:top" o:gfxdata="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" filled="f" stroked="f">
                 <v:textbox>
                   <w:txbxContent>
                     <w:p>
@@ -339,6 +194,186 @@
           </mc:Fallback>
         </mc:AlternateContent>
       </w:r>
+      <w:r>
+        <w:rPr>
+          <w:noProof/>
+        </w:rPr>
+        <mc:AlternateContent>
+          <mc:Choice Requires="wps">
+            <w:drawing>
+              <wp:anchor distT="45720" distB="45720" distL="114300" distR="114300" simplePos="0" relativeHeight="251660288" behindDoc="0" locked="0" layoutInCell="1" allowOverlap="1" wp14:anchorId="5D506FD2" wp14:editId="7FABA64E">
+                <wp:simplePos x="0" y="0"/>
+                <wp:positionH relativeFrom="column">
+                  <wp:posOffset>-596900</wp:posOffset>
+                </wp:positionH>
+                <wp:positionV relativeFrom="paragraph">
+                  <wp:posOffset>303143</wp:posOffset>
+                </wp:positionV>
+                <wp:extent cx="7124065" cy="822960"/>
+                <wp:effectExtent l="0" t="0" r="0" b="0"/>
+                <wp:wrapSquare wrapText="bothSides"/>
+                <wp:docPr id="217" name="Cuadro de texto 2"/>
+                <wp:cNvGraphicFramePr>
+                  <a:graphicFrameLocks xmlns:a="http://schemas.openxmlformats.org/drawingml/2006/main"/>
+                </wp:cNvGraphicFramePr>
+                <a:graphic xmlns:a="http://schemas.openxmlformats.org/drawingml/2006/main">
+                  <a:graphicData uri="http://schemas.microsoft.com/office/word/2010/wordprocessingShape">
+                    <wps:wsp>
+                      <wps:cNvSpPr txBox="1">
+                        <a:spLocks noChangeArrowheads="1"/>
+                      </wps:cNvSpPr>
+                      <wps:spPr bwMode="auto">
+                        <a:xfrm>
+                          <a:off x="0" y="0"/>
+                          <a:ext cx="7124065" cy="822960"/>
+                        </a:xfrm>
+                        <a:prstGeom prst="rect">
+                          <a:avLst/>
+                        </a:prstGeom>
+                        <a:noFill/>
+                        <a:ln w="9525">
+                          <a:noFill/>
+                          <a:miter lim="800000"/>
+                          <a:headEnd/>
+                          <a:tailEnd/>
+                        </a:ln>
+                      </wps:spPr>
+                      <wps:txbx>
+                        <w:txbxContent>
+                          <w:p>
+                            <w:pPr>
+                              <w:jc w:val="center"/>
+                              <w:rPr>
+                                <w:rFonts w:ascii="Trebuchet MS" w:hAnsi="Trebuchet MS"/>
+                                <w:sz w:val="40"/>
+                                <w:szCs w:val="40"/>
+                              </w:rPr>
+                            </w:pPr>
+                            <w:r>
+                              <w:rPr>
+                                <w:rFonts w:ascii="Trebuchet MS" w:hAnsi="Trebuchet MS"/>
+                                <w:sz w:val="40"/>
+                                <w:szCs w:val="40"/>
+                              </w:rPr>
+                              <w:t>Paradigmas de Programación</w:t>
+                            </w:r>
+                            <w:r>
+                              <w:rPr>
+                                <w:rFonts w:ascii="Trebuchet MS" w:hAnsi="Trebuchet MS"/>
+                                <w:sz w:val="40"/>
+                                <w:szCs w:val="40"/>
+                              </w:rPr>
+                              <w:t xml:space="preserve"> </w:t>
+                            </w:r>
+                            <w:r>
+                              <w:rPr>
+                                <w:rFonts w:ascii="Trebuchet MS" w:hAnsi="Trebuchet MS"/>
+                                <w:sz w:val="40"/>
+                                <w:szCs w:val="40"/>
+                              </w:rPr>
+                              <w:t>2022</w:t>
+                            </w:r>
+                          </w:p>
+                          <w:p>
+                            <w:pPr>
+                              <w:jc w:val="center"/>
+                              <w:rPr>
+                                <w:rFonts w:ascii="Trebuchet MS" w:hAnsi="Trebuchet MS"/>
+                                <w:sz w:val="40"/>
+                                <w:szCs w:val="40"/>
+                              </w:rPr>
+                            </w:pPr>
+                            <w:r>
+                              <w:rPr>
+                                <w:rFonts w:ascii="Trebuchet MS" w:hAnsi="Trebuchet MS"/>
+                                <w:sz w:val="40"/>
+                                <w:szCs w:val="40"/>
+                              </w:rPr>
+                              <w:t>Proyecto Final</w:t>
+                            </w:r>
+                          </w:p>
+                        </w:txbxContent>
+                      </wps:txbx>
+                      <wps:bodyPr rot="0" vert="horz" wrap="square" lIns="91440" tIns="45720" rIns="91440" bIns="45720" anchor="t" anchorCtr="0">
+                        <a:noAutofit/>
+                      </wps:bodyPr>
+                    </wps:wsp>
+                  </a:graphicData>
+                </a:graphic>
+                <wp14:sizeRelH relativeFrom="margin">
+                  <wp14:pctWidth>0</wp14:pctWidth>
+                </wp14:sizeRelH>
+                <wp14:sizeRelV relativeFrom="margin">
+                  <wp14:pctHeight>0</wp14:pctHeight>
+                </wp14:sizeRelV>
+              </wp:anchor>
+            </w:drawing>
+          </mc:Choice>
+          <mc:Fallback>
+            <w:pict>
+              <v:shape w14:anchorId="5D506FD2" id="_x0000_s1027" type="#_x0000_t202" style="position:absolute;margin-left:-47pt;margin-top:23.85pt;width:560.95pt;height:64.8pt;z-index:251660288;visibility:visible;mso-wrap-style:square;mso-width-percent:0;mso-height-percent:0;mso-wrap-distance-left:9pt;mso-wrap-distance-top:3.6pt;mso-wrap-distance-right:9pt;mso-wrap-distance-bottom:3.6pt;mso-position-horizontal:absolute;mso-position-horizontal-relative:text;mso-position-vertical:absolute;mso-position-vertical-relative:text;mso-width-percent:0;mso-height-percent:0;mso-width-relative:margin;mso-height-relative:margin;v-text-anchor:top" o:gfxdata="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" filled="f" stroked="f">
+                <v:textbox>
+                  <w:txbxContent>
+                    <w:p>
+                      <w:pPr>
+                        <w:jc w:val="center"/>
+                        <w:rPr>
+                          <w:rFonts w:ascii="Trebuchet MS" w:hAnsi="Trebuchet MS"/>
+                          <w:sz w:val="40"/>
+                          <w:szCs w:val="40"/>
+                        </w:rPr>
+                      </w:pPr>
+                      <w:r>
+                        <w:rPr>
+                          <w:rFonts w:ascii="Trebuchet MS" w:hAnsi="Trebuchet MS"/>
+                          <w:sz w:val="40"/>
+                          <w:szCs w:val="40"/>
+                        </w:rPr>
+                        <w:t>Paradigmas de Programación</w:t>
+                      </w:r>
+                      <w:r>
+                        <w:rPr>
+                          <w:rFonts w:ascii="Trebuchet MS" w:hAnsi="Trebuchet MS"/>
+                          <w:sz w:val="40"/>
+                          <w:szCs w:val="40"/>
+                        </w:rPr>
+                        <w:t xml:space="preserve"> </w:t>
+                      </w:r>
+                      <w:r>
+                        <w:rPr>
+                          <w:rFonts w:ascii="Trebuchet MS" w:hAnsi="Trebuchet MS"/>
+                          <w:sz w:val="40"/>
+                          <w:szCs w:val="40"/>
+                        </w:rPr>
+                        <w:t>2022</w:t>
+                      </w:r>
+                    </w:p>
+                    <w:p>
+                      <w:pPr>
+                        <w:jc w:val="center"/>
+                        <w:rPr>
+                          <w:rFonts w:ascii="Trebuchet MS" w:hAnsi="Trebuchet MS"/>
+                          <w:sz w:val="40"/>
+                          <w:szCs w:val="40"/>
+                        </w:rPr>
+                      </w:pPr>
+                      <w:r>
+                        <w:rPr>
+                          <w:rFonts w:ascii="Trebuchet MS" w:hAnsi="Trebuchet MS"/>
+                          <w:sz w:val="40"/>
+                          <w:szCs w:val="40"/>
+                        </w:rPr>
+                        <w:t>Proyecto Final</w:t>
+                      </w:r>
+                    </w:p>
+                  </w:txbxContent>
+                </v:textbox>
+                <w10:wrap type="square"/>
+              </v:shape>
+            </w:pict>
+          </mc:Fallback>
+        </mc:AlternateContent>
+      </w:r>
     </w:p>
     <w:p/>
     <w:p/>
@@ -359,13 +394,13 @@
         <mc:AlternateContent>
           <mc:Choice Requires="wps">
             <w:drawing>
-              <wp:anchor distT="45720" distB="45720" distL="114300" distR="114300" simplePos="0" relativeHeight="251662336" behindDoc="0" locked="0" layoutInCell="1" allowOverlap="1" wp14:anchorId="4238B5C3" wp14:editId="023D14BA">
+              <wp:anchor distT="45720" distB="45720" distL="114300" distR="114300" simplePos="0" relativeHeight="251662336" behindDoc="0" locked="0" layoutInCell="1" allowOverlap="1" wp14:anchorId="4238B5C3" wp14:editId="279B2569">
                 <wp:simplePos x="0" y="0"/>
                 <wp:positionH relativeFrom="column">
-                  <wp:posOffset>-28737</wp:posOffset>
+                  <wp:posOffset>-28575</wp:posOffset>
                 </wp:positionH>
                 <wp:positionV relativeFrom="paragraph">
-                  <wp:posOffset>189230</wp:posOffset>
+                  <wp:posOffset>43898</wp:posOffset>
                 </wp:positionV>
                 <wp:extent cx="4886325" cy="1571625"/>
                 <wp:effectExtent l="0" t="0" r="0" b="0"/>
@@ -402,15 +437,15 @@
                             <w:pPr>
                               <w:rPr>
                                 <w:rFonts w:ascii="Trebuchet MS" w:hAnsi="Trebuchet MS"/>
-                                <w:sz w:val="36"/>
-                                <w:szCs w:val="36"/>
+                                <w:sz w:val="32"/>
+                                <w:szCs w:val="32"/>
                               </w:rPr>
                             </w:pPr>
                             <w:r>
                               <w:rPr>
                                 <w:rFonts w:ascii="Trebuchet MS" w:hAnsi="Trebuchet MS"/>
-                                <w:sz w:val="36"/>
-                                <w:szCs w:val="36"/>
+                                <w:sz w:val="32"/>
+                                <w:szCs w:val="32"/>
                               </w:rPr>
                               <w:t>Integrantes:</w:t>
                             </w:r>
@@ -419,31 +454,106 @@
                             <w:pPr>
                               <w:rPr>
                                 <w:rFonts w:ascii="Trebuchet MS" w:hAnsi="Trebuchet MS"/>
-                                <w:sz w:val="28"/>
-                                <w:szCs w:val="28"/>
+                                <w:sz w:val="24"/>
+                                <w:szCs w:val="24"/>
                               </w:rPr>
                             </w:pPr>
                             <w:r>
                               <w:rPr>
                                 <w:rFonts w:ascii="Trebuchet MS" w:hAnsi="Trebuchet MS"/>
-                                <w:sz w:val="28"/>
-                                <w:szCs w:val="28"/>
+                                <w:sz w:val="24"/>
+                                <w:szCs w:val="24"/>
                               </w:rPr>
-                              <w:t>Hidalgo Bini, Rocío</w:t>
+                              <w:t xml:space="preserve">Hidalgo </w:t>
+                            </w:r>
+                            <w:proofErr w:type="spellStart"/>
+                            <w:r>
+                              <w:rPr>
+                                <w:rFonts w:ascii="Trebuchet MS" w:hAnsi="Trebuchet MS"/>
+                                <w:sz w:val="24"/>
+                                <w:szCs w:val="24"/>
+                              </w:rPr>
+                              <w:t>Bini</w:t>
+                            </w:r>
+                            <w:proofErr w:type="spellEnd"/>
+                            <w:r>
+                              <w:rPr>
+                                <w:rFonts w:ascii="Trebuchet MS" w:hAnsi="Trebuchet MS"/>
+                                <w:sz w:val="24"/>
+                                <w:szCs w:val="24"/>
+                              </w:rPr>
+                              <w:t>, Rocío</w:t>
                             </w:r>
                             <w:r>
                               <w:rPr>
                                 <w:rFonts w:ascii="Trebuchet MS" w:hAnsi="Trebuchet MS"/>
-                                <w:sz w:val="28"/>
-                                <w:szCs w:val="28"/>
+                                <w:sz w:val="24"/>
+                                <w:szCs w:val="24"/>
                               </w:rPr>
                               <w:tab/>
                             </w:r>
                             <w:r>
                               <w:rPr>
                                 <w:rFonts w:ascii="Trebuchet MS" w:hAnsi="Trebuchet MS"/>
-                                <w:sz w:val="28"/>
-                                <w:szCs w:val="28"/>
+                                <w:sz w:val="24"/>
+                                <w:szCs w:val="24"/>
+                              </w:rPr>
+                              <w:tab/>
+                            </w:r>
+                            <w:r>
+                              <w:rPr>
+                                <w:rFonts w:ascii="Trebuchet MS" w:hAnsi="Trebuchet MS"/>
+                                <w:sz w:val="24"/>
+                                <w:szCs w:val="24"/>
+                              </w:rPr>
+                              <w:tab/>
+                            </w:r>
+                            <w:r>
+                              <w:rPr>
+                                <w:rFonts w:ascii="Trebuchet MS" w:hAnsi="Trebuchet MS"/>
+                                <w:sz w:val="24"/>
+                                <w:szCs w:val="24"/>
+                              </w:rPr>
+                              <w:t>Ing. en Informática</w:t>
+                            </w:r>
+                          </w:p>
+                          <w:p>
+                            <w:pPr>
+                              <w:rPr>
+                                <w:rFonts w:ascii="Trebuchet MS" w:hAnsi="Trebuchet MS"/>
+                                <w:sz w:val="24"/>
+                                <w:szCs w:val="24"/>
+                              </w:rPr>
+                            </w:pPr>
+                            <w:r>
+                              <w:rPr>
+                                <w:rFonts w:ascii="Trebuchet MS" w:hAnsi="Trebuchet MS"/>
+                                <w:sz w:val="24"/>
+                                <w:szCs w:val="24"/>
+                              </w:rPr>
+                              <w:t>Heredia, Tomás</w:t>
+                            </w:r>
+                            <w:r>
+                              <w:rPr>
+                                <w:rFonts w:ascii="Trebuchet MS" w:hAnsi="Trebuchet MS"/>
+                                <w:sz w:val="24"/>
+                                <w:szCs w:val="24"/>
+                              </w:rPr>
+                              <w:tab/>
+                            </w:r>
+                            <w:r>
+                              <w:rPr>
+                                <w:rFonts w:ascii="Trebuchet MS" w:hAnsi="Trebuchet MS"/>
+                                <w:sz w:val="24"/>
+                                <w:szCs w:val="24"/>
+                              </w:rPr>
+                              <w:tab/>
+                            </w:r>
+                            <w:r>
+                              <w:rPr>
+                                <w:rFonts w:ascii="Trebuchet MS" w:hAnsi="Trebuchet MS"/>
+                                <w:sz w:val="24"/>
+                                <w:szCs w:val="24"/>
                               </w:rPr>
                               <w:tab/>
                               <w:t>Ing. en Informática</w:t>
@@ -453,74 +563,50 @@
                             <w:pPr>
                               <w:rPr>
                                 <w:rFonts w:ascii="Trebuchet MS" w:hAnsi="Trebuchet MS"/>
-                                <w:sz w:val="28"/>
-                                <w:szCs w:val="28"/>
+                                <w:sz w:val="24"/>
+                                <w:szCs w:val="24"/>
                               </w:rPr>
                             </w:pPr>
+                            <w:proofErr w:type="spellStart"/>
                             <w:r>
                               <w:rPr>
                                 <w:rFonts w:ascii="Trebuchet MS" w:hAnsi="Trebuchet MS"/>
-                                <w:sz w:val="28"/>
-                                <w:szCs w:val="28"/>
+                                <w:sz w:val="24"/>
+                                <w:szCs w:val="24"/>
                               </w:rPr>
-                              <w:t>Heredia, Tomás</w:t>
+                              <w:t>Nacchio</w:t>
+                            </w:r>
+                            <w:proofErr w:type="spellEnd"/>
+                            <w:r>
+                              <w:rPr>
+                                <w:rFonts w:ascii="Trebuchet MS" w:hAnsi="Trebuchet MS"/>
+                                <w:sz w:val="24"/>
+                                <w:szCs w:val="24"/>
+                              </w:rPr>
+                              <w:t>, Javier Augusto</w:t>
                             </w:r>
                             <w:r>
                               <w:rPr>
                                 <w:rFonts w:ascii="Trebuchet MS" w:hAnsi="Trebuchet MS"/>
-                                <w:sz w:val="28"/>
-                                <w:szCs w:val="28"/>
+                                <w:sz w:val="24"/>
+                                <w:szCs w:val="24"/>
                               </w:rPr>
                               <w:tab/>
                             </w:r>
                             <w:r>
                               <w:rPr>
                                 <w:rFonts w:ascii="Trebuchet MS" w:hAnsi="Trebuchet MS"/>
-                                <w:sz w:val="28"/>
-                                <w:szCs w:val="28"/>
+                                <w:sz w:val="24"/>
+                                <w:szCs w:val="24"/>
                               </w:rPr>
                               <w:tab/>
                             </w:r>
                             <w:r>
                               <w:rPr>
                                 <w:rFonts w:ascii="Trebuchet MS" w:hAnsi="Trebuchet MS"/>
-                                <w:sz w:val="28"/>
-                                <w:szCs w:val="28"/>
+                                <w:sz w:val="24"/>
+                                <w:szCs w:val="24"/>
                               </w:rPr>
-                              <w:tab/>
-                            </w:r>
-                            <w:r>
-                              <w:rPr>
-                                <w:rFonts w:ascii="Trebuchet MS" w:hAnsi="Trebuchet MS"/>
-                                <w:sz w:val="28"/>
-                                <w:szCs w:val="28"/>
-                              </w:rPr>
-                              <w:t>Ing. en Informática</w:t>
-                            </w:r>
-                          </w:p>
-                          <w:p>
-                            <w:pPr>
-                              <w:rPr>
-                                <w:rFonts w:ascii="Trebuchet MS" w:hAnsi="Trebuchet MS"/>
-                                <w:sz w:val="28"/>
-                                <w:szCs w:val="28"/>
-                              </w:rPr>
-                            </w:pPr>
-                            <w:r>
-                              <w:rPr>
-                                <w:rFonts w:ascii="Trebuchet MS" w:hAnsi="Trebuchet MS"/>
-                                <w:sz w:val="28"/>
-                                <w:szCs w:val="28"/>
-                              </w:rPr>
-                              <w:t>Nacchio, Javier Augusto</w:t>
-                            </w:r>
-                            <w:r>
-                              <w:rPr>
-                                <w:rFonts w:ascii="Trebuchet MS" w:hAnsi="Trebuchet MS"/>
-                                <w:sz w:val="28"/>
-                                <w:szCs w:val="28"/>
-                              </w:rPr>
-                              <w:tab/>
                               <w:t>Programador Universitario</w:t>
                             </w:r>
                           </w:p>
@@ -543,22 +629,22 @@
           </mc:Choice>
           <mc:Fallback>
             <w:pict>
-              <v:shape w14:anchorId="4238B5C3" id="_x0000_s1028" type="#_x0000_t202" style="position:absolute;margin-left:-2.25pt;margin-top:14.9pt;width:384.75pt;height:123.75pt;z-index:251662336;visibility:visible;mso-wrap-style:square;mso-width-percent:0;mso-height-percent:0;mso-wrap-distance-left:9pt;mso-wrap-distance-top:3.6pt;mso-wrap-distance-right:9pt;mso-wrap-distance-bottom:3.6pt;mso-position-horizontal:absolute;mso-position-horizontal-relative:text;mso-position-vertical:absolute;mso-position-vertical-relative:text;mso-width-percent:0;mso-height-percent:0;mso-width-relative:margin;mso-height-relative:margin;v-text-anchor:top" o:gfxdata="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" filled="f" stroked="f">
+              <v:shape w14:anchorId="4238B5C3" id="_x0000_s1028" type="#_x0000_t202" style="position:absolute;margin-left:-2.25pt;margin-top:3.45pt;width:384.75pt;height:123.75pt;z-index:251662336;visibility:visible;mso-wrap-style:square;mso-width-percent:0;mso-height-percent:0;mso-wrap-distance-left:9pt;mso-wrap-distance-top:3.6pt;mso-wrap-distance-right:9pt;mso-wrap-distance-bottom:3.6pt;mso-position-horizontal:absolute;mso-position-horizontal-relative:text;mso-position-vertical:absolute;mso-position-vertical-relative:text;mso-width-percent:0;mso-height-percent:0;mso-width-relative:margin;mso-height-relative:margin;v-text-anchor:top" o:gfxdata="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" filled="f" stroked="f">
                 <v:textbox>
                   <w:txbxContent>
                     <w:p>
                       <w:pPr>
                         <w:rPr>
                           <w:rFonts w:ascii="Trebuchet MS" w:hAnsi="Trebuchet MS"/>
-                          <w:sz w:val="36"/>
-                          <w:szCs w:val="36"/>
+                          <w:sz w:val="32"/>
+                          <w:szCs w:val="32"/>
                         </w:rPr>
                       </w:pPr>
                       <w:r>
                         <w:rPr>
                           <w:rFonts w:ascii="Trebuchet MS" w:hAnsi="Trebuchet MS"/>
-                          <w:sz w:val="36"/>
-                          <w:szCs w:val="36"/>
+                          <w:sz w:val="32"/>
+                          <w:szCs w:val="32"/>
                         </w:rPr>
                         <w:t>Integrantes:</w:t>
                       </w:r>
@@ -567,31 +653,106 @@
                       <w:pPr>
                         <w:rPr>
                           <w:rFonts w:ascii="Trebuchet MS" w:hAnsi="Trebuchet MS"/>
-                          <w:sz w:val="28"/>
-                          <w:szCs w:val="28"/>
+                          <w:sz w:val="24"/>
+                          <w:szCs w:val="24"/>
                         </w:rPr>
                       </w:pPr>
                       <w:r>
                         <w:rPr>
                           <w:rFonts w:ascii="Trebuchet MS" w:hAnsi="Trebuchet MS"/>
-                          <w:sz w:val="28"/>
-                          <w:szCs w:val="28"/>
+                          <w:sz w:val="24"/>
+                          <w:szCs w:val="24"/>
                         </w:rPr>
-                        <w:t>Hidalgo Bini, Rocío</w:t>
+                        <w:t xml:space="preserve">Hidalgo </w:t>
+                      </w:r>
+                      <w:proofErr w:type="spellStart"/>
+                      <w:r>
+                        <w:rPr>
+                          <w:rFonts w:ascii="Trebuchet MS" w:hAnsi="Trebuchet MS"/>
+                          <w:sz w:val="24"/>
+                          <w:szCs w:val="24"/>
+                        </w:rPr>
+                        <w:t>Bini</w:t>
+                      </w:r>
+                      <w:proofErr w:type="spellEnd"/>
+                      <w:r>
+                        <w:rPr>
+                          <w:rFonts w:ascii="Trebuchet MS" w:hAnsi="Trebuchet MS"/>
+                          <w:sz w:val="24"/>
+                          <w:szCs w:val="24"/>
+                        </w:rPr>
+                        <w:t>, Rocío</w:t>
                       </w:r>
                       <w:r>
                         <w:rPr>
                           <w:rFonts w:ascii="Trebuchet MS" w:hAnsi="Trebuchet MS"/>
-                          <w:sz w:val="28"/>
-                          <w:szCs w:val="28"/>
+                          <w:sz w:val="24"/>
+                          <w:szCs w:val="24"/>
                         </w:rPr>
                         <w:tab/>
                       </w:r>
                       <w:r>
                         <w:rPr>
                           <w:rFonts w:ascii="Trebuchet MS" w:hAnsi="Trebuchet MS"/>
-                          <w:sz w:val="28"/>
-                          <w:szCs w:val="28"/>
+                          <w:sz w:val="24"/>
+                          <w:szCs w:val="24"/>
+                        </w:rPr>
+                        <w:tab/>
+                      </w:r>
+                      <w:r>
+                        <w:rPr>
+                          <w:rFonts w:ascii="Trebuchet MS" w:hAnsi="Trebuchet MS"/>
+                          <w:sz w:val="24"/>
+                          <w:szCs w:val="24"/>
+                        </w:rPr>
+                        <w:tab/>
+                      </w:r>
+                      <w:r>
+                        <w:rPr>
+                          <w:rFonts w:ascii="Trebuchet MS" w:hAnsi="Trebuchet MS"/>
+                          <w:sz w:val="24"/>
+                          <w:szCs w:val="24"/>
+                        </w:rPr>
+                        <w:t>Ing. en Informática</w:t>
+                      </w:r>
+                    </w:p>
+                    <w:p>
+                      <w:pPr>
+                        <w:rPr>
+                          <w:rFonts w:ascii="Trebuchet MS" w:hAnsi="Trebuchet MS"/>
+                          <w:sz w:val="24"/>
+                          <w:szCs w:val="24"/>
+                        </w:rPr>
+                      </w:pPr>
+                      <w:r>
+                        <w:rPr>
+                          <w:rFonts w:ascii="Trebuchet MS" w:hAnsi="Trebuchet MS"/>
+                          <w:sz w:val="24"/>
+                          <w:szCs w:val="24"/>
+                        </w:rPr>
+                        <w:t>Heredia, Tomás</w:t>
+                      </w:r>
+                      <w:r>
+                        <w:rPr>
+                          <w:rFonts w:ascii="Trebuchet MS" w:hAnsi="Trebuchet MS"/>
+                          <w:sz w:val="24"/>
+                          <w:szCs w:val="24"/>
+                        </w:rPr>
+                        <w:tab/>
+                      </w:r>
+                      <w:r>
+                        <w:rPr>
+                          <w:rFonts w:ascii="Trebuchet MS" w:hAnsi="Trebuchet MS"/>
+                          <w:sz w:val="24"/>
+                          <w:szCs w:val="24"/>
+                        </w:rPr>
+                        <w:tab/>
+                      </w:r>
+                      <w:r>
+                        <w:rPr>
+                          <w:rFonts w:ascii="Trebuchet MS" w:hAnsi="Trebuchet MS"/>
+                          <w:sz w:val="24"/>
+                          <w:szCs w:val="24"/>
                         </w:rPr>
                         <w:tab/>
                         <w:t>Ing. en Informática</w:t>
@@ -601,74 +762,50 @@
                       <w:pPr>
                         <w:rPr>
                           <w:rFonts w:ascii="Trebuchet MS" w:hAnsi="Trebuchet MS"/>
-                          <w:sz w:val="28"/>
-                          <w:szCs w:val="28"/>
+                          <w:sz w:val="24"/>
+                          <w:szCs w:val="24"/>
                         </w:rPr>
                       </w:pPr>
+                      <w:proofErr w:type="spellStart"/>
                       <w:r>
                         <w:rPr>
                           <w:rFonts w:ascii="Trebuchet MS" w:hAnsi="Trebuchet MS"/>
-                          <w:sz w:val="28"/>
-                          <w:szCs w:val="28"/>
+                          <w:sz w:val="24"/>
+                          <w:szCs w:val="24"/>
                         </w:rPr>
-                        <w:t>Heredia, Tomás</w:t>
+                        <w:t>Nacchio</w:t>
+                      </w:r>
+                      <w:proofErr w:type="spellEnd"/>
+                      <w:r>
+                        <w:rPr>
+                          <w:rFonts w:ascii="Trebuchet MS" w:hAnsi="Trebuchet MS"/>
+                          <w:sz w:val="24"/>
+                          <w:szCs w:val="24"/>
+                        </w:rPr>
+                        <w:t>, Javier Augusto</w:t>
                       </w:r>
                       <w:r>
                         <w:rPr>
                           <w:rFonts w:ascii="Trebuchet MS" w:hAnsi="Trebuchet MS"/>
-                          <w:sz w:val="28"/>
-                          <w:szCs w:val="28"/>
+                          <w:sz w:val="24"/>
+                          <w:szCs w:val="24"/>
                         </w:rPr>
                         <w:tab/>
                       </w:r>
                       <w:r>
                         <w:rPr>
                           <w:rFonts w:ascii="Trebuchet MS" w:hAnsi="Trebuchet MS"/>
-                          <w:sz w:val="28"/>
-                          <w:szCs w:val="28"/>
+                          <w:sz w:val="24"/>
+                          <w:szCs w:val="24"/>
                         </w:rPr>
                         <w:tab/>
                       </w:r>
                       <w:r>
                         <w:rPr>
                           <w:rFonts w:ascii="Trebuchet MS" w:hAnsi="Trebuchet MS"/>
-                          <w:sz w:val="28"/>
-                          <w:szCs w:val="28"/>
+                          <w:sz w:val="24"/>
+                          <w:szCs w:val="24"/>
                         </w:rPr>
-                        <w:tab/>
-                      </w:r>
-                      <w:r>
-                        <w:rPr>
-                          <w:rFonts w:ascii="Trebuchet MS" w:hAnsi="Trebuchet MS"/>
-                          <w:sz w:val="28"/>
-                          <w:szCs w:val="28"/>
-                        </w:rPr>
-                        <w:t>Ing. en Informática</w:t>
-                      </w:r>
-                    </w:p>
-                    <w:p>
-                      <w:pPr>
-                        <w:rPr>
-                          <w:rFonts w:ascii="Trebuchet MS" w:hAnsi="Trebuchet MS"/>
-                          <w:sz w:val="28"/>
-                          <w:szCs w:val="28"/>
-                        </w:rPr>
-                      </w:pPr>
-                      <w:r>
-                        <w:rPr>
-                          <w:rFonts w:ascii="Trebuchet MS" w:hAnsi="Trebuchet MS"/>
-                          <w:sz w:val="28"/>
-                          <w:szCs w:val="28"/>
-                        </w:rPr>
-                        <w:t>Nacchio, Javier Augusto</w:t>
-                      </w:r>
-                      <w:r>
-                        <w:rPr>
-                          <w:rFonts w:ascii="Trebuchet MS" w:hAnsi="Trebuchet MS"/>
-                          <w:sz w:val="28"/>
-                          <w:szCs w:val="28"/>
-                        </w:rPr>
-                        <w:tab/>
                         <w:t>Programador Universitario</w:t>
                       </w:r>
                     </w:p>
@@ -682,38 +819,584 @@
       </w:r>
     </w:p>
     <w:p/>
+    <w:p/>
     <w:p>
       <w:r>
         <w:br w:type="page"/>
       </w:r>
     </w:p>
-    <w:p/>
-    <w:p>
-      <w:pPr>
-        <w:rPr>
-          <w:rFonts w:ascii="Trebuchet MS" w:hAnsi="Trebuchet MS"/>
-          <w:sz w:val="24"/>
-          <w:szCs w:val="24"/>
-        </w:rPr>
-      </w:pPr>
-    </w:p>
-    <w:p>
-      <w:pPr>
-        <w:rPr>
-          <w:rFonts w:ascii="Trebuchet MS" w:hAnsi="Trebuchet MS"/>
-          <w:sz w:val="24"/>
-          <w:szCs w:val="24"/>
-        </w:rPr>
-      </w:pPr>
-      <w:r>
-        <w:rPr>
-          <w:rFonts w:ascii="Trebuchet MS" w:hAnsi="Trebuchet MS"/>
-          <w:sz w:val="24"/>
-          <w:szCs w:val="24"/>
-        </w:rPr>
-        <w:t>Aquí va el índice</w:t>
-      </w:r>
-    </w:p>
+    <w:sdt>
+      <w:sdtPr>
+        <w:rPr>
+          <w:sz w:val="24"/>
+          <w:szCs w:val="24"/>
+          <w:lang w:val="es-MX"/>
+        </w:rPr>
+        <w:id w:val="-783267917"/>
+        <w:docPartObj>
+          <w:docPartGallery w:val="Table of Contents"/>
+          <w:docPartUnique/>
+        </w:docPartObj>
+      </w:sdtPr>
+      <w:sdtEndPr>
+        <w:rPr>
+          <w:b/>
+          <w:bCs/>
+          <w:sz w:val="22"/>
+          <w:szCs w:val="22"/>
+        </w:rPr>
+      </w:sdtEndPr>
+      <w:sdtContent>
+        <w:p>
+          <w:pPr>
+            <w:spacing w:line="360" w:lineRule="auto"/>
+            <w:rPr>
+              <w:rFonts w:ascii="Trebuchet MS" w:hAnsi="Trebuchet MS"/>
+              <w:color w:val="C45911" w:themeColor="accent2" w:themeShade="BF"/>
+              <w:sz w:val="40"/>
+              <w:szCs w:val="40"/>
+            </w:rPr>
+          </w:pPr>
+          <w:r>
+            <w:rPr>
+              <w:rFonts w:ascii="Trebuchet MS" w:hAnsi="Trebuchet MS"/>
+              <w:color w:val="C45911" w:themeColor="accent2" w:themeShade="BF"/>
+              <w:sz w:val="40"/>
+              <w:szCs w:val="40"/>
+            </w:rPr>
+            <w:t>Contenido</w:t>
+          </w:r>
+        </w:p>
+        <w:p>
+          <w:pPr>
+            <w:pStyle w:val="TDC1"/>
+            <w:tabs>
+              <w:tab w:val="left" w:pos="440"/>
+              <w:tab w:val="right" w:leader="dot" w:pos="9350"/>
+            </w:tabs>
+            <w:spacing w:line="360" w:lineRule="auto"/>
+            <w:rPr>
+              <w:rFonts w:eastAsiaTheme="minorEastAsia"/>
+              <w:noProof/>
+              <w:color w:val="C45911" w:themeColor="accent2" w:themeShade="BF"/>
+              <w:sz w:val="32"/>
+              <w:szCs w:val="32"/>
+              <w:lang w:eastAsia="es-AR"/>
+            </w:rPr>
+          </w:pPr>
+          <w:r>
+            <w:rPr>
+              <w:color w:val="C45911" w:themeColor="accent2" w:themeShade="BF"/>
+              <w:sz w:val="32"/>
+              <w:szCs w:val="32"/>
+            </w:rPr>
+            <w:fldChar w:fldCharType="begin"/>
+          </w:r>
+          <w:r>
+            <w:rPr>
+              <w:color w:val="C45911" w:themeColor="accent2" w:themeShade="BF"/>
+              <w:sz w:val="32"/>
+              <w:szCs w:val="32"/>
+            </w:rPr>
+            <w:instrText xml:space="preserve"> TOC \o "1-3" \h \z \u </w:instrText>
+          </w:r>
+          <w:r>
+            <w:rPr>
+              <w:color w:val="C45911" w:themeColor="accent2" w:themeShade="BF"/>
+              <w:sz w:val="32"/>
+              <w:szCs w:val="32"/>
+            </w:rPr>
+            <w:fldChar w:fldCharType="separate"/>
+          </w:r>
+          <w:hyperlink w:anchor="_Toc119767132" w:history="1">
+            <w:r>
+              <w:rPr>
+                <w:rStyle w:val="Hipervnculo"/>
+                <w:rFonts w:ascii="Trebuchet MS" w:hAnsi="Trebuchet MS"/>
+                <w:noProof/>
+                <w:color w:val="C45911" w:themeColor="accent2" w:themeShade="BF"/>
+                <w:sz w:val="32"/>
+                <w:szCs w:val="32"/>
+              </w:rPr>
+              <w:t>1.</w:t>
+            </w:r>
+            <w:r>
+              <w:rPr>
+                <w:rFonts w:eastAsiaTheme="minorEastAsia"/>
+                <w:noProof/>
+                <w:color w:val="C45911" w:themeColor="accent2" w:themeShade="BF"/>
+                <w:sz w:val="32"/>
+                <w:szCs w:val="32"/>
+                <w:lang w:eastAsia="es-AR"/>
+              </w:rPr>
+              <w:tab/>
+            </w:r>
+            <w:r>
+              <w:rPr>
+                <w:rStyle w:val="Hipervnculo"/>
+                <w:rFonts w:ascii="Trebuchet MS" w:hAnsi="Trebuchet MS"/>
+                <w:noProof/>
+                <w:color w:val="C45911" w:themeColor="accent2" w:themeShade="BF"/>
+                <w:sz w:val="32"/>
+                <w:szCs w:val="32"/>
+              </w:rPr>
+              <w:t>Introducción</w:t>
+            </w:r>
+            <w:r>
+              <w:rPr>
+                <w:noProof/>
+                <w:webHidden/>
+                <w:color w:val="C45911" w:themeColor="accent2" w:themeShade="BF"/>
+                <w:sz w:val="32"/>
+                <w:szCs w:val="32"/>
+              </w:rPr>
+              <w:tab/>
+            </w:r>
+            <w:r>
+              <w:rPr>
+                <w:noProof/>
+                <w:webHidden/>
+                <w:color w:val="C45911" w:themeColor="accent2" w:themeShade="BF"/>
+                <w:sz w:val="32"/>
+                <w:szCs w:val="32"/>
+              </w:rPr>
+              <w:fldChar w:fldCharType="begin"/>
+            </w:r>
+            <w:r>
+              <w:rPr>
+                <w:noProof/>
+                <w:webHidden/>
+                <w:color w:val="C45911" w:themeColor="accent2" w:themeShade="BF"/>
+                <w:sz w:val="32"/>
+                <w:szCs w:val="32"/>
+              </w:rPr>
+              <w:instrText xml:space="preserve"> PAGEREF _Toc119767132 \h </w:instrText>
+            </w:r>
+            <w:r>
+              <w:rPr>
+                <w:noProof/>
+                <w:webHidden/>
+                <w:color w:val="C45911" w:themeColor="accent2" w:themeShade="BF"/>
+                <w:sz w:val="32"/>
+                <w:szCs w:val="32"/>
+              </w:rPr>
+            </w:r>
+            <w:r>
+              <w:rPr>
+                <w:noProof/>
+                <w:webHidden/>
+                <w:color w:val="C45911" w:themeColor="accent2" w:themeShade="BF"/>
+                <w:sz w:val="32"/>
+                <w:szCs w:val="32"/>
+              </w:rPr>
+              <w:fldChar w:fldCharType="separate"/>
+            </w:r>
+            <w:r>
+              <w:rPr>
+                <w:noProof/>
+                <w:webHidden/>
+                <w:color w:val="C45911" w:themeColor="accent2" w:themeShade="BF"/>
+                <w:sz w:val="32"/>
+                <w:szCs w:val="32"/>
+              </w:rPr>
+              <w:t>3</w:t>
+            </w:r>
+            <w:r>
+              <w:rPr>
+                <w:noProof/>
+                <w:webHidden/>
+                <w:color w:val="C45911" w:themeColor="accent2" w:themeShade="BF"/>
+                <w:sz w:val="32"/>
+                <w:szCs w:val="32"/>
+              </w:rPr>
+              <w:fldChar w:fldCharType="end"/>
+            </w:r>
+          </w:hyperlink>
+        </w:p>
+        <w:p>
+          <w:pPr>
+            <w:pStyle w:val="TDC1"/>
+            <w:tabs>
+              <w:tab w:val="left" w:pos="440"/>
+              <w:tab w:val="right" w:leader="dot" w:pos="9350"/>
+            </w:tabs>
+            <w:spacing w:line="360" w:lineRule="auto"/>
+            <w:rPr>
+              <w:rFonts w:eastAsiaTheme="minorEastAsia"/>
+              <w:noProof/>
+              <w:color w:val="C45911" w:themeColor="accent2" w:themeShade="BF"/>
+              <w:sz w:val="32"/>
+              <w:szCs w:val="32"/>
+              <w:lang w:eastAsia="es-AR"/>
+            </w:rPr>
+          </w:pPr>
+          <w:hyperlink w:anchor="_Toc119767133" w:history="1">
+            <w:r>
+              <w:rPr>
+                <w:rStyle w:val="Hipervnculo"/>
+                <w:rFonts w:ascii="Trebuchet MS" w:hAnsi="Trebuchet MS"/>
+                <w:noProof/>
+                <w:color w:val="C45911" w:themeColor="accent2" w:themeShade="BF"/>
+                <w:sz w:val="32"/>
+                <w:szCs w:val="32"/>
+              </w:rPr>
+              <w:t>2.</w:t>
+            </w:r>
+            <w:r>
+              <w:rPr>
+                <w:rFonts w:eastAsiaTheme="minorEastAsia"/>
+                <w:noProof/>
+                <w:color w:val="C45911" w:themeColor="accent2" w:themeShade="BF"/>
+                <w:sz w:val="32"/>
+                <w:szCs w:val="32"/>
+                <w:lang w:eastAsia="es-AR"/>
+              </w:rPr>
+              <w:tab/>
+            </w:r>
+            <w:r>
+              <w:rPr>
+                <w:rStyle w:val="Hipervnculo"/>
+                <w:rFonts w:ascii="Trebuchet MS" w:hAnsi="Trebuchet MS"/>
+                <w:noProof/>
+                <w:color w:val="C45911" w:themeColor="accent2" w:themeShade="BF"/>
+                <w:sz w:val="32"/>
+                <w:szCs w:val="32"/>
+              </w:rPr>
+              <w:t>Requerimientos</w:t>
+            </w:r>
+            <w:r>
+              <w:rPr>
+                <w:noProof/>
+                <w:webHidden/>
+                <w:color w:val="C45911" w:themeColor="accent2" w:themeShade="BF"/>
+                <w:sz w:val="32"/>
+                <w:szCs w:val="32"/>
+              </w:rPr>
+              <w:tab/>
+            </w:r>
+            <w:r>
+              <w:rPr>
+                <w:noProof/>
+                <w:webHidden/>
+                <w:color w:val="C45911" w:themeColor="accent2" w:themeShade="BF"/>
+                <w:sz w:val="32"/>
+                <w:szCs w:val="32"/>
+              </w:rPr>
+              <w:fldChar w:fldCharType="begin"/>
+            </w:r>
+            <w:r>
+              <w:rPr>
+                <w:noProof/>
+                <w:webHidden/>
+                <w:color w:val="C45911" w:themeColor="accent2" w:themeShade="BF"/>
+                <w:sz w:val="32"/>
+                <w:szCs w:val="32"/>
+              </w:rPr>
+              <w:instrText xml:space="preserve"> PAGEREF _Toc119767133 \h </w:instrText>
+            </w:r>
+            <w:r>
+              <w:rPr>
+                <w:noProof/>
+                <w:webHidden/>
+                <w:color w:val="C45911" w:themeColor="accent2" w:themeShade="BF"/>
+                <w:sz w:val="32"/>
+                <w:szCs w:val="32"/>
+              </w:rPr>
+            </w:r>
+            <w:r>
+              <w:rPr>
+                <w:noProof/>
+                <w:webHidden/>
+                <w:color w:val="C45911" w:themeColor="accent2" w:themeShade="BF"/>
+                <w:sz w:val="32"/>
+                <w:szCs w:val="32"/>
+              </w:rPr>
+              <w:fldChar w:fldCharType="separate"/>
+            </w:r>
+            <w:r>
+              <w:rPr>
+                <w:noProof/>
+                <w:webHidden/>
+                <w:color w:val="C45911" w:themeColor="accent2" w:themeShade="BF"/>
+                <w:sz w:val="32"/>
+                <w:szCs w:val="32"/>
+              </w:rPr>
+              <w:t>4</w:t>
+            </w:r>
+            <w:r>
+              <w:rPr>
+                <w:noProof/>
+                <w:webHidden/>
+                <w:color w:val="C45911" w:themeColor="accent2" w:themeShade="BF"/>
+                <w:sz w:val="32"/>
+                <w:szCs w:val="32"/>
+              </w:rPr>
+              <w:fldChar w:fldCharType="end"/>
+            </w:r>
+          </w:hyperlink>
+        </w:p>
+        <w:p>
+          <w:pPr>
+            <w:pStyle w:val="TDC1"/>
+            <w:tabs>
+              <w:tab w:val="left" w:pos="440"/>
+              <w:tab w:val="right" w:leader="dot" w:pos="9350"/>
+            </w:tabs>
+            <w:spacing w:line="360" w:lineRule="auto"/>
+            <w:rPr>
+              <w:rFonts w:eastAsiaTheme="minorEastAsia"/>
+              <w:noProof/>
+              <w:color w:val="C45911" w:themeColor="accent2" w:themeShade="BF"/>
+              <w:sz w:val="32"/>
+              <w:szCs w:val="32"/>
+              <w:lang w:eastAsia="es-AR"/>
+            </w:rPr>
+          </w:pPr>
+          <w:hyperlink w:anchor="_Toc119767134" w:history="1">
+            <w:r>
+              <w:rPr>
+                <w:rStyle w:val="Hipervnculo"/>
+                <w:rFonts w:ascii="Trebuchet MS" w:hAnsi="Trebuchet MS"/>
+                <w:noProof/>
+                <w:color w:val="C45911" w:themeColor="accent2" w:themeShade="BF"/>
+                <w:sz w:val="32"/>
+                <w:szCs w:val="32"/>
+              </w:rPr>
+              <w:t>3.</w:t>
+            </w:r>
+            <w:r>
+              <w:rPr>
+                <w:rFonts w:eastAsiaTheme="minorEastAsia"/>
+                <w:noProof/>
+                <w:color w:val="C45911" w:themeColor="accent2" w:themeShade="BF"/>
+                <w:sz w:val="32"/>
+                <w:szCs w:val="32"/>
+                <w:lang w:eastAsia="es-AR"/>
+              </w:rPr>
+              <w:tab/>
+            </w:r>
+            <w:r>
+              <w:rPr>
+                <w:rStyle w:val="Hipervnculo"/>
+                <w:rFonts w:ascii="Trebuchet MS" w:hAnsi="Trebuchet MS"/>
+                <w:noProof/>
+                <w:color w:val="C45911" w:themeColor="accent2" w:themeShade="BF"/>
+                <w:sz w:val="32"/>
+                <w:szCs w:val="32"/>
+              </w:rPr>
+              <w:t>Consideraciones del diseño</w:t>
+            </w:r>
+            <w:r>
+              <w:rPr>
+                <w:noProof/>
+                <w:webHidden/>
+                <w:color w:val="C45911" w:themeColor="accent2" w:themeShade="BF"/>
+                <w:sz w:val="32"/>
+                <w:szCs w:val="32"/>
+              </w:rPr>
+              <w:tab/>
+            </w:r>
+            <w:r>
+              <w:rPr>
+                <w:noProof/>
+                <w:webHidden/>
+                <w:color w:val="C45911" w:themeColor="accent2" w:themeShade="BF"/>
+                <w:sz w:val="32"/>
+                <w:szCs w:val="32"/>
+              </w:rPr>
+              <w:fldChar w:fldCharType="begin"/>
+            </w:r>
+            <w:r>
+              <w:rPr>
+                <w:noProof/>
+                <w:webHidden/>
+                <w:color w:val="C45911" w:themeColor="accent2" w:themeShade="BF"/>
+                <w:sz w:val="32"/>
+                <w:szCs w:val="32"/>
+              </w:rPr>
+              <w:instrText xml:space="preserve"> PAGEREF _Toc119767134 \h </w:instrText>
+            </w:r>
+            <w:r>
+              <w:rPr>
+                <w:noProof/>
+                <w:webHidden/>
+                <w:color w:val="C45911" w:themeColor="accent2" w:themeShade="BF"/>
+                <w:sz w:val="32"/>
+                <w:szCs w:val="32"/>
+              </w:rPr>
+            </w:r>
+            <w:r>
+              <w:rPr>
+                <w:noProof/>
+                <w:webHidden/>
+                <w:color w:val="C45911" w:themeColor="accent2" w:themeShade="BF"/>
+                <w:sz w:val="32"/>
+                <w:szCs w:val="32"/>
+              </w:rPr>
+              <w:fldChar w:fldCharType="separate"/>
+            </w:r>
+            <w:r>
+              <w:rPr>
+                <w:noProof/>
+                <w:webHidden/>
+                <w:color w:val="C45911" w:themeColor="accent2" w:themeShade="BF"/>
+                <w:sz w:val="32"/>
+                <w:szCs w:val="32"/>
+              </w:rPr>
+              <w:t>5</w:t>
+            </w:r>
+            <w:r>
+              <w:rPr>
+                <w:noProof/>
+                <w:webHidden/>
+                <w:color w:val="C45911" w:themeColor="accent2" w:themeShade="BF"/>
+                <w:sz w:val="32"/>
+                <w:szCs w:val="32"/>
+              </w:rPr>
+              <w:fldChar w:fldCharType="end"/>
+            </w:r>
+          </w:hyperlink>
+        </w:p>
+        <w:p>
+          <w:pPr>
+            <w:pStyle w:val="TDC1"/>
+            <w:tabs>
+              <w:tab w:val="left" w:pos="440"/>
+              <w:tab w:val="right" w:leader="dot" w:pos="9350"/>
+            </w:tabs>
+            <w:spacing w:line="360" w:lineRule="auto"/>
+            <w:rPr>
+              <w:rFonts w:eastAsiaTheme="minorEastAsia"/>
+              <w:noProof/>
+              <w:color w:val="C45911" w:themeColor="accent2" w:themeShade="BF"/>
+              <w:sz w:val="32"/>
+              <w:szCs w:val="32"/>
+              <w:lang w:eastAsia="es-AR"/>
+            </w:rPr>
+          </w:pPr>
+          <w:hyperlink w:anchor="_Toc119767135" w:history="1">
+            <w:r>
+              <w:rPr>
+                <w:rStyle w:val="Hipervnculo"/>
+                <w:rFonts w:ascii="Trebuchet MS" w:hAnsi="Trebuchet MS"/>
+                <w:noProof/>
+                <w:color w:val="C45911" w:themeColor="accent2" w:themeShade="BF"/>
+                <w:sz w:val="32"/>
+                <w:szCs w:val="32"/>
+              </w:rPr>
+              <w:t>4.</w:t>
+            </w:r>
+            <w:r>
+              <w:rPr>
+                <w:rFonts w:eastAsiaTheme="minorEastAsia"/>
+                <w:noProof/>
+                <w:color w:val="C45911" w:themeColor="accent2" w:themeShade="BF"/>
+                <w:sz w:val="32"/>
+                <w:szCs w:val="32"/>
+                <w:lang w:eastAsia="es-AR"/>
+              </w:rPr>
+              <w:tab/>
+            </w:r>
+            <w:r>
+              <w:rPr>
+                <w:rStyle w:val="Hipervnculo"/>
+                <w:rFonts w:ascii="Trebuchet MS" w:hAnsi="Trebuchet MS"/>
+                <w:noProof/>
+                <w:color w:val="C45911" w:themeColor="accent2" w:themeShade="BF"/>
+                <w:sz w:val="32"/>
+                <w:szCs w:val="32"/>
+              </w:rPr>
+              <w:t>Desarrollo del trabajo</w:t>
+            </w:r>
+            <w:r>
+              <w:rPr>
+                <w:noProof/>
+                <w:webHidden/>
+                <w:color w:val="C45911" w:themeColor="accent2" w:themeShade="BF"/>
+                <w:sz w:val="32"/>
+                <w:szCs w:val="32"/>
+              </w:rPr>
+              <w:tab/>
+            </w:r>
+            <w:r>
+              <w:rPr>
+                <w:noProof/>
+                <w:webHidden/>
+                <w:color w:val="C45911" w:themeColor="accent2" w:themeShade="BF"/>
+                <w:sz w:val="32"/>
+                <w:szCs w:val="32"/>
+              </w:rPr>
+              <w:fldChar w:fldCharType="begin"/>
+            </w:r>
+            <w:r>
+              <w:rPr>
+                <w:noProof/>
+                <w:webHidden/>
+                <w:color w:val="C45911" w:themeColor="accent2" w:themeShade="BF"/>
+                <w:sz w:val="32"/>
+                <w:szCs w:val="32"/>
+              </w:rPr>
+              <w:instrText xml:space="preserve"> PAGEREF _Toc119767135 \h </w:instrText>
+            </w:r>
+            <w:r>
+              <w:rPr>
+                <w:noProof/>
+                <w:webHidden/>
+                <w:color w:val="C45911" w:themeColor="accent2" w:themeShade="BF"/>
+                <w:sz w:val="32"/>
+                <w:szCs w:val="32"/>
+              </w:rPr>
+            </w:r>
+            <w:r>
+              <w:rPr>
+                <w:noProof/>
+                <w:webHidden/>
+                <w:color w:val="C45911" w:themeColor="accent2" w:themeShade="BF"/>
+                <w:sz w:val="32"/>
+                <w:szCs w:val="32"/>
+              </w:rPr>
+              <w:fldChar w:fldCharType="separate"/>
+            </w:r>
+            <w:r>
+              <w:rPr>
+                <w:noProof/>
+                <w:webHidden/>
+                <w:color w:val="C45911" w:themeColor="accent2" w:themeShade="BF"/>
+                <w:sz w:val="32"/>
+                <w:szCs w:val="32"/>
+              </w:rPr>
+              <w:t>6</w:t>
+            </w:r>
+            <w:r>
+              <w:rPr>
+                <w:noProof/>
+                <w:webHidden/>
+                <w:color w:val="C45911" w:themeColor="accent2" w:themeShade="BF"/>
+                <w:sz w:val="32"/>
+                <w:szCs w:val="32"/>
+              </w:rPr>
+              <w:fldChar w:fldCharType="end"/>
+            </w:r>
+          </w:hyperlink>
+        </w:p>
+        <w:p>
+          <w:pPr>
+            <w:spacing w:line="360" w:lineRule="auto"/>
+          </w:pPr>
+          <w:r>
+            <w:rPr>
+              <w:b/>
+              <w:bCs/>
+              <w:color w:val="C45911" w:themeColor="accent2" w:themeShade="BF"/>
+              <w:sz w:val="32"/>
+              <w:szCs w:val="32"/>
+              <w:lang w:val="es-MX"/>
+            </w:rPr>
+            <w:fldChar w:fldCharType="end"/>
+          </w:r>
+        </w:p>
+      </w:sdtContent>
+    </w:sdt>
     <w:p>
       <w:pPr>
         <w:rPr>
@@ -739,43 +1422,276 @@
           <w:numId w:val="1"/>
         </w:numPr>
         <w:ind w:left="360"/>
-      </w:pPr>
-      <w:r>
+        <w:rPr>
+          <w:rFonts w:ascii="Trebuchet MS" w:hAnsi="Trebuchet MS"/>
+          <w:color w:val="C45911" w:themeColor="accent2" w:themeShade="BF"/>
+        </w:rPr>
+      </w:pPr>
+      <w:bookmarkStart w:id="0" w:name="_Toc119767132"/>
+      <w:r>
+        <w:rPr>
+          <w:rFonts w:ascii="Trebuchet MS" w:hAnsi="Trebuchet MS"/>
+          <w:color w:val="C45911" w:themeColor="accent2" w:themeShade="BF"/>
+        </w:rPr>
         <w:lastRenderedPageBreak/>
         <w:t>Introducción</w:t>
       </w:r>
-    </w:p>
-    <w:p>
-      <w:pPr>
+      <w:bookmarkEnd w:id="0"/>
+    </w:p>
+    <w:p/>
+    <w:p>
+      <w:pPr>
+        <w:spacing w:line="360" w:lineRule="auto"/>
         <w:ind w:left="360" w:firstLine="360"/>
         <w:jc w:val="both"/>
-      </w:pPr>
-      <w:r>
-        <w:t>Una empresa requiere un sistema web cuya finalidad es la validación de comentarios de distint</w:t>
-      </w:r>
-      <w:r>
-        <w:t xml:space="preserve">os usuarios </w:t>
-      </w:r>
-      <w:r>
-        <w:t xml:space="preserve">sobre su experiencia con otras empresas que </w:t>
-      </w:r>
-      <w:r>
-        <w:t>contrataron el servicio de la primera.</w:t>
-      </w:r>
-    </w:p>
-    <w:p>
-      <w:pPr>
+        <w:rPr>
+          <w:rFonts w:ascii="Trebuchet MS" w:hAnsi="Trebuchet MS"/>
+          <w:sz w:val="24"/>
+          <w:szCs w:val="24"/>
+        </w:rPr>
+      </w:pPr>
+      <w:r>
+        <w:rPr>
+          <w:rFonts w:ascii="Trebuchet MS" w:hAnsi="Trebuchet MS"/>
+          <w:sz w:val="24"/>
+          <w:szCs w:val="24"/>
+        </w:rPr>
+        <w:t xml:space="preserve">Para culminar el cursado de la materia se planteó un </w:t>
+      </w:r>
+      <w:r>
+        <w:rPr>
+          <w:rFonts w:ascii="Trebuchet MS" w:hAnsi="Trebuchet MS"/>
+          <w:sz w:val="24"/>
+          <w:szCs w:val="24"/>
+        </w:rPr>
+        <w:t xml:space="preserve">proyecto grupal que abarque los temas aprendidos durante el mismo, entre los cuales destacamos la programación orientada a objetos, el diseño de clases, </w:t>
+      </w:r>
+      <w:r>
+        <w:rPr>
+          <w:rFonts w:ascii="Trebuchet MS" w:hAnsi="Trebuchet MS"/>
+          <w:sz w:val="24"/>
+          <w:szCs w:val="24"/>
+        </w:rPr>
+        <w:t xml:space="preserve">relación </w:t>
+      </w:r>
+      <w:r>
+        <w:rPr>
+          <w:rFonts w:ascii="Trebuchet MS" w:hAnsi="Trebuchet MS"/>
+          <w:sz w:val="24"/>
+          <w:szCs w:val="24"/>
+        </w:rPr>
+        <w:t xml:space="preserve">entre </w:t>
+      </w:r>
+      <w:r>
+        <w:rPr>
+          <w:rFonts w:ascii="Trebuchet MS" w:hAnsi="Trebuchet MS"/>
+          <w:sz w:val="24"/>
+          <w:szCs w:val="24"/>
+        </w:rPr>
+        <w:t>e</w:t>
+      </w:r>
+      <w:r>
+        <w:rPr>
+          <w:rFonts w:ascii="Trebuchet MS" w:hAnsi="Trebuchet MS"/>
+          <w:sz w:val="24"/>
+          <w:szCs w:val="24"/>
+        </w:rPr>
+        <w:t>stas</w:t>
+      </w:r>
+      <w:r>
+        <w:rPr>
+          <w:rFonts w:ascii="Trebuchet MS" w:hAnsi="Trebuchet MS"/>
+          <w:sz w:val="24"/>
+          <w:szCs w:val="24"/>
+        </w:rPr>
+        <w:t xml:space="preserve">, </w:t>
+      </w:r>
+      <w:r>
+        <w:rPr>
+          <w:rFonts w:ascii="Trebuchet MS" w:hAnsi="Trebuchet MS"/>
+          <w:sz w:val="24"/>
+          <w:szCs w:val="24"/>
+        </w:rPr>
+        <w:t xml:space="preserve">agregación, composición, </w:t>
+      </w:r>
+      <w:r>
+        <w:rPr>
+          <w:rFonts w:ascii="Trebuchet MS" w:hAnsi="Trebuchet MS"/>
+          <w:sz w:val="24"/>
+          <w:szCs w:val="24"/>
+        </w:rPr>
+        <w:t>herencia, polimorfismo, entre otros</w:t>
+      </w:r>
+      <w:r>
+        <w:rPr>
+          <w:rFonts w:ascii="Trebuchet MS" w:hAnsi="Trebuchet MS"/>
+          <w:sz w:val="24"/>
+          <w:szCs w:val="24"/>
+        </w:rPr>
+        <w:t>.</w:t>
+      </w:r>
+    </w:p>
+    <w:p>
+      <w:pPr>
+        <w:spacing w:line="360" w:lineRule="auto"/>
         <w:ind w:left="360" w:firstLine="360"/>
+        <w:jc w:val="both"/>
+        <w:rPr>
+          <w:rFonts w:ascii="Trebuchet MS" w:hAnsi="Trebuchet MS"/>
+          <w:sz w:val="24"/>
+          <w:szCs w:val="24"/>
+        </w:rPr>
+      </w:pPr>
+      <w:r>
+        <w:rPr>
+          <w:rFonts w:ascii="Trebuchet MS" w:hAnsi="Trebuchet MS"/>
+          <w:sz w:val="24"/>
+          <w:szCs w:val="24"/>
+        </w:rPr>
+        <w:t xml:space="preserve">En nuestro caso el proyecto consistió </w:t>
+      </w:r>
+      <w:r>
+        <w:rPr>
+          <w:rFonts w:ascii="Trebuchet MS" w:hAnsi="Trebuchet MS"/>
+          <w:sz w:val="24"/>
+          <w:szCs w:val="24"/>
+        </w:rPr>
+        <w:t>en</w:t>
+      </w:r>
+      <w:r>
+        <w:rPr>
+          <w:rFonts w:ascii="Trebuchet MS" w:hAnsi="Trebuchet MS"/>
+          <w:sz w:val="24"/>
+          <w:szCs w:val="24"/>
+        </w:rPr>
+        <w:t xml:space="preserve"> u</w:t>
+      </w:r>
+      <w:r>
+        <w:rPr>
+          <w:rFonts w:ascii="Trebuchet MS" w:hAnsi="Trebuchet MS"/>
+          <w:sz w:val="24"/>
+          <w:szCs w:val="24"/>
+        </w:rPr>
+        <w:t>n</w:t>
+      </w:r>
+      <w:r>
+        <w:rPr>
+          <w:rFonts w:ascii="Trebuchet MS" w:hAnsi="Trebuchet MS"/>
+          <w:sz w:val="24"/>
+          <w:szCs w:val="24"/>
+        </w:rPr>
+        <w:t xml:space="preserve"> sistema de verificación de comentarios ofrecido por una compañía, para distintas que empresas que contraten dicho servicio. </w:t>
+      </w:r>
+      <w:r>
+        <w:rPr>
+          <w:rFonts w:ascii="Trebuchet MS" w:hAnsi="Trebuchet MS"/>
+          <w:sz w:val="24"/>
+          <w:szCs w:val="24"/>
+        </w:rPr>
+        <w:t xml:space="preserve">Para esto, </w:t>
+      </w:r>
+      <w:r>
+        <w:rPr>
+          <w:rFonts w:ascii="Trebuchet MS" w:hAnsi="Trebuchet MS"/>
+          <w:sz w:val="24"/>
+          <w:szCs w:val="24"/>
+        </w:rPr>
+        <w:t xml:space="preserve">se requiere </w:t>
+      </w:r>
+      <w:r>
+        <w:rPr>
+          <w:rFonts w:ascii="Trebuchet MS" w:hAnsi="Trebuchet MS"/>
+          <w:sz w:val="24"/>
+          <w:szCs w:val="24"/>
+        </w:rPr>
+        <w:t xml:space="preserve">la información de </w:t>
+      </w:r>
+      <w:r>
+        <w:rPr>
+          <w:rFonts w:ascii="Trebuchet MS" w:hAnsi="Trebuchet MS"/>
+          <w:sz w:val="24"/>
+          <w:szCs w:val="24"/>
+        </w:rPr>
+        <w:t xml:space="preserve">estas empresas </w:t>
+      </w:r>
+      <w:r>
+        <w:rPr>
+          <w:rFonts w:ascii="Trebuchet MS" w:hAnsi="Trebuchet MS"/>
+          <w:sz w:val="24"/>
+          <w:szCs w:val="24"/>
+        </w:rPr>
+        <w:t>y de los usuarios habilitados a comentar sobre la</w:t>
+      </w:r>
+      <w:r>
+        <w:rPr>
+          <w:rFonts w:ascii="Trebuchet MS" w:hAnsi="Trebuchet MS"/>
+          <w:sz w:val="24"/>
+          <w:szCs w:val="24"/>
+        </w:rPr>
+        <w:t>s</w:t>
+      </w:r>
+      <w:r>
+        <w:rPr>
+          <w:rFonts w:ascii="Trebuchet MS" w:hAnsi="Trebuchet MS"/>
+          <w:sz w:val="24"/>
+          <w:szCs w:val="24"/>
+        </w:rPr>
+        <w:t xml:space="preserve"> misma</w:t>
+      </w:r>
+      <w:r>
+        <w:rPr>
+          <w:rFonts w:ascii="Trebuchet MS" w:hAnsi="Trebuchet MS"/>
+          <w:sz w:val="24"/>
+          <w:szCs w:val="24"/>
+        </w:rPr>
+        <w:t>s</w:t>
+      </w:r>
+      <w:r>
+        <w:rPr>
+          <w:rFonts w:ascii="Trebuchet MS" w:hAnsi="Trebuchet MS"/>
+          <w:sz w:val="24"/>
+          <w:szCs w:val="24"/>
+        </w:rPr>
+        <w:t>.</w:t>
+      </w:r>
+    </w:p>
+    <w:p>
+      <w:pPr>
+        <w:spacing w:line="360" w:lineRule="auto"/>
+        <w:ind w:left="360" w:firstLine="360"/>
+        <w:jc w:val="both"/>
+        <w:rPr>
+          <w:rFonts w:ascii="Trebuchet MS" w:hAnsi="Trebuchet MS"/>
+          <w:sz w:val="24"/>
+          <w:szCs w:val="24"/>
+        </w:rPr>
+      </w:pPr>
+    </w:p>
+    <w:p>
+      <w:pPr>
+        <w:ind w:left="360" w:firstLine="360"/>
+        <w:rPr>
+          <w:rFonts w:ascii="Trebuchet MS" w:hAnsi="Trebuchet MS"/>
+          <w:sz w:val="24"/>
+          <w:szCs w:val="24"/>
+        </w:rPr>
       </w:pPr>
     </w:p>
     <w:p>
       <w:pPr>
         <w:ind w:left="360"/>
+        <w:rPr>
+          <w:rFonts w:ascii="Trebuchet MS" w:hAnsi="Trebuchet MS"/>
+          <w:sz w:val="24"/>
+          <w:szCs w:val="24"/>
+        </w:rPr>
       </w:pPr>
       <w:r>
         <w:rPr>
           <w:rFonts w:ascii="Trebuchet MS" w:hAnsi="Trebuchet MS"/>
           <w:noProof/>
+          <w:sz w:val="24"/>
+          <w:szCs w:val="24"/>
         </w:rPr>
         <w:drawing>
           <wp:inline distT="0" distB="0" distL="0" distR="0" wp14:anchorId="6E76FC2F" wp14:editId="484AE9F7">
@@ -795,7 +1711,7 @@
                     </pic:cNvPicPr>
                   </pic:nvPicPr>
                   <pic:blipFill>
-                    <a:blip r:embed="rId8">
+                    <a:blip r:embed="rId9">
                       <a:extLst>
                         <a:ext uri="{28A0092B-C50C-407E-A947-70E740481C1C}">
                           <a14:useLocalDpi xmlns:a14="http://schemas.microsoft.com/office/drawing/2010/main" val="0"/>
@@ -830,7 +1746,28 @@
     <w:p>
       <w:pPr>
         <w:ind w:left="360"/>
-      </w:pPr>
+        <w:rPr>
+          <w:rFonts w:ascii="Trebuchet MS" w:hAnsi="Trebuchet MS"/>
+          <w:sz w:val="24"/>
+          <w:szCs w:val="24"/>
+        </w:rPr>
+      </w:pPr>
+    </w:p>
+    <w:p>
+      <w:pPr>
+        <w:rPr>
+          <w:rFonts w:ascii="Trebuchet MS" w:eastAsiaTheme="majorEastAsia" w:hAnsi="Trebuchet MS" w:cstheme="majorBidi"/>
+          <w:color w:val="2F5496" w:themeColor="accent1" w:themeShade="BF"/>
+          <w:sz w:val="32"/>
+          <w:szCs w:val="32"/>
+        </w:rPr>
+      </w:pPr>
+      <w:r>
+        <w:rPr>
+          <w:rFonts w:ascii="Trebuchet MS" w:hAnsi="Trebuchet MS"/>
+        </w:rPr>
+        <w:br w:type="page"/>
+      </w:r>
     </w:p>
     <w:p>
       <w:pPr>
@@ -840,16 +1777,40 @@
           <w:numId w:val="1"/>
         </w:numPr>
         <w:ind w:left="360"/>
-      </w:pPr>
-      <w:r>
+        <w:rPr>
+          <w:rFonts w:ascii="Trebuchet MS" w:hAnsi="Trebuchet MS"/>
+          <w:color w:val="C45911" w:themeColor="accent2" w:themeShade="BF"/>
+        </w:rPr>
+      </w:pPr>
+      <w:bookmarkStart w:id="1" w:name="_Toc119767133"/>
+      <w:r>
+        <w:rPr>
+          <w:rFonts w:ascii="Trebuchet MS" w:hAnsi="Trebuchet MS"/>
+          <w:color w:val="C45911" w:themeColor="accent2" w:themeShade="BF"/>
+        </w:rPr>
+        <w:lastRenderedPageBreak/>
         <w:t>Requerimientos</w:t>
       </w:r>
-    </w:p>
-    <w:p>
-      <w:pPr>
+      <w:bookmarkEnd w:id="1"/>
+    </w:p>
+    <w:p/>
+    <w:p>
+      <w:pPr>
+        <w:spacing w:line="360" w:lineRule="auto"/>
         <w:ind w:left="360" w:firstLine="360"/>
-      </w:pPr>
-      <w:r>
+        <w:jc w:val="both"/>
+        <w:rPr>
+          <w:rFonts w:ascii="Trebuchet MS" w:hAnsi="Trebuchet MS"/>
+          <w:sz w:val="24"/>
+          <w:szCs w:val="24"/>
+        </w:rPr>
+      </w:pPr>
+      <w:r>
+        <w:rPr>
+          <w:rFonts w:ascii="Trebuchet MS" w:hAnsi="Trebuchet MS"/>
+          <w:sz w:val="24"/>
+          <w:szCs w:val="24"/>
+        </w:rPr>
         <w:t>Dicho sistema web requiere distintas funcionalidades que se detallan a continuación:</w:t>
       </w:r>
     </w:p>
@@ -860,14 +1821,37 @@
           <w:ilvl w:val="0"/>
           <w:numId w:val="2"/>
         </w:numPr>
-      </w:pPr>
-      <w:r>
+        <w:spacing w:line="360" w:lineRule="auto"/>
+        <w:contextualSpacing w:val="0"/>
+        <w:jc w:val="both"/>
+        <w:rPr>
+          <w:rFonts w:ascii="Trebuchet MS" w:hAnsi="Trebuchet MS"/>
+          <w:sz w:val="24"/>
+          <w:szCs w:val="24"/>
+        </w:rPr>
+      </w:pPr>
+      <w:r>
+        <w:rPr>
+          <w:rFonts w:ascii="Trebuchet MS" w:hAnsi="Trebuchet MS"/>
+          <w:sz w:val="24"/>
+          <w:szCs w:val="24"/>
+        </w:rPr>
         <w:t xml:space="preserve">Almacenar información de cada </w:t>
       </w:r>
       <w:r>
+        <w:rPr>
+          <w:rFonts w:ascii="Trebuchet MS" w:hAnsi="Trebuchet MS"/>
+          <w:sz w:val="24"/>
+          <w:szCs w:val="24"/>
+        </w:rPr>
         <w:t>empresa que contrató el servicio (nombre, razón social, rubro, sitio web, redes sociales y administrador)</w:t>
       </w:r>
       <w:r>
+        <w:rPr>
+          <w:rFonts w:ascii="Trebuchet MS" w:hAnsi="Trebuchet MS"/>
+          <w:sz w:val="24"/>
+          <w:szCs w:val="24"/>
+        </w:rPr>
         <w:t>.</w:t>
       </w:r>
     </w:p>
@@ -878,17 +1862,37 @@
           <w:ilvl w:val="0"/>
           <w:numId w:val="2"/>
         </w:numPr>
-      </w:pPr>
-      <w:r>
+        <w:spacing w:line="360" w:lineRule="auto"/>
+        <w:contextualSpacing w:val="0"/>
+        <w:jc w:val="both"/>
+        <w:rPr>
+          <w:rFonts w:ascii="Trebuchet MS" w:hAnsi="Trebuchet MS"/>
+          <w:sz w:val="24"/>
+          <w:szCs w:val="24"/>
+        </w:rPr>
+      </w:pPr>
+      <w:r>
+        <w:rPr>
+          <w:rFonts w:ascii="Trebuchet MS" w:hAnsi="Trebuchet MS"/>
+          <w:sz w:val="24"/>
+          <w:szCs w:val="24"/>
+        </w:rPr>
         <w:t>Almacenar información de cada</w:t>
       </w:r>
       <w:r>
-        <w:t xml:space="preserve"> </w:t>
-      </w:r>
-      <w:r>
-        <w:t>persona apta para comentar (número de teléfono, ciudad, provincia y país)</w:t>
-      </w:r>
-      <w:r>
+        <w:rPr>
+          <w:rFonts w:ascii="Trebuchet MS" w:hAnsi="Trebuchet MS"/>
+          <w:sz w:val="24"/>
+          <w:szCs w:val="24"/>
+        </w:rPr>
+        <w:t xml:space="preserve"> persona apta para comentar (número de teléfono, ciudad, provincia y país)</w:t>
+      </w:r>
+      <w:r>
+        <w:rPr>
+          <w:rFonts w:ascii="Trebuchet MS" w:hAnsi="Trebuchet MS"/>
+          <w:sz w:val="24"/>
+          <w:szCs w:val="24"/>
+        </w:rPr>
         <w:t>.</w:t>
       </w:r>
     </w:p>
@@ -899,9 +1903,54 @@
           <w:ilvl w:val="0"/>
           <w:numId w:val="2"/>
         </w:numPr>
-      </w:pPr>
-      <w:r>
-        <w:t>El administrador de cada empresa debe poder agregar comentadores a la empresa que administra, revisar cada comentario que realizan dichos comentadores, validarlos o anularlos y finalmente mostrarlos u ocultarlos.</w:t>
+        <w:spacing w:line="360" w:lineRule="auto"/>
+        <w:contextualSpacing w:val="0"/>
+        <w:jc w:val="both"/>
+        <w:rPr>
+          <w:rFonts w:ascii="Trebuchet MS" w:hAnsi="Trebuchet MS"/>
+          <w:sz w:val="24"/>
+          <w:szCs w:val="24"/>
+        </w:rPr>
+      </w:pPr>
+      <w:r>
+        <w:rPr>
+          <w:rFonts w:ascii="Trebuchet MS" w:hAnsi="Trebuchet MS"/>
+          <w:sz w:val="24"/>
+          <w:szCs w:val="24"/>
+        </w:rPr>
+        <w:t xml:space="preserve">Permitir al </w:t>
+      </w:r>
+      <w:r>
+        <w:rPr>
+          <w:rFonts w:ascii="Trebuchet MS" w:hAnsi="Trebuchet MS"/>
+          <w:sz w:val="24"/>
+          <w:szCs w:val="24"/>
+        </w:rPr>
+        <w:t xml:space="preserve">administrador de cada empresa </w:t>
+      </w:r>
+      <w:r>
+        <w:rPr>
+          <w:rFonts w:ascii="Trebuchet MS" w:hAnsi="Trebuchet MS"/>
+          <w:sz w:val="24"/>
+          <w:szCs w:val="24"/>
+        </w:rPr>
+        <w:t xml:space="preserve">la posibilidad de </w:t>
+      </w:r>
+      <w:r>
+        <w:rPr>
+          <w:rFonts w:ascii="Trebuchet MS" w:hAnsi="Trebuchet MS"/>
+          <w:sz w:val="24"/>
+          <w:szCs w:val="24"/>
+        </w:rPr>
+        <w:t>agregar comentadores a la empresa que administra</w:t>
+      </w:r>
+      <w:r>
+        <w:rPr>
+          <w:rFonts w:ascii="Trebuchet MS" w:hAnsi="Trebuchet MS"/>
+          <w:sz w:val="24"/>
+          <w:szCs w:val="24"/>
+        </w:rPr>
+        <w:t>.</w:t>
       </w:r>
     </w:p>
     <w:p>
@@ -911,21 +1960,102 @@
           <w:ilvl w:val="0"/>
           <w:numId w:val="2"/>
         </w:numPr>
-      </w:pPr>
-      <w:r>
-        <w:t xml:space="preserve">Almacenar </w:t>
-      </w:r>
-      <w:r>
-        <w:t>cada</w:t>
-      </w:r>
-      <w:r>
-        <w:t xml:space="preserve"> comentario</w:t>
-      </w:r>
-      <w:r>
-        <w:t xml:space="preserve"> (con su fecha y puntuación) </w:t>
-      </w:r>
-      <w:r>
-        <w:t>realizado por cada comentador en la empresa por la cual comenta.</w:t>
+        <w:spacing w:line="360" w:lineRule="auto"/>
+        <w:contextualSpacing w:val="0"/>
+        <w:jc w:val="both"/>
+        <w:rPr>
+          <w:rFonts w:ascii="Trebuchet MS" w:hAnsi="Trebuchet MS"/>
+          <w:sz w:val="24"/>
+          <w:szCs w:val="24"/>
+        </w:rPr>
+      </w:pPr>
+      <w:r>
+        <w:rPr>
+          <w:rFonts w:ascii="Trebuchet MS" w:hAnsi="Trebuchet MS"/>
+          <w:sz w:val="24"/>
+          <w:szCs w:val="24"/>
+        </w:rPr>
+        <w:t xml:space="preserve">Permitir a </w:t>
+      </w:r>
+      <w:r>
+        <w:rPr>
+          <w:rFonts w:ascii="Trebuchet MS" w:hAnsi="Trebuchet MS"/>
+          <w:sz w:val="24"/>
+          <w:szCs w:val="24"/>
+        </w:rPr>
+        <w:t xml:space="preserve">estos administradores </w:t>
+      </w:r>
+      <w:r>
+        <w:rPr>
+          <w:rFonts w:ascii="Trebuchet MS" w:hAnsi="Trebuchet MS"/>
+          <w:sz w:val="24"/>
+          <w:szCs w:val="24"/>
+        </w:rPr>
+        <w:t xml:space="preserve">revisar cada comentario que realizan dichos comentadores, </w:t>
+      </w:r>
+      <w:r>
+        <w:rPr>
+          <w:rFonts w:ascii="Trebuchet MS" w:hAnsi="Trebuchet MS"/>
+          <w:sz w:val="24"/>
+          <w:szCs w:val="24"/>
+        </w:rPr>
+        <w:t>validándolos</w:t>
+      </w:r>
+      <w:r>
+        <w:rPr>
+          <w:rFonts w:ascii="Trebuchet MS" w:hAnsi="Trebuchet MS"/>
+          <w:sz w:val="24"/>
+          <w:szCs w:val="24"/>
+        </w:rPr>
+        <w:t xml:space="preserve"> </w:t>
+      </w:r>
+      <w:r>
+        <w:rPr>
+          <w:rFonts w:ascii="Trebuchet MS" w:hAnsi="Trebuchet MS"/>
+          <w:sz w:val="24"/>
+          <w:szCs w:val="24"/>
+        </w:rPr>
+        <w:t>(o no)</w:t>
+      </w:r>
+      <w:r>
+        <w:rPr>
+          <w:rFonts w:ascii="Trebuchet MS" w:hAnsi="Trebuchet MS"/>
+          <w:sz w:val="24"/>
+          <w:szCs w:val="24"/>
+        </w:rPr>
+        <w:t xml:space="preserve"> y finalmente </w:t>
+      </w:r>
+      <w:r>
+        <w:rPr>
+          <w:rFonts w:ascii="Trebuchet MS" w:hAnsi="Trebuchet MS"/>
+          <w:sz w:val="24"/>
+          <w:szCs w:val="24"/>
+        </w:rPr>
+        <w:t xml:space="preserve">elegir si serán </w:t>
+      </w:r>
+      <w:r>
+        <w:rPr>
+          <w:rFonts w:ascii="Trebuchet MS" w:hAnsi="Trebuchet MS"/>
+          <w:sz w:val="24"/>
+          <w:szCs w:val="24"/>
+        </w:rPr>
+        <w:t>mostra</w:t>
+      </w:r>
+      <w:r>
+        <w:rPr>
+          <w:rFonts w:ascii="Trebuchet MS" w:hAnsi="Trebuchet MS"/>
+          <w:sz w:val="24"/>
+          <w:szCs w:val="24"/>
+        </w:rPr>
+        <w:t xml:space="preserve">dos </w:t>
+      </w:r>
+      <w:r>
+        <w:rPr>
+          <w:rFonts w:ascii="Trebuchet MS" w:hAnsi="Trebuchet MS"/>
+          <w:sz w:val="24"/>
+          <w:szCs w:val="24"/>
+        </w:rPr>
+        <w:t>(o no) en el sistema.</w:t>
       </w:r>
     </w:p>
     <w:p>
@@ -935,9 +2065,102 @@
           <w:ilvl w:val="0"/>
           <w:numId w:val="2"/>
         </w:numPr>
-      </w:pPr>
-      <w:r>
-        <w:t>Mostrar al usuario que califica positivamente a una empresa sus redes sociales.</w:t>
+        <w:spacing w:line="360" w:lineRule="auto"/>
+        <w:contextualSpacing w:val="0"/>
+        <w:jc w:val="both"/>
+        <w:rPr>
+          <w:rFonts w:ascii="Trebuchet MS" w:hAnsi="Trebuchet MS"/>
+          <w:sz w:val="24"/>
+          <w:szCs w:val="24"/>
+        </w:rPr>
+      </w:pPr>
+      <w:r>
+        <w:rPr>
+          <w:rFonts w:ascii="Trebuchet MS" w:hAnsi="Trebuchet MS"/>
+          <w:sz w:val="24"/>
+          <w:szCs w:val="24"/>
+        </w:rPr>
+        <w:t>A</w:t>
+      </w:r>
+      <w:r>
+        <w:rPr>
+          <w:rFonts w:ascii="Trebuchet MS" w:hAnsi="Trebuchet MS"/>
+          <w:sz w:val="24"/>
+          <w:szCs w:val="24"/>
+        </w:rPr>
+        <w:t xml:space="preserve">lmacenar </w:t>
+      </w:r>
+      <w:r>
+        <w:rPr>
+          <w:rFonts w:ascii="Trebuchet MS" w:hAnsi="Trebuchet MS"/>
+          <w:sz w:val="24"/>
+          <w:szCs w:val="24"/>
+        </w:rPr>
+        <w:t>cada</w:t>
+      </w:r>
+      <w:r>
+        <w:rPr>
+          <w:rFonts w:ascii="Trebuchet MS" w:hAnsi="Trebuchet MS"/>
+          <w:sz w:val="24"/>
+          <w:szCs w:val="24"/>
+        </w:rPr>
+        <w:t xml:space="preserve"> comentario</w:t>
+      </w:r>
+      <w:r>
+        <w:rPr>
+          <w:rFonts w:ascii="Trebuchet MS" w:hAnsi="Trebuchet MS"/>
+          <w:sz w:val="24"/>
+          <w:szCs w:val="24"/>
+        </w:rPr>
+        <w:t xml:space="preserve"> </w:t>
+      </w:r>
+      <w:r>
+        <w:rPr>
+          <w:rFonts w:ascii="Trebuchet MS" w:hAnsi="Trebuchet MS"/>
+          <w:sz w:val="24"/>
+          <w:szCs w:val="24"/>
+        </w:rPr>
+        <w:t>realizado por cada comentador</w:t>
+      </w:r>
+      <w:r>
+        <w:rPr>
+          <w:rFonts w:ascii="Trebuchet MS" w:hAnsi="Trebuchet MS"/>
+          <w:sz w:val="24"/>
+          <w:szCs w:val="24"/>
+        </w:rPr>
+        <w:t xml:space="preserve">, </w:t>
+      </w:r>
+      <w:r>
+        <w:rPr>
+          <w:rFonts w:ascii="Trebuchet MS" w:hAnsi="Trebuchet MS"/>
+          <w:sz w:val="24"/>
+          <w:szCs w:val="24"/>
+        </w:rPr>
+        <w:t xml:space="preserve">con su fecha </w:t>
+      </w:r>
+      <w:r>
+        <w:rPr>
+          <w:rFonts w:ascii="Trebuchet MS" w:hAnsi="Trebuchet MS"/>
+          <w:sz w:val="24"/>
+          <w:szCs w:val="24"/>
+        </w:rPr>
+        <w:t xml:space="preserve">de creación </w:t>
+      </w:r>
+      <w:r>
+        <w:rPr>
+          <w:rFonts w:ascii="Trebuchet MS" w:hAnsi="Trebuchet MS"/>
+          <w:sz w:val="24"/>
+          <w:szCs w:val="24"/>
+        </w:rPr>
+        <w:t>y puntuación</w:t>
+      </w:r>
+      <w:r>
+        <w:rPr>
+          <w:rFonts w:ascii="Trebuchet MS" w:hAnsi="Trebuchet MS"/>
+          <w:sz w:val="24"/>
+          <w:szCs w:val="24"/>
+        </w:rPr>
+        <w:t>.</w:t>
       </w:r>
     </w:p>
     <w:p>
@@ -947,9 +2170,54 @@
           <w:ilvl w:val="0"/>
           <w:numId w:val="2"/>
         </w:numPr>
-      </w:pPr>
-      <w:r>
-        <w:t>Calificar por categorías a cada comentador cada determinado tiempo.</w:t>
+        <w:spacing w:line="360" w:lineRule="auto"/>
+        <w:contextualSpacing w:val="0"/>
+        <w:jc w:val="both"/>
+        <w:rPr>
+          <w:rFonts w:ascii="Trebuchet MS" w:hAnsi="Trebuchet MS"/>
+          <w:sz w:val="24"/>
+          <w:szCs w:val="24"/>
+        </w:rPr>
+      </w:pPr>
+      <w:r>
+        <w:rPr>
+          <w:rFonts w:ascii="Trebuchet MS" w:hAnsi="Trebuchet MS"/>
+          <w:sz w:val="24"/>
+          <w:szCs w:val="24"/>
+        </w:rPr>
+        <w:t>Mostrar al usuario que califica positivamente a una empresa</w:t>
+      </w:r>
+      <w:r>
+        <w:rPr>
+          <w:rFonts w:ascii="Trebuchet MS" w:hAnsi="Trebuchet MS"/>
+          <w:sz w:val="24"/>
+          <w:szCs w:val="24"/>
+        </w:rPr>
+        <w:t>, las</w:t>
+      </w:r>
+      <w:r>
+        <w:rPr>
+          <w:rFonts w:ascii="Trebuchet MS" w:hAnsi="Trebuchet MS"/>
+          <w:sz w:val="24"/>
+          <w:szCs w:val="24"/>
+        </w:rPr>
+        <w:t xml:space="preserve"> redes sociales</w:t>
+      </w:r>
+      <w:r>
+        <w:rPr>
+          <w:rFonts w:ascii="Trebuchet MS" w:hAnsi="Trebuchet MS"/>
+          <w:sz w:val="24"/>
+          <w:szCs w:val="24"/>
+        </w:rPr>
+        <w:t xml:space="preserve"> de la misma</w:t>
+      </w:r>
+      <w:r>
+        <w:rPr>
+          <w:rFonts w:ascii="Trebuchet MS" w:hAnsi="Trebuchet MS"/>
+          <w:sz w:val="24"/>
+          <w:szCs w:val="24"/>
+        </w:rPr>
+        <w:t>.</w:t>
       </w:r>
     </w:p>
     <w:p>
@@ -959,9 +2227,162 @@
           <w:ilvl w:val="0"/>
           <w:numId w:val="2"/>
         </w:numPr>
-      </w:pPr>
-      <w:r>
-        <w:t>Realizar informes por empresa en un intervalo de fechas.</w:t>
+        <w:spacing w:line="360" w:lineRule="auto"/>
+        <w:contextualSpacing w:val="0"/>
+        <w:jc w:val="both"/>
+        <w:rPr>
+          <w:rFonts w:ascii="Trebuchet MS" w:hAnsi="Trebuchet MS"/>
+          <w:sz w:val="24"/>
+          <w:szCs w:val="24"/>
+        </w:rPr>
+      </w:pPr>
+      <w:r>
+        <w:rPr>
+          <w:rFonts w:ascii="Trebuchet MS" w:hAnsi="Trebuchet MS"/>
+          <w:sz w:val="24"/>
+          <w:szCs w:val="24"/>
+        </w:rPr>
+        <w:t>Cl</w:t>
+      </w:r>
+      <w:r>
+        <w:rPr>
+          <w:rFonts w:ascii="Trebuchet MS" w:hAnsi="Trebuchet MS"/>
+          <w:sz w:val="24"/>
+          <w:szCs w:val="24"/>
+        </w:rPr>
+        <w:t>as</w:t>
+      </w:r>
+      <w:r>
+        <w:rPr>
+          <w:rFonts w:ascii="Trebuchet MS" w:hAnsi="Trebuchet MS"/>
+          <w:sz w:val="24"/>
+          <w:szCs w:val="24"/>
+        </w:rPr>
+        <w:t>ificar por categorías a cada comentador</w:t>
+      </w:r>
+      <w:r>
+        <w:rPr>
+          <w:rFonts w:ascii="Trebuchet MS" w:hAnsi="Trebuchet MS"/>
+          <w:sz w:val="24"/>
+          <w:szCs w:val="24"/>
+        </w:rPr>
+        <w:t>.</w:t>
+      </w:r>
+    </w:p>
+    <w:p>
+      <w:pPr>
+        <w:pStyle w:val="Prrafodelista"/>
+        <w:numPr>
+          <w:ilvl w:val="0"/>
+          <w:numId w:val="2"/>
+        </w:numPr>
+        <w:spacing w:line="360" w:lineRule="auto"/>
+        <w:contextualSpacing w:val="0"/>
+        <w:jc w:val="both"/>
+        <w:rPr>
+          <w:rFonts w:ascii="Trebuchet MS" w:hAnsi="Trebuchet MS"/>
+          <w:sz w:val="24"/>
+          <w:szCs w:val="24"/>
+        </w:rPr>
+      </w:pPr>
+      <w:r>
+        <w:rPr>
+          <w:rFonts w:ascii="Trebuchet MS" w:hAnsi="Trebuchet MS"/>
+          <w:sz w:val="24"/>
+          <w:szCs w:val="24"/>
+        </w:rPr>
+        <w:t xml:space="preserve">Reclasificar a cada comentador </w:t>
+      </w:r>
+      <w:r>
+        <w:rPr>
+          <w:rFonts w:ascii="Trebuchet MS" w:hAnsi="Trebuchet MS"/>
+          <w:sz w:val="24"/>
+          <w:szCs w:val="24"/>
+        </w:rPr>
+        <w:t>cada determinado tiempo.</w:t>
+      </w:r>
+    </w:p>
+    <w:p>
+      <w:pPr>
+        <w:pStyle w:val="Prrafodelista"/>
+        <w:numPr>
+          <w:ilvl w:val="0"/>
+          <w:numId w:val="2"/>
+        </w:numPr>
+        <w:spacing w:line="360" w:lineRule="auto"/>
+        <w:contextualSpacing w:val="0"/>
+        <w:jc w:val="both"/>
+        <w:rPr>
+          <w:rFonts w:ascii="Trebuchet MS" w:hAnsi="Trebuchet MS"/>
+          <w:sz w:val="24"/>
+          <w:szCs w:val="24"/>
+        </w:rPr>
+      </w:pPr>
+      <w:r>
+        <w:rPr>
+          <w:rFonts w:ascii="Trebuchet MS" w:hAnsi="Trebuchet MS"/>
+          <w:sz w:val="24"/>
+          <w:szCs w:val="24"/>
+        </w:rPr>
+        <w:t xml:space="preserve">Calcular la valoración de cada empresa, </w:t>
+      </w:r>
+      <w:r>
+        <w:rPr>
+          <w:rFonts w:ascii="Trebuchet MS" w:hAnsi="Trebuchet MS"/>
+          <w:sz w:val="24"/>
+          <w:szCs w:val="24"/>
+        </w:rPr>
+        <w:t>en un intervalo de fechas</w:t>
+      </w:r>
+      <w:r>
+        <w:rPr>
+          <w:rFonts w:ascii="Trebuchet MS" w:hAnsi="Trebuchet MS"/>
+          <w:sz w:val="24"/>
+          <w:szCs w:val="24"/>
+        </w:rPr>
+        <w:t xml:space="preserve">, según el puntaje otorgado por cada usuario, modificado por el </w:t>
+      </w:r>
+      <w:r>
+        <w:rPr>
+          <w:rFonts w:ascii="Trebuchet MS" w:hAnsi="Trebuchet MS"/>
+          <w:i/>
+          <w:iCs/>
+          <w:sz w:val="24"/>
+          <w:szCs w:val="24"/>
+        </w:rPr>
+        <w:t>“peso”</w:t>
+      </w:r>
+      <w:r>
+        <w:rPr>
+          <w:rFonts w:ascii="Trebuchet MS" w:hAnsi="Trebuchet MS"/>
+          <w:sz w:val="24"/>
+          <w:szCs w:val="24"/>
+        </w:rPr>
+        <w:t xml:space="preserve"> del puntaje otorgado debido a su clasificación</w:t>
+      </w:r>
+      <w:r>
+        <w:rPr>
+          <w:rFonts w:ascii="Trebuchet MS" w:hAnsi="Trebuchet MS"/>
+          <w:sz w:val="24"/>
+          <w:szCs w:val="24"/>
+        </w:rPr>
+        <w:t>.</w:t>
+      </w:r>
+    </w:p>
+    <w:p>
+      <w:pPr>
+        <w:rPr>
+          <w:rFonts w:ascii="Trebuchet MS" w:eastAsiaTheme="majorEastAsia" w:hAnsi="Trebuchet MS" w:cstheme="majorBidi"/>
+          <w:color w:val="2F5496" w:themeColor="accent1" w:themeShade="BF"/>
+          <w:sz w:val="32"/>
+          <w:szCs w:val="32"/>
+        </w:rPr>
+      </w:pPr>
+      <w:r>
+        <w:rPr>
+          <w:rFonts w:ascii="Trebuchet MS" w:hAnsi="Trebuchet MS"/>
+        </w:rPr>
+        <w:br w:type="page"/>
       </w:r>
     </w:p>
     <w:p>
@@ -972,70 +2393,312 @@
           <w:numId w:val="1"/>
         </w:numPr>
         <w:ind w:left="360"/>
-      </w:pPr>
-      <w:r>
+        <w:rPr>
+          <w:rFonts w:ascii="Trebuchet MS" w:hAnsi="Trebuchet MS"/>
+          <w:color w:val="C45911" w:themeColor="accent2" w:themeShade="BF"/>
+        </w:rPr>
+      </w:pPr>
+      <w:bookmarkStart w:id="2" w:name="_Toc119767134"/>
+      <w:r>
+        <w:rPr>
+          <w:rFonts w:ascii="Trebuchet MS" w:hAnsi="Trebuchet MS"/>
+          <w:color w:val="C45911" w:themeColor="accent2" w:themeShade="BF"/>
+        </w:rPr>
         <w:lastRenderedPageBreak/>
         <w:t>Consideraciones del diseño</w:t>
       </w:r>
-    </w:p>
-    <w:p>
-      <w:pPr>
+      <w:bookmarkEnd w:id="2"/>
+    </w:p>
+    <w:p/>
+    <w:p>
+      <w:pPr>
+        <w:spacing w:line="360" w:lineRule="auto"/>
         <w:ind w:left="360" w:firstLine="360"/>
-      </w:pPr>
-      <w:r>
-        <w:t>Cada comentador debe poder comentar en distintas empresas.</w:t>
-      </w:r>
-    </w:p>
-    <w:p>
-      <w:pPr>
-        <w:ind w:left="360" w:firstLine="360"/>
-      </w:pPr>
-      <w:r>
+        <w:jc w:val="both"/>
+        <w:rPr>
+          <w:rFonts w:ascii="Trebuchet MS" w:hAnsi="Trebuchet MS"/>
+          <w:sz w:val="24"/>
+          <w:szCs w:val="24"/>
+        </w:rPr>
+      </w:pPr>
+      <w:r>
+        <w:rPr>
+          <w:rFonts w:ascii="Trebuchet MS" w:hAnsi="Trebuchet MS"/>
+          <w:sz w:val="24"/>
+          <w:szCs w:val="24"/>
+        </w:rPr>
+        <w:t>Para la elaboración del sistema en cuestión se tuvieron en cuenta distintas consideraciones que nombramos a continuación:</w:t>
+      </w:r>
+    </w:p>
+    <w:p>
+      <w:pPr>
+        <w:pStyle w:val="Prrafodelista"/>
+        <w:numPr>
+          <w:ilvl w:val="0"/>
+          <w:numId w:val="9"/>
+        </w:numPr>
+        <w:spacing w:line="360" w:lineRule="auto"/>
+        <w:contextualSpacing w:val="0"/>
+        <w:jc w:val="both"/>
+        <w:rPr>
+          <w:rFonts w:ascii="Trebuchet MS" w:hAnsi="Trebuchet MS"/>
+          <w:sz w:val="24"/>
+          <w:szCs w:val="24"/>
+        </w:rPr>
+      </w:pPr>
+      <w:r>
+        <w:rPr>
+          <w:rFonts w:ascii="Trebuchet MS" w:hAnsi="Trebuchet MS"/>
+          <w:sz w:val="24"/>
+          <w:szCs w:val="24"/>
+        </w:rPr>
+        <w:t xml:space="preserve">Cada comentador </w:t>
+      </w:r>
+      <w:r>
+        <w:rPr>
+          <w:rFonts w:ascii="Trebuchet MS" w:hAnsi="Trebuchet MS"/>
+          <w:sz w:val="24"/>
+          <w:szCs w:val="24"/>
+        </w:rPr>
+        <w:t>podrá</w:t>
+      </w:r>
+      <w:r>
+        <w:rPr>
+          <w:rFonts w:ascii="Trebuchet MS" w:hAnsi="Trebuchet MS"/>
+          <w:sz w:val="24"/>
+          <w:szCs w:val="24"/>
+        </w:rPr>
+        <w:t xml:space="preserve"> comentar en distintas empresas.</w:t>
+      </w:r>
+    </w:p>
+    <w:p>
+      <w:pPr>
+        <w:pStyle w:val="Prrafodelista"/>
+        <w:numPr>
+          <w:ilvl w:val="0"/>
+          <w:numId w:val="9"/>
+        </w:numPr>
+        <w:spacing w:line="360" w:lineRule="auto"/>
+        <w:contextualSpacing w:val="0"/>
+        <w:jc w:val="both"/>
+        <w:rPr>
+          <w:rFonts w:ascii="Trebuchet MS" w:hAnsi="Trebuchet MS"/>
+          <w:sz w:val="24"/>
+          <w:szCs w:val="24"/>
+        </w:rPr>
+      </w:pPr>
+      <w:r>
+        <w:rPr>
+          <w:rFonts w:ascii="Trebuchet MS" w:hAnsi="Trebuchet MS"/>
+          <w:sz w:val="24"/>
+          <w:szCs w:val="24"/>
+        </w:rPr>
         <w:t>Cada administrador trabajará para una única empresa.</w:t>
       </w:r>
     </w:p>
     <w:p>
       <w:pPr>
-        <w:ind w:left="360" w:firstLine="360"/>
-      </w:pPr>
-      <w:r>
-        <w:t>Cada administrador debe poder comentar en distintas empresas.</w:t>
-      </w:r>
-    </w:p>
-    <w:p>
-      <w:pPr>
-        <w:ind w:left="360" w:firstLine="360"/>
-      </w:pPr>
-      <w:r>
+        <w:pStyle w:val="Prrafodelista"/>
+        <w:numPr>
+          <w:ilvl w:val="0"/>
+          <w:numId w:val="9"/>
+        </w:numPr>
+        <w:spacing w:line="360" w:lineRule="auto"/>
+        <w:contextualSpacing w:val="0"/>
+        <w:jc w:val="both"/>
+        <w:rPr>
+          <w:rFonts w:ascii="Trebuchet MS" w:hAnsi="Trebuchet MS"/>
+          <w:sz w:val="24"/>
+          <w:szCs w:val="24"/>
+        </w:rPr>
+      </w:pPr>
+      <w:r>
+        <w:rPr>
+          <w:rFonts w:ascii="Trebuchet MS" w:hAnsi="Trebuchet MS"/>
+          <w:sz w:val="24"/>
+          <w:szCs w:val="24"/>
+        </w:rPr>
+        <w:t xml:space="preserve">Cada administrador </w:t>
+      </w:r>
+      <w:r>
+        <w:rPr>
+          <w:rFonts w:ascii="Trebuchet MS" w:hAnsi="Trebuchet MS"/>
+          <w:sz w:val="24"/>
+          <w:szCs w:val="24"/>
+        </w:rPr>
+        <w:t>podrá</w:t>
+      </w:r>
+      <w:r>
+        <w:rPr>
+          <w:rFonts w:ascii="Trebuchet MS" w:hAnsi="Trebuchet MS"/>
+          <w:sz w:val="24"/>
+          <w:szCs w:val="24"/>
+        </w:rPr>
+        <w:t xml:space="preserve"> comentar en distintas empresas</w:t>
+      </w:r>
+      <w:r>
+        <w:rPr>
+          <w:rFonts w:ascii="Trebuchet MS" w:hAnsi="Trebuchet MS"/>
+          <w:sz w:val="24"/>
+          <w:szCs w:val="24"/>
+        </w:rPr>
+        <w:t>, con una cuenta de comentador.</w:t>
+      </w:r>
+    </w:p>
+    <w:p>
+      <w:pPr>
+        <w:pStyle w:val="Prrafodelista"/>
+        <w:numPr>
+          <w:ilvl w:val="0"/>
+          <w:numId w:val="9"/>
+        </w:numPr>
+        <w:spacing w:line="360" w:lineRule="auto"/>
+        <w:contextualSpacing w:val="0"/>
+        <w:jc w:val="both"/>
+        <w:rPr>
+          <w:rFonts w:ascii="Trebuchet MS" w:hAnsi="Trebuchet MS"/>
+          <w:sz w:val="24"/>
+          <w:szCs w:val="24"/>
+        </w:rPr>
+      </w:pPr>
+      <w:r>
+        <w:rPr>
+          <w:rFonts w:ascii="Trebuchet MS" w:hAnsi="Trebuchet MS"/>
+          <w:sz w:val="24"/>
+          <w:szCs w:val="24"/>
+        </w:rPr>
+        <w:t xml:space="preserve">Los comentarios serán guardados en la empresa </w:t>
+      </w:r>
+      <w:r>
+        <w:rPr>
+          <w:rFonts w:ascii="Trebuchet MS" w:hAnsi="Trebuchet MS"/>
+          <w:sz w:val="24"/>
+          <w:szCs w:val="24"/>
+        </w:rPr>
+        <w:t>a la que corresponden.</w:t>
+      </w:r>
+    </w:p>
+    <w:p>
+      <w:pPr>
+        <w:pStyle w:val="Prrafodelista"/>
+        <w:numPr>
+          <w:ilvl w:val="0"/>
+          <w:numId w:val="9"/>
+        </w:numPr>
+        <w:spacing w:line="360" w:lineRule="auto"/>
+        <w:contextualSpacing w:val="0"/>
+        <w:jc w:val="both"/>
+        <w:rPr>
+          <w:rFonts w:ascii="Trebuchet MS" w:hAnsi="Trebuchet MS"/>
+          <w:sz w:val="24"/>
+          <w:szCs w:val="24"/>
+        </w:rPr>
+      </w:pPr>
+      <w:r>
+        <w:rPr>
+          <w:rFonts w:ascii="Trebuchet MS" w:hAnsi="Trebuchet MS"/>
+          <w:sz w:val="24"/>
+          <w:szCs w:val="24"/>
+        </w:rPr>
         <w:t>Para la categorización de los comentadores se utiliza</w:t>
       </w:r>
       <w:r>
+        <w:rPr>
+          <w:rFonts w:ascii="Trebuchet MS" w:hAnsi="Trebuchet MS"/>
+          <w:sz w:val="24"/>
+          <w:szCs w:val="24"/>
+        </w:rPr>
         <w:t>rán</w:t>
       </w:r>
       <w:r>
+        <w:rPr>
+          <w:rFonts w:ascii="Trebuchet MS" w:hAnsi="Trebuchet MS"/>
+          <w:sz w:val="24"/>
+          <w:szCs w:val="24"/>
+        </w:rPr>
         <w:t xml:space="preserve"> </w:t>
       </w:r>
       <w:r>
+        <w:rPr>
+          <w:rFonts w:ascii="Trebuchet MS" w:hAnsi="Trebuchet MS"/>
+          <w:sz w:val="24"/>
+          <w:szCs w:val="24"/>
+        </w:rPr>
         <w:t>clases</w:t>
       </w:r>
       <w:r>
+        <w:rPr>
+          <w:rFonts w:ascii="Trebuchet MS" w:hAnsi="Trebuchet MS"/>
+          <w:sz w:val="24"/>
+          <w:szCs w:val="24"/>
+        </w:rPr>
         <w:t>.</w:t>
       </w:r>
     </w:p>
     <w:p>
       <w:pPr>
-        <w:ind w:left="360" w:firstLine="360"/>
-      </w:pPr>
-      <w:r>
+        <w:pStyle w:val="Prrafodelista"/>
+        <w:numPr>
+          <w:ilvl w:val="0"/>
+          <w:numId w:val="9"/>
+        </w:numPr>
+        <w:spacing w:line="360" w:lineRule="auto"/>
+        <w:contextualSpacing w:val="0"/>
+        <w:jc w:val="both"/>
+        <w:rPr>
+          <w:rFonts w:ascii="Trebuchet MS" w:hAnsi="Trebuchet MS"/>
+          <w:sz w:val="24"/>
+          <w:szCs w:val="24"/>
+        </w:rPr>
+      </w:pPr>
+      <w:r>
+        <w:rPr>
+          <w:rFonts w:ascii="Trebuchet MS" w:hAnsi="Trebuchet MS"/>
+          <w:sz w:val="24"/>
+          <w:szCs w:val="24"/>
+        </w:rPr>
         <w:t>La validación consistirá en la lectura y visado de cada comentario por parte del administrador de cada empresa.</w:t>
       </w:r>
     </w:p>
     <w:p>
       <w:pPr>
-        <w:ind w:left="360" w:firstLine="360"/>
-      </w:pPr>
-      <w:r>
+        <w:pStyle w:val="Prrafodelista"/>
+        <w:numPr>
+          <w:ilvl w:val="0"/>
+          <w:numId w:val="9"/>
+        </w:numPr>
+        <w:spacing w:line="360" w:lineRule="auto"/>
+        <w:contextualSpacing w:val="0"/>
+        <w:jc w:val="both"/>
+        <w:rPr>
+          <w:rFonts w:ascii="Trebuchet MS" w:hAnsi="Trebuchet MS"/>
+          <w:sz w:val="24"/>
+          <w:szCs w:val="24"/>
+        </w:rPr>
+      </w:pPr>
+      <w:r>
+        <w:rPr>
+          <w:rFonts w:ascii="Trebuchet MS" w:hAnsi="Trebuchet MS"/>
+          <w:sz w:val="24"/>
+          <w:szCs w:val="24"/>
+        </w:rPr>
         <w:t>Primero se debe agregar una empresa sin administrador, luego crear el administrador para dicha empresa y finalmente asignar el administrador a esta.</w:t>
+      </w:r>
+    </w:p>
+    <w:p>
+      <w:pPr>
+        <w:rPr>
+          <w:rFonts w:ascii="Trebuchet MS" w:eastAsiaTheme="majorEastAsia" w:hAnsi="Trebuchet MS" w:cstheme="majorBidi"/>
+          <w:color w:val="2F5496" w:themeColor="accent1" w:themeShade="BF"/>
+          <w:sz w:val="32"/>
+          <w:szCs w:val="32"/>
+        </w:rPr>
+      </w:pPr>
+      <w:r>
+        <w:rPr>
+          <w:rFonts w:ascii="Trebuchet MS" w:hAnsi="Trebuchet MS"/>
+        </w:rPr>
+        <w:br w:type="page"/>
       </w:r>
     </w:p>
     <w:p>
@@ -1046,16 +2709,39 @@
           <w:numId w:val="1"/>
         </w:numPr>
         <w:ind w:left="360"/>
-      </w:pPr>
-      <w:r>
+        <w:rPr>
+          <w:rFonts w:ascii="Trebuchet MS" w:hAnsi="Trebuchet MS"/>
+          <w:color w:val="C45911" w:themeColor="accent2" w:themeShade="BF"/>
+        </w:rPr>
+      </w:pPr>
+      <w:bookmarkStart w:id="3" w:name="_Toc119767135"/>
+      <w:r>
+        <w:rPr>
+          <w:rFonts w:ascii="Trebuchet MS" w:hAnsi="Trebuchet MS"/>
+          <w:color w:val="C45911" w:themeColor="accent2" w:themeShade="BF"/>
+        </w:rPr>
+        <w:lastRenderedPageBreak/>
         <w:t>Desarrollo del trabajo</w:t>
       </w:r>
-    </w:p>
-    <w:p>
-      <w:pPr>
+      <w:bookmarkEnd w:id="3"/>
+    </w:p>
+    <w:p/>
+    <w:p>
+      <w:pPr>
+        <w:spacing w:line="360" w:lineRule="auto"/>
         <w:ind w:left="360" w:firstLine="360"/>
-      </w:pPr>
-      <w:r>
+        <w:rPr>
+          <w:rFonts w:ascii="Trebuchet MS" w:hAnsi="Trebuchet MS"/>
+          <w:sz w:val="24"/>
+          <w:szCs w:val="24"/>
+        </w:rPr>
+      </w:pPr>
+      <w:r>
+        <w:rPr>
+          <w:rFonts w:ascii="Trebuchet MS" w:hAnsi="Trebuchet MS"/>
+          <w:sz w:val="24"/>
+          <w:szCs w:val="24"/>
+        </w:rPr>
         <w:t>Lunes 7/11:</w:t>
       </w:r>
     </w:p>
@@ -1066,9 +2752,29 @@
           <w:ilvl w:val="0"/>
           <w:numId w:val="3"/>
         </w:numPr>
-      </w:pPr>
-      <w:r>
+        <w:spacing w:line="360" w:lineRule="auto"/>
+        <w:contextualSpacing w:val="0"/>
+        <w:rPr>
+          <w:rFonts w:ascii="Trebuchet MS" w:hAnsi="Trebuchet MS"/>
+          <w:sz w:val="24"/>
+          <w:szCs w:val="24"/>
+        </w:rPr>
+      </w:pPr>
+      <w:r>
+        <w:rPr>
+          <w:rFonts w:ascii="Trebuchet MS" w:hAnsi="Trebuchet MS"/>
+          <w:sz w:val="24"/>
+          <w:szCs w:val="24"/>
+        </w:rPr>
         <w:t>Lectura del enunciado</w:t>
+      </w:r>
+      <w:r>
+        <w:rPr>
+          <w:rFonts w:ascii="Trebuchet MS" w:hAnsi="Trebuchet MS"/>
+          <w:sz w:val="24"/>
+          <w:szCs w:val="24"/>
+        </w:rPr>
+        <w:t>.</w:t>
       </w:r>
     </w:p>
     <w:p>
@@ -1078,9 +2784,29 @@
           <w:ilvl w:val="0"/>
           <w:numId w:val="3"/>
         </w:numPr>
-      </w:pPr>
-      <w:r>
+        <w:spacing w:line="360" w:lineRule="auto"/>
+        <w:contextualSpacing w:val="0"/>
+        <w:rPr>
+          <w:rFonts w:ascii="Trebuchet MS" w:hAnsi="Trebuchet MS"/>
+          <w:sz w:val="24"/>
+          <w:szCs w:val="24"/>
+        </w:rPr>
+      </w:pPr>
+      <w:r>
+        <w:rPr>
+          <w:rFonts w:ascii="Trebuchet MS" w:hAnsi="Trebuchet MS"/>
+          <w:sz w:val="24"/>
+          <w:szCs w:val="24"/>
+        </w:rPr>
         <w:t>Consulta con los profesores</w:t>
+      </w:r>
+      <w:r>
+        <w:rPr>
+          <w:rFonts w:ascii="Trebuchet MS" w:hAnsi="Trebuchet MS"/>
+          <w:sz w:val="24"/>
+          <w:szCs w:val="24"/>
+        </w:rPr>
+        <w:t>.</w:t>
       </w:r>
     </w:p>
     <w:p>
@@ -1090,163 +2816,51 @@
           <w:ilvl w:val="0"/>
           <w:numId w:val="3"/>
         </w:numPr>
-      </w:pPr>
-      <w:r>
+        <w:spacing w:line="360" w:lineRule="auto"/>
+        <w:contextualSpacing w:val="0"/>
+        <w:rPr>
+          <w:rFonts w:ascii="Trebuchet MS" w:hAnsi="Trebuchet MS"/>
+          <w:sz w:val="24"/>
+          <w:szCs w:val="24"/>
+        </w:rPr>
+      </w:pPr>
+      <w:r>
+        <w:rPr>
+          <w:rFonts w:ascii="Trebuchet MS" w:hAnsi="Trebuchet MS"/>
+          <w:sz w:val="24"/>
+          <w:szCs w:val="24"/>
+        </w:rPr>
         <w:t>Diferenciación entre clases y los métodos</w:t>
       </w:r>
-    </w:p>
-    <w:p>
-      <w:pPr>
-        <w:ind w:left="360" w:firstLine="360"/>
-      </w:pPr>
-      <w:r>
-        <w:t>Miércoles 9/11:</w:t>
-      </w:r>
-    </w:p>
-    <w:p>
-      <w:pPr>
-        <w:pStyle w:val="Prrafodelista"/>
-        <w:numPr>
-          <w:ilvl w:val="0"/>
-          <w:numId w:val="4"/>
-        </w:numPr>
-      </w:pPr>
-      <w:r>
-        <w:t>Desarrollo de la primera versión del diagrama UML</w:t>
-      </w:r>
-    </w:p>
-    <w:p>
-      <w:pPr>
-        <w:pStyle w:val="Prrafodelista"/>
-        <w:numPr>
-          <w:ilvl w:val="0"/>
-          <w:numId w:val="4"/>
-        </w:numPr>
-      </w:pPr>
-      <w:r>
-        <w:t>Desarrollo de la primera versión del código</w:t>
-      </w:r>
-    </w:p>
-    <w:p>
-      <w:pPr>
-        <w:ind w:left="360" w:firstLine="360"/>
-      </w:pPr>
-      <w:r>
-        <w:t>Lunes 14/11:</w:t>
-      </w:r>
-    </w:p>
-    <w:p>
-      <w:pPr>
-        <w:pStyle w:val="Prrafodelista"/>
-        <w:numPr>
-          <w:ilvl w:val="0"/>
-          <w:numId w:val="5"/>
-        </w:numPr>
-      </w:pPr>
-      <w:r>
-        <w:t>Revisiones en el diagrama UML. Se cambian varias cosas.</w:t>
-      </w:r>
-    </w:p>
-    <w:p>
-      <w:pPr>
-        <w:pStyle w:val="Prrafodelista"/>
-        <w:numPr>
-          <w:ilvl w:val="0"/>
-          <w:numId w:val="5"/>
-        </w:numPr>
-      </w:pPr>
-      <w:r>
-        <w:t>Desarrollo de la segunda versión del código.</w:t>
-      </w:r>
-    </w:p>
-    <w:p>
-      <w:pPr>
-        <w:ind w:left="360" w:firstLine="360"/>
-      </w:pPr>
-      <w:r>
-        <w:t>Miércoles 16/11:</w:t>
-      </w:r>
-    </w:p>
-    <w:p>
-      <w:pPr>
-        <w:pStyle w:val="Prrafodelista"/>
-        <w:numPr>
-          <w:ilvl w:val="0"/>
-          <w:numId w:val="7"/>
-        </w:numPr>
-        <w:ind w:left="1440"/>
-      </w:pPr>
-      <w:r>
-        <w:t>Corrección de detalles en el diagrama UML y agregación de notas.</w:t>
-      </w:r>
-    </w:p>
-    <w:p>
-      <w:pPr>
-        <w:pStyle w:val="Prrafodelista"/>
-        <w:numPr>
-          <w:ilvl w:val="0"/>
-          <w:numId w:val="6"/>
-        </w:numPr>
-      </w:pPr>
-      <w:r>
-        <w:t>Corrección de detalles en la segunda versión del código.</w:t>
-      </w:r>
-    </w:p>
-    <w:p>
-      <w:pPr>
-        <w:ind w:left="360" w:firstLine="360"/>
-      </w:pPr>
-      <w:r>
-        <w:t>Lunes 21/11:</w:t>
-      </w:r>
-    </w:p>
-    <w:p>
-      <w:pPr>
-        <w:ind w:left="360" w:firstLine="360"/>
-      </w:pPr>
-      <w:r>
-        <w:tab/>
-        <w:t>[Feriado]</w:t>
-      </w:r>
-    </w:p>
-    <w:p>
-      <w:pPr>
-        <w:ind w:left="360" w:firstLine="360"/>
-      </w:pPr>
-      <w:r>
-        <w:t>Miércoles 23/11:</w:t>
-      </w:r>
-    </w:p>
-    <w:p>
-      <w:pPr>
-        <w:pStyle w:val="Prrafodelista"/>
-        <w:numPr>
-          <w:ilvl w:val="0"/>
-          <w:numId w:val="6"/>
-        </w:numPr>
-      </w:pPr>
-      <w:r>
-        <w:t>Aquí presentes tratando de sobrevivir T_T</w:t>
-      </w:r>
-      <w:r>
-        <w:t>. Sean amables</w:t>
-      </w:r>
-    </w:p>
-    <w:p>
-      <w:pPr>
-        <w:pStyle w:val="Prrafodelista"/>
-        <w:ind w:left="1440"/>
+      <w:r>
+        <w:rPr>
+          <w:rFonts w:ascii="Trebuchet MS" w:hAnsi="Trebuchet MS"/>
+          <w:sz w:val="24"/>
+          <w:szCs w:val="24"/>
+        </w:rPr>
+        <w:t>.</w:t>
+      </w:r>
+    </w:p>
+    <w:p>
+      <w:pPr>
+        <w:spacing w:line="360" w:lineRule="auto"/>
+        <w:ind w:left="1080"/>
         <w:jc w:val="center"/>
+        <w:rPr>
+          <w:rFonts w:ascii="Trebuchet MS" w:hAnsi="Trebuchet MS"/>
+          <w:sz w:val="24"/>
+          <w:szCs w:val="24"/>
+        </w:rPr>
       </w:pPr>
       <w:r>
         <w:rPr>
           <w:noProof/>
         </w:rPr>
         <w:drawing>
-          <wp:inline distT="0" distB="0" distL="0" distR="0" wp14:anchorId="23974187" wp14:editId="345508C9">
-            <wp:extent cx="1519671" cy="1314450"/>
-            <wp:effectExtent l="0" t="0" r="4445" b="0"/>
-            <wp:docPr id="4" name="Imagen 4" descr="Download Meme Gato Llorando Google | PNG &amp; GIF BASE"/>
+          <wp:inline distT="0" distB="0" distL="0" distR="0" wp14:anchorId="286A984E" wp14:editId="6B868789">
+            <wp:extent cx="2019631" cy="2120828"/>
+            <wp:effectExtent l="0" t="0" r="0" b="0"/>
+            <wp:docPr id="9" name="Imagen 9" descr="Portable Network Graphics Image No Such Thing As A - Coffee With Foot ..."/>
             <wp:cNvGraphicFramePr>
               <a:graphicFrameLocks xmlns:a="http://schemas.openxmlformats.org/drawingml/2006/main" noChangeAspect="1"/>
             </wp:cNvGraphicFramePr>
@@ -1254,13 +2868,13 @@
               <a:graphicData uri="http://schemas.openxmlformats.org/drawingml/2006/picture">
                 <pic:pic xmlns:pic="http://schemas.openxmlformats.org/drawingml/2006/picture">
                   <pic:nvPicPr>
-                    <pic:cNvPr id="0" name="Picture 1" descr="Download Meme Gato Llorando Google | PNG &amp; GIF BASE"/>
+                    <pic:cNvPr id="0" name="Picture 10" descr="Portable Network Graphics Image No Such Thing As A - Coffee With Foot ..."/>
                     <pic:cNvPicPr>
                       <a:picLocks noChangeAspect="1" noChangeArrowheads="1"/>
                     </pic:cNvPicPr>
                   </pic:nvPicPr>
                   <pic:blipFill>
-                    <a:blip r:embed="rId9" cstate="print">
+                    <a:blip r:embed="rId10" cstate="print">
                       <a:extLst>
                         <a:ext uri="{28A0092B-C50C-407E-A947-70E740481C1C}">
                           <a14:useLocalDpi xmlns:a14="http://schemas.microsoft.com/office/drawing/2010/main" val="0"/>
@@ -1275,7 +2889,7 @@
                   <pic:spPr bwMode="auto">
                     <a:xfrm>
                       <a:off x="0" y="0"/>
-                      <a:ext cx="1538332" cy="1330591"/>
+                      <a:ext cx="2030797" cy="2132553"/>
                     </a:xfrm>
                     <a:prstGeom prst="rect">
                       <a:avLst/>
@@ -1292,16 +2906,661 @@
         </w:drawing>
       </w:r>
     </w:p>
+    <w:p>
+      <w:pPr>
+        <w:spacing w:line="360" w:lineRule="auto"/>
+        <w:ind w:left="360" w:firstLine="360"/>
+        <w:rPr>
+          <w:rFonts w:ascii="Trebuchet MS" w:hAnsi="Trebuchet MS"/>
+          <w:sz w:val="24"/>
+          <w:szCs w:val="24"/>
+        </w:rPr>
+      </w:pPr>
+      <w:r>
+        <w:rPr>
+          <w:rFonts w:ascii="Trebuchet MS" w:hAnsi="Trebuchet MS"/>
+          <w:sz w:val="24"/>
+          <w:szCs w:val="24"/>
+        </w:rPr>
+        <w:t>Miércoles 9/11:</w:t>
+      </w:r>
+    </w:p>
+    <w:p>
+      <w:pPr>
+        <w:pStyle w:val="Prrafodelista"/>
+        <w:numPr>
+          <w:ilvl w:val="0"/>
+          <w:numId w:val="4"/>
+        </w:numPr>
+        <w:spacing w:line="360" w:lineRule="auto"/>
+        <w:contextualSpacing w:val="0"/>
+        <w:rPr>
+          <w:rFonts w:ascii="Trebuchet MS" w:hAnsi="Trebuchet MS"/>
+          <w:sz w:val="24"/>
+          <w:szCs w:val="24"/>
+        </w:rPr>
+      </w:pPr>
+      <w:r>
+        <w:rPr>
+          <w:rFonts w:ascii="Trebuchet MS" w:hAnsi="Trebuchet MS"/>
+          <w:sz w:val="24"/>
+          <w:szCs w:val="24"/>
+        </w:rPr>
+        <w:t>Desarrollo de la primera versión del diagrama UML</w:t>
+      </w:r>
+      <w:r>
+        <w:rPr>
+          <w:rFonts w:ascii="Trebuchet MS" w:hAnsi="Trebuchet MS"/>
+          <w:sz w:val="24"/>
+          <w:szCs w:val="24"/>
+        </w:rPr>
+        <w:t>.</w:t>
+      </w:r>
+    </w:p>
+    <w:p>
+      <w:pPr>
+        <w:pStyle w:val="Prrafodelista"/>
+        <w:numPr>
+          <w:ilvl w:val="0"/>
+          <w:numId w:val="4"/>
+        </w:numPr>
+        <w:spacing w:line="360" w:lineRule="auto"/>
+        <w:contextualSpacing w:val="0"/>
+        <w:rPr>
+          <w:rFonts w:ascii="Trebuchet MS" w:hAnsi="Trebuchet MS"/>
+          <w:sz w:val="24"/>
+          <w:szCs w:val="24"/>
+        </w:rPr>
+      </w:pPr>
+      <w:r>
+        <w:rPr>
+          <w:rFonts w:ascii="Trebuchet MS" w:hAnsi="Trebuchet MS"/>
+          <w:sz w:val="24"/>
+          <w:szCs w:val="24"/>
+        </w:rPr>
+        <w:t>Desarrollo de la primera versión del código</w:t>
+      </w:r>
+      <w:r>
+        <w:rPr>
+          <w:rFonts w:ascii="Trebuchet MS" w:hAnsi="Trebuchet MS"/>
+          <w:sz w:val="24"/>
+          <w:szCs w:val="24"/>
+        </w:rPr>
+        <w:t>.</w:t>
+      </w:r>
+    </w:p>
+    <w:p>
+      <w:pPr>
+        <w:spacing w:line="360" w:lineRule="auto"/>
+        <w:ind w:left="1080"/>
+        <w:jc w:val="center"/>
+        <w:rPr>
+          <w:rFonts w:ascii="Trebuchet MS" w:hAnsi="Trebuchet MS"/>
+          <w:sz w:val="24"/>
+          <w:szCs w:val="24"/>
+        </w:rPr>
+      </w:pPr>
+      <w:r>
+        <w:rPr>
+          <w:noProof/>
+        </w:rPr>
+        <w:drawing>
+          <wp:inline distT="0" distB="0" distL="0" distR="0" wp14:anchorId="559259B6" wp14:editId="139BFBF9">
+            <wp:extent cx="2313830" cy="2313830"/>
+            <wp:effectExtent l="0" t="0" r="0" b="0"/>
+            <wp:docPr id="10" name="Imagen 10" descr="Download High Quality Celebrity png dank memes Transparent PNG Images ..."/>
+            <wp:cNvGraphicFramePr>
+              <a:graphicFrameLocks xmlns:a="http://schemas.openxmlformats.org/drawingml/2006/main" noChangeAspect="1"/>
+            </wp:cNvGraphicFramePr>
+            <a:graphic xmlns:a="http://schemas.openxmlformats.org/drawingml/2006/main">
+              <a:graphicData uri="http://schemas.openxmlformats.org/drawingml/2006/picture">
+                <pic:pic xmlns:pic="http://schemas.openxmlformats.org/drawingml/2006/picture">
+                  <pic:nvPicPr>
+                    <pic:cNvPr id="0" name="Picture 12" descr="Download High Quality Celebrity png dank memes Transparent PNG Images ..."/>
+                    <pic:cNvPicPr>
+                      <a:picLocks noChangeAspect="1" noChangeArrowheads="1"/>
+                    </pic:cNvPicPr>
+                  </pic:nvPicPr>
+                  <pic:blipFill>
+                    <a:blip r:embed="rId11" cstate="print">
+                      <a:extLst>
+                        <a:ext uri="{28A0092B-C50C-407E-A947-70E740481C1C}">
+                          <a14:useLocalDpi xmlns:a14="http://schemas.microsoft.com/office/drawing/2010/main" val="0"/>
+                        </a:ext>
+                      </a:extLst>
+                    </a:blip>
+                    <a:srcRect/>
+                    <a:stretch>
+                      <a:fillRect/>
+                    </a:stretch>
+                  </pic:blipFill>
+                  <pic:spPr bwMode="auto">
+                    <a:xfrm>
+                      <a:off x="0" y="0"/>
+                      <a:ext cx="2317470" cy="2317470"/>
+                    </a:xfrm>
+                    <a:prstGeom prst="rect">
+                      <a:avLst/>
+                    </a:prstGeom>
+                    <a:noFill/>
+                    <a:ln>
+                      <a:noFill/>
+                    </a:ln>
+                  </pic:spPr>
+                </pic:pic>
+              </a:graphicData>
+            </a:graphic>
+          </wp:inline>
+        </w:drawing>
+      </w:r>
+    </w:p>
+    <w:p>
+      <w:pPr>
+        <w:ind w:left="720"/>
+        <w:rPr>
+          <w:rFonts w:ascii="Trebuchet MS" w:hAnsi="Trebuchet MS"/>
+          <w:sz w:val="24"/>
+          <w:szCs w:val="24"/>
+        </w:rPr>
+      </w:pPr>
+      <w:r>
+        <w:rPr>
+          <w:rFonts w:ascii="Trebuchet MS" w:hAnsi="Trebuchet MS"/>
+          <w:sz w:val="24"/>
+          <w:szCs w:val="24"/>
+        </w:rPr>
+        <w:br w:type="page"/>
+      </w:r>
+      <w:r>
+        <w:rPr>
+          <w:rFonts w:ascii="Trebuchet MS" w:hAnsi="Trebuchet MS"/>
+          <w:sz w:val="24"/>
+          <w:szCs w:val="24"/>
+        </w:rPr>
+        <w:lastRenderedPageBreak/>
+        <w:t>Lunes 14/11:</w:t>
+      </w:r>
+    </w:p>
+    <w:p>
+      <w:pPr>
+        <w:pStyle w:val="Prrafodelista"/>
+        <w:numPr>
+          <w:ilvl w:val="0"/>
+          <w:numId w:val="5"/>
+        </w:numPr>
+        <w:spacing w:line="360" w:lineRule="auto"/>
+        <w:contextualSpacing w:val="0"/>
+        <w:rPr>
+          <w:rFonts w:ascii="Trebuchet MS" w:hAnsi="Trebuchet MS"/>
+          <w:sz w:val="24"/>
+          <w:szCs w:val="24"/>
+        </w:rPr>
+      </w:pPr>
+      <w:r>
+        <w:rPr>
+          <w:rFonts w:ascii="Trebuchet MS" w:hAnsi="Trebuchet MS"/>
+          <w:sz w:val="24"/>
+          <w:szCs w:val="24"/>
+        </w:rPr>
+        <w:t>Revisiones en el diagrama UML. Se cambian varias cosas.</w:t>
+      </w:r>
+    </w:p>
+    <w:p>
+      <w:pPr>
+        <w:pStyle w:val="Prrafodelista"/>
+        <w:numPr>
+          <w:ilvl w:val="0"/>
+          <w:numId w:val="5"/>
+        </w:numPr>
+        <w:spacing w:line="360" w:lineRule="auto"/>
+        <w:contextualSpacing w:val="0"/>
+        <w:rPr>
+          <w:rFonts w:ascii="Trebuchet MS" w:hAnsi="Trebuchet MS"/>
+          <w:sz w:val="24"/>
+          <w:szCs w:val="24"/>
+        </w:rPr>
+      </w:pPr>
+      <w:r>
+        <w:rPr>
+          <w:rFonts w:ascii="Trebuchet MS" w:hAnsi="Trebuchet MS"/>
+          <w:sz w:val="24"/>
+          <w:szCs w:val="24"/>
+        </w:rPr>
+        <w:t>Desarrollo de la segunda versión del código.</w:t>
+      </w:r>
+    </w:p>
+    <w:p>
+      <w:pPr>
+        <w:pStyle w:val="Prrafodelista"/>
+        <w:spacing w:line="360" w:lineRule="auto"/>
+        <w:ind w:left="1440"/>
+        <w:contextualSpacing w:val="0"/>
+        <w:jc w:val="center"/>
+        <w:rPr>
+          <w:rFonts w:ascii="Trebuchet MS" w:hAnsi="Trebuchet MS"/>
+          <w:sz w:val="24"/>
+          <w:szCs w:val="24"/>
+        </w:rPr>
+      </w:pPr>
+      <w:r>
+        <w:rPr>
+          <w:noProof/>
+        </w:rPr>
+        <w:drawing>
+          <wp:inline distT="0" distB="0" distL="0" distR="0" wp14:anchorId="2E0FDE37" wp14:editId="486EF29C">
+            <wp:extent cx="2814209" cy="2502121"/>
+            <wp:effectExtent l="0" t="0" r="0" b="0"/>
+            <wp:docPr id="11" name="Imagen 11" descr="Spongebob drawings, Squidward art, Squidward painting"/>
+            <wp:cNvGraphicFramePr>
+              <a:graphicFrameLocks xmlns:a="http://schemas.openxmlformats.org/drawingml/2006/main" noChangeAspect="1"/>
+            </wp:cNvGraphicFramePr>
+            <a:graphic xmlns:a="http://schemas.openxmlformats.org/drawingml/2006/main">
+              <a:graphicData uri="http://schemas.openxmlformats.org/drawingml/2006/picture">
+                <pic:pic xmlns:pic="http://schemas.openxmlformats.org/drawingml/2006/picture">
+                  <pic:nvPicPr>
+                    <pic:cNvPr id="0" name="Picture 14" descr="Spongebob drawings, Squidward art, Squidward painting"/>
+                    <pic:cNvPicPr>
+                      <a:picLocks noChangeAspect="1" noChangeArrowheads="1"/>
+                    </pic:cNvPicPr>
+                  </pic:nvPicPr>
+                  <pic:blipFill>
+                    <a:blip r:embed="rId12" cstate="print">
+                      <a:extLst>
+                        <a:ext uri="{28A0092B-C50C-407E-A947-70E740481C1C}">
+                          <a14:useLocalDpi xmlns:a14="http://schemas.microsoft.com/office/drawing/2010/main" val="0"/>
+                        </a:ext>
+                      </a:extLst>
+                    </a:blip>
+                    <a:srcRect/>
+                    <a:stretch>
+                      <a:fillRect/>
+                    </a:stretch>
+                  </pic:blipFill>
+                  <pic:spPr bwMode="auto">
+                    <a:xfrm>
+                      <a:off x="0" y="0"/>
+                      <a:ext cx="2830356" cy="2516477"/>
+                    </a:xfrm>
+                    <a:prstGeom prst="rect">
+                      <a:avLst/>
+                    </a:prstGeom>
+                    <a:noFill/>
+                    <a:ln>
+                      <a:noFill/>
+                    </a:ln>
+                  </pic:spPr>
+                </pic:pic>
+              </a:graphicData>
+            </a:graphic>
+          </wp:inline>
+        </w:drawing>
+      </w:r>
+    </w:p>
+    <w:p>
+      <w:pPr>
+        <w:spacing w:line="360" w:lineRule="auto"/>
+        <w:ind w:left="360" w:firstLine="360"/>
+        <w:rPr>
+          <w:rFonts w:ascii="Trebuchet MS" w:hAnsi="Trebuchet MS"/>
+          <w:sz w:val="24"/>
+          <w:szCs w:val="24"/>
+        </w:rPr>
+      </w:pPr>
+      <w:r>
+        <w:rPr>
+          <w:rFonts w:ascii="Trebuchet MS" w:hAnsi="Trebuchet MS"/>
+          <w:sz w:val="24"/>
+          <w:szCs w:val="24"/>
+        </w:rPr>
+        <w:t>Miércoles 16/11:</w:t>
+      </w:r>
+    </w:p>
+    <w:p>
+      <w:pPr>
+        <w:pStyle w:val="Prrafodelista"/>
+        <w:numPr>
+          <w:ilvl w:val="0"/>
+          <w:numId w:val="7"/>
+        </w:numPr>
+        <w:spacing w:line="360" w:lineRule="auto"/>
+        <w:ind w:left="1440"/>
+        <w:contextualSpacing w:val="0"/>
+        <w:rPr>
+          <w:rFonts w:ascii="Trebuchet MS" w:hAnsi="Trebuchet MS"/>
+          <w:sz w:val="24"/>
+          <w:szCs w:val="24"/>
+        </w:rPr>
+      </w:pPr>
+      <w:r>
+        <w:rPr>
+          <w:rFonts w:ascii="Trebuchet MS" w:hAnsi="Trebuchet MS"/>
+          <w:sz w:val="24"/>
+          <w:szCs w:val="24"/>
+        </w:rPr>
+        <w:t>Corrección de detalles en el diagrama UML y agregación de notas.</w:t>
+      </w:r>
+    </w:p>
+    <w:p>
+      <w:pPr>
+        <w:pStyle w:val="Prrafodelista"/>
+        <w:numPr>
+          <w:ilvl w:val="0"/>
+          <w:numId w:val="6"/>
+        </w:numPr>
+        <w:spacing w:line="360" w:lineRule="auto"/>
+        <w:contextualSpacing w:val="0"/>
+        <w:rPr>
+          <w:rFonts w:ascii="Trebuchet MS" w:hAnsi="Trebuchet MS"/>
+          <w:sz w:val="24"/>
+          <w:szCs w:val="24"/>
+        </w:rPr>
+      </w:pPr>
+      <w:r>
+        <w:rPr>
+          <w:rFonts w:ascii="Trebuchet MS" w:hAnsi="Trebuchet MS"/>
+          <w:sz w:val="24"/>
+          <w:szCs w:val="24"/>
+        </w:rPr>
+        <w:t>Corrección de detalles en la segunda versión del código.</w:t>
+      </w:r>
+    </w:p>
+    <w:p>
+      <w:pPr>
+        <w:pStyle w:val="Prrafodelista"/>
+        <w:spacing w:line="360" w:lineRule="auto"/>
+        <w:ind w:left="1440"/>
+        <w:contextualSpacing w:val="0"/>
+        <w:jc w:val="center"/>
+        <w:rPr>
+          <w:rFonts w:ascii="Trebuchet MS" w:hAnsi="Trebuchet MS"/>
+          <w:sz w:val="24"/>
+          <w:szCs w:val="24"/>
+        </w:rPr>
+      </w:pPr>
+      <w:r>
+        <w:rPr>
+          <w:noProof/>
+        </w:rPr>
+        <w:drawing>
+          <wp:inline distT="0" distB="0" distL="0" distR="0" wp14:anchorId="51429E0E" wp14:editId="45CC3050">
+            <wp:extent cx="3204376" cy="2889416"/>
+            <wp:effectExtent l="0" t="0" r="0" b="0"/>
+            <wp:docPr id="12" name="Imagen 12" descr="Apple Meme | Surreal Memes Wiki | Fandom"/>
+            <wp:cNvGraphicFramePr>
+              <a:graphicFrameLocks xmlns:a="http://schemas.openxmlformats.org/drawingml/2006/main" noChangeAspect="1"/>
+            </wp:cNvGraphicFramePr>
+            <a:graphic xmlns:a="http://schemas.openxmlformats.org/drawingml/2006/main">
+              <a:graphicData uri="http://schemas.openxmlformats.org/drawingml/2006/picture">
+                <pic:pic xmlns:pic="http://schemas.openxmlformats.org/drawingml/2006/picture">
+                  <pic:nvPicPr>
+                    <pic:cNvPr id="0" name="Picture 16" descr="Apple Meme | Surreal Memes Wiki | Fandom"/>
+                    <pic:cNvPicPr>
+                      <a:picLocks noChangeAspect="1" noChangeArrowheads="1"/>
+                    </pic:cNvPicPr>
+                  </pic:nvPicPr>
+                  <pic:blipFill>
+                    <a:blip r:embed="rId13" cstate="print">
+                      <a:extLst>
+                        <a:ext uri="{28A0092B-C50C-407E-A947-70E740481C1C}">
+                          <a14:useLocalDpi xmlns:a14="http://schemas.microsoft.com/office/drawing/2010/main" val="0"/>
+                        </a:ext>
+                      </a:extLst>
+                    </a:blip>
+                    <a:srcRect/>
+                    <a:stretch>
+                      <a:fillRect/>
+                    </a:stretch>
+                  </pic:blipFill>
+                  <pic:spPr bwMode="auto">
+                    <a:xfrm>
+                      <a:off x="0" y="0"/>
+                      <a:ext cx="3217659" cy="2901394"/>
+                    </a:xfrm>
+                    <a:prstGeom prst="rect">
+                      <a:avLst/>
+                    </a:prstGeom>
+                    <a:noFill/>
+                    <a:ln>
+                      <a:noFill/>
+                    </a:ln>
+                  </pic:spPr>
+                </pic:pic>
+              </a:graphicData>
+            </a:graphic>
+          </wp:inline>
+        </w:drawing>
+      </w:r>
+    </w:p>
+    <w:p>
+      <w:pPr>
+        <w:spacing w:line="360" w:lineRule="auto"/>
+        <w:ind w:left="360" w:firstLine="360"/>
+        <w:rPr>
+          <w:rFonts w:ascii="Trebuchet MS" w:hAnsi="Trebuchet MS"/>
+          <w:sz w:val="24"/>
+          <w:szCs w:val="24"/>
+        </w:rPr>
+      </w:pPr>
+      <w:r>
+        <w:rPr>
+          <w:rFonts w:ascii="Trebuchet MS" w:hAnsi="Trebuchet MS"/>
+          <w:sz w:val="24"/>
+          <w:szCs w:val="24"/>
+        </w:rPr>
+        <w:lastRenderedPageBreak/>
+        <w:t>Lunes 21/11:</w:t>
+      </w:r>
+    </w:p>
+    <w:p>
+      <w:pPr>
+        <w:spacing w:line="360" w:lineRule="auto"/>
+        <w:ind w:left="360" w:firstLine="360"/>
+        <w:rPr>
+          <w:rFonts w:ascii="Trebuchet MS" w:hAnsi="Trebuchet MS"/>
+          <w:sz w:val="24"/>
+          <w:szCs w:val="24"/>
+        </w:rPr>
+      </w:pPr>
+      <w:r>
+        <w:rPr>
+          <w:rFonts w:ascii="Trebuchet MS" w:hAnsi="Trebuchet MS"/>
+          <w:sz w:val="24"/>
+          <w:szCs w:val="24"/>
+        </w:rPr>
+        <w:tab/>
+        <w:t>[Feriado]</w:t>
+      </w:r>
+    </w:p>
+    <w:p>
+      <w:pPr>
+        <w:spacing w:line="360" w:lineRule="auto"/>
+        <w:ind w:left="1440"/>
+        <w:jc w:val="center"/>
+        <w:rPr>
+          <w:rFonts w:ascii="Trebuchet MS" w:hAnsi="Trebuchet MS"/>
+          <w:sz w:val="24"/>
+          <w:szCs w:val="24"/>
+        </w:rPr>
+      </w:pPr>
+      <w:r>
+        <w:rPr>
+          <w:noProof/>
+        </w:rPr>
+        <w:drawing>
+          <wp:inline distT="0" distB="0" distL="0" distR="0" wp14:anchorId="1819E8A1" wp14:editId="277654CE">
+            <wp:extent cx="2954624" cy="2830664"/>
+            <wp:effectExtent l="0" t="0" r="0" b="8255"/>
+            <wp:docPr id="13" name="Imagen 13" descr="Happy Face Meme - Happy Rage Face Transparent Png Image With ..."/>
+            <wp:cNvGraphicFramePr>
+              <a:graphicFrameLocks xmlns:a="http://schemas.openxmlformats.org/drawingml/2006/main" noChangeAspect="1"/>
+            </wp:cNvGraphicFramePr>
+            <a:graphic xmlns:a="http://schemas.openxmlformats.org/drawingml/2006/main">
+              <a:graphicData uri="http://schemas.openxmlformats.org/drawingml/2006/picture">
+                <pic:pic xmlns:pic="http://schemas.openxmlformats.org/drawingml/2006/picture">
+                  <pic:nvPicPr>
+                    <pic:cNvPr id="0" name="Picture 18" descr="Happy Face Meme - Happy Rage Face Transparent Png Image With ..."/>
+                    <pic:cNvPicPr>
+                      <a:picLocks noChangeAspect="1" noChangeArrowheads="1"/>
+                    </pic:cNvPicPr>
+                  </pic:nvPicPr>
+                  <pic:blipFill>
+                    <a:blip r:embed="rId14">
+                      <a:extLst>
+                        <a:ext uri="{28A0092B-C50C-407E-A947-70E740481C1C}">
+                          <a14:useLocalDpi xmlns:a14="http://schemas.microsoft.com/office/drawing/2010/main" val="0"/>
+                        </a:ext>
+                      </a:extLst>
+                    </a:blip>
+                    <a:srcRect/>
+                    <a:stretch>
+                      <a:fillRect/>
+                    </a:stretch>
+                  </pic:blipFill>
+                  <pic:spPr bwMode="auto">
+                    <a:xfrm>
+                      <a:off x="0" y="0"/>
+                      <a:ext cx="2960265" cy="2836068"/>
+                    </a:xfrm>
+                    <a:prstGeom prst="rect">
+                      <a:avLst/>
+                    </a:prstGeom>
+                    <a:noFill/>
+                    <a:ln>
+                      <a:noFill/>
+                    </a:ln>
+                  </pic:spPr>
+                </pic:pic>
+              </a:graphicData>
+            </a:graphic>
+          </wp:inline>
+        </w:drawing>
+      </w:r>
+    </w:p>
+    <w:p>
+      <w:pPr>
+        <w:spacing w:line="360" w:lineRule="auto"/>
+        <w:ind w:left="360" w:firstLine="360"/>
+        <w:rPr>
+          <w:rFonts w:ascii="Trebuchet MS" w:hAnsi="Trebuchet MS"/>
+          <w:sz w:val="24"/>
+          <w:szCs w:val="24"/>
+        </w:rPr>
+      </w:pPr>
+      <w:r>
+        <w:rPr>
+          <w:rFonts w:ascii="Trebuchet MS" w:hAnsi="Trebuchet MS"/>
+          <w:sz w:val="24"/>
+          <w:szCs w:val="24"/>
+        </w:rPr>
+        <w:t>Miércoles 23/11:</w:t>
+      </w:r>
+    </w:p>
+    <w:p>
+      <w:pPr>
+        <w:pStyle w:val="Prrafodelista"/>
+        <w:numPr>
+          <w:ilvl w:val="0"/>
+          <w:numId w:val="6"/>
+        </w:numPr>
+        <w:spacing w:line="360" w:lineRule="auto"/>
+        <w:contextualSpacing w:val="0"/>
+        <w:rPr>
+          <w:rFonts w:ascii="Trebuchet MS" w:hAnsi="Trebuchet MS"/>
+          <w:sz w:val="24"/>
+          <w:szCs w:val="24"/>
+        </w:rPr>
+      </w:pPr>
+      <w:r>
+        <w:rPr>
+          <w:rFonts w:ascii="Trebuchet MS" w:hAnsi="Trebuchet MS"/>
+          <w:sz w:val="24"/>
+          <w:szCs w:val="24"/>
+        </w:rPr>
+        <w:t>Aquí presentes tratando de sobrevivir T_T</w:t>
+      </w:r>
+      <w:r>
+        <w:rPr>
+          <w:rFonts w:ascii="Trebuchet MS" w:hAnsi="Trebuchet MS"/>
+          <w:sz w:val="24"/>
+          <w:szCs w:val="24"/>
+        </w:rPr>
+        <w:t>. Sean amables</w:t>
+      </w:r>
+    </w:p>
+    <w:p>
+      <w:pPr>
+        <w:pStyle w:val="Prrafodelista"/>
+        <w:ind w:left="1440"/>
+        <w:jc w:val="center"/>
+        <w:rPr>
+          <w:rFonts w:ascii="Trebuchet MS" w:hAnsi="Trebuchet MS"/>
+          <w:sz w:val="24"/>
+          <w:szCs w:val="24"/>
+        </w:rPr>
+      </w:pPr>
+      <w:r>
+        <w:rPr>
+          <w:noProof/>
+        </w:rPr>
+        <w:drawing>
+          <wp:inline distT="0" distB="0" distL="0" distR="0" wp14:anchorId="09BE9FCE" wp14:editId="44FDB5FC">
+            <wp:extent cx="3268144" cy="2867963"/>
+            <wp:effectExtent l="0" t="0" r="8890" b="8890"/>
+            <wp:docPr id="7" name="Imagen 7" descr="Gato Triste Meme Png - Umu Wallpaper"/>
+            <wp:cNvGraphicFramePr>
+              <a:graphicFrameLocks xmlns:a="http://schemas.openxmlformats.org/drawingml/2006/main" noChangeAspect="1"/>
+            </wp:cNvGraphicFramePr>
+            <a:graphic xmlns:a="http://schemas.openxmlformats.org/drawingml/2006/main">
+              <a:graphicData uri="http://schemas.openxmlformats.org/drawingml/2006/picture">
+                <pic:pic xmlns:pic="http://schemas.openxmlformats.org/drawingml/2006/picture">
+                  <pic:nvPicPr>
+                    <pic:cNvPr id="0" name="Picture 3" descr="Gato Triste Meme Png - Umu Wallpaper"/>
+                    <pic:cNvPicPr>
+                      <a:picLocks noChangeAspect="1" noChangeArrowheads="1"/>
+                    </pic:cNvPicPr>
+                  </pic:nvPicPr>
+                  <pic:blipFill>
+                    <a:blip r:embed="rId15">
+                      <a:extLst>
+                        <a:ext uri="{28A0092B-C50C-407E-A947-70E740481C1C}">
+                          <a14:useLocalDpi xmlns:a14="http://schemas.microsoft.com/office/drawing/2010/main" val="0"/>
+                        </a:ext>
+                      </a:extLst>
+                    </a:blip>
+                    <a:srcRect/>
+                    <a:stretch>
+                      <a:fillRect/>
+                    </a:stretch>
+                  </pic:blipFill>
+                  <pic:spPr bwMode="auto">
+                    <a:xfrm>
+                      <a:off x="0" y="0"/>
+                      <a:ext cx="3275740" cy="2874629"/>
+                    </a:xfrm>
+                    <a:prstGeom prst="rect">
+                      <a:avLst/>
+                    </a:prstGeom>
+                    <a:noFill/>
+                    <a:ln>
+                      <a:noFill/>
+                    </a:ln>
+                  </pic:spPr>
+                </pic:pic>
+              </a:graphicData>
+            </a:graphic>
+          </wp:inline>
+        </w:drawing>
+      </w:r>
+    </w:p>
     <w:sectPr>
-      <w:headerReference w:type="even" r:id="rId10"/>
-      <w:headerReference w:type="default" r:id="rId11"/>
-      <w:footerReference w:type="even" r:id="rId12"/>
-      <w:footerReference w:type="default" r:id="rId13"/>
-      <w:headerReference w:type="first" r:id="rId14"/>
-      <w:footerReference w:type="first" r:id="rId15"/>
+      <w:headerReference w:type="even" r:id="rId16"/>
+      <w:headerReference w:type="default" r:id="rId17"/>
+      <w:footerReference w:type="default" r:id="rId18"/>
+      <w:headerReference w:type="first" r:id="rId19"/>
       <w:pgSz w:w="12240" w:h="15840"/>
       <w:pgMar w:top="1440" w:right="1440" w:bottom="1440" w:left="1440" w:header="720" w:footer="720" w:gutter="0"/>
       <w:cols w:space="720"/>
+      <w:titlePg/>
       <w:docGrid w:linePitch="360"/>
     </w:sectPr>
   </w:body>
@@ -1339,26 +3598,99 @@
     <w:pPr>
       <w:pStyle w:val="Piedepgina"/>
     </w:pPr>
+    <w:r>
+      <w:t>Paradigmas de Programación 2022</w:t>
+    </w:r>
+    <w:r>
+      <w:tab/>
+    </w:r>
+    <w:r>
+      <w:tab/>
+      <w:t xml:space="preserve">Hidalgo </w:t>
+    </w:r>
+    <w:proofErr w:type="spellStart"/>
+    <w:r>
+      <w:t>Bini</w:t>
+    </w:r>
+    <w:proofErr w:type="spellEnd"/>
+    <w:r>
+      <w:t>, Rocío</w:t>
+    </w:r>
   </w:p>
-</w:ftr>
-</file>
-
-<file path=word/footer2.xml><?xml version="1.0" encoding="utf-8"?>
-<w:ftr xmlns:wpc="http://schemas.microsoft.com/office/word/2010/wordprocessingCanvas" xmlns:cx="http://schemas.microsoft.com/office/drawing/2014/chartex" xmlns:cx1="http://schemas.microsoft.com/office/drawing/2015/9/8/chartex" xmlns:cx2="http://schemas.microsoft.com/office/drawing/2015/10/21/chartex" xmlns:cx3="http://schemas.microsoft.com/office/drawing/2016/5/9/chartex" xmlns:cx4="http://schemas.microsoft.com/office/drawing/2016/5/10/chartex" xmlns:cx5="http://schemas.microsoft.com/office/drawing/2016/5/11/chartex" xmlns:cx6="http://schemas.microsoft.com/office/drawing/2016/5/12/chartex" xmlns:cx7="http://schemas.microsoft.com/office/drawing/2016/5/13/chartex" xmlns:cx8="http://schemas.microsoft.com/office/drawing/2016/5/14/chartex" xmlns:mc="http://schemas.openxmlformats.org/markup-compatibility/2006" xmlns:aink="http://schemas.microsoft.com/office/drawing/2016/ink" xmlns:am3d="http://schemas.microsoft.com/office/drawing/2017/model3d" xmlns:o="urn:schemas-microsoft-com:office:office" xmlns:oel="http://schemas.microsoft.com/office/2019/extlst" xmlns:r="http://schemas.openxmlformats.org/officeDocument/2006/relationships" xmlns:m="http://schemas.openxmlformats.org/officeDocument/2006/math" xmlns:v="urn:schemas-microsoft-com:vml" xmlns:wp14="http://schemas.microsoft.com/office/word/2010/wordprocessingDrawing" xmlns:wp="http://schemas.openxmlformats.org/drawingml/2006/wordprocessingDrawing" xmlns:w10="urn:schemas-microsoft-com:office:word" xmlns:w="http://schemas.openxmlformats.org/wordprocessingml/2006/main" xmlns:w14="http://schemas.microsoft.com/office/word/2010/wordml" xmlns:w15="http://schemas.microsoft.com/office/word/2012/wordml" xmlns:w16cex="http://schemas.microsoft.com/office/word/2018/wordml/cex" xmlns:w16cid="http://schemas.microsoft.com/office/word/2016/wordml/cid" xmlns:w16="http://schemas.microsoft.com/office/word/2018/wordml" xmlns:w16sdtdh="http://schemas.microsoft.com/office/word/2020/wordml/sdtdatahash" xmlns:w16se="http://schemas.microsoft.com/office/word/2015/wordml/symex" xmlns:wpg="http://schemas.microsoft.com/office/word/2010/wordprocessingGroup" xmlns:wpi="http://schemas.microsoft.com/office/word/2010/wordprocessingInk" xmlns:wne="http://schemas.microsoft.com/office/word/2006/wordml" xmlns:wps="http://schemas.microsoft.com/office/word/2010/wordprocessingShape" mc:Ignorable="w14 w15 w16se w16cid w16 w16cex w16sdtdh wp14">
   <w:p>
     <w:pPr>
       <w:pStyle w:val="Piedepgina"/>
     </w:pPr>
+    <w:r>
+      <w:t>Trabajo Final</w:t>
+    </w:r>
+    <w:r>
+      <w:tab/>
+    </w:r>
+    <w:r>
+      <w:tab/>
+      <w:t>Heredia, Tomás</w:t>
+    </w:r>
   </w:p>
-</w:ftr>
-</file>
-
-<file path=word/footer3.xml><?xml version="1.0" encoding="utf-8"?>
-<w:ftr xmlns:wpc="http://schemas.microsoft.com/office/word/2010/wordprocessingCanvas" xmlns:cx="http://schemas.microsoft.com/office/drawing/2014/chartex" xmlns:cx1="http://schemas.microsoft.com/office/drawing/2015/9/8/chartex" xmlns:cx2="http://schemas.microsoft.com/office/drawing/2015/10/21/chartex" xmlns:cx3="http://schemas.microsoft.com/office/drawing/2016/5/9/chartex" xmlns:cx4="http://schemas.microsoft.com/office/drawing/2016/5/10/chartex" xmlns:cx5="http://schemas.microsoft.com/office/drawing/2016/5/11/chartex" xmlns:cx6="http://schemas.microsoft.com/office/drawing/2016/5/12/chartex" xmlns:cx7="http://schemas.microsoft.com/office/drawing/2016/5/13/chartex" xmlns:cx8="http://schemas.microsoft.com/office/drawing/2016/5/14/chartex" xmlns:mc="http://schemas.openxmlformats.org/markup-compatibility/2006" xmlns:aink="http://schemas.microsoft.com/office/drawing/2016/ink" xmlns:am3d="http://schemas.microsoft.com/office/drawing/2017/model3d" xmlns:o="urn:schemas-microsoft-com:office:office" xmlns:oel="http://schemas.microsoft.com/office/2019/extlst" xmlns:r="http://schemas.openxmlformats.org/officeDocument/2006/relationships" xmlns:m="http://schemas.openxmlformats.org/officeDocument/2006/math" xmlns:v="urn:schemas-microsoft-com:vml" xmlns:wp14="http://schemas.microsoft.com/office/word/2010/wordprocessingDrawing" xmlns:wp="http://schemas.openxmlformats.org/drawingml/2006/wordprocessingDrawing" xmlns:w10="urn:schemas-microsoft-com:office:word" xmlns:w="http://schemas.openxmlformats.org/wordprocessingml/2006/main" xmlns:w14="http://schemas.microsoft.com/office/word/2010/wordml" xmlns:w15="http://schemas.microsoft.com/office/word/2012/wordml" xmlns:w16cex="http://schemas.microsoft.com/office/word/2018/wordml/cex" xmlns:w16cid="http://schemas.microsoft.com/office/word/2016/wordml/cid" xmlns:w16="http://schemas.microsoft.com/office/word/2018/wordml" xmlns:w16sdtdh="http://schemas.microsoft.com/office/word/2020/wordml/sdtdatahash" xmlns:w16se="http://schemas.microsoft.com/office/word/2015/wordml/symex" xmlns:wpg="http://schemas.microsoft.com/office/word/2010/wordprocessingGroup" xmlns:wpi="http://schemas.microsoft.com/office/word/2010/wordprocessingInk" xmlns:wne="http://schemas.microsoft.com/office/word/2006/wordml" xmlns:wps="http://schemas.microsoft.com/office/word/2010/wordprocessingShape" mc:Ignorable="w14 w15 w16se w16cid w16 w16cex w16sdtdh wp14">
   <w:p>
     <w:pPr>
       <w:pStyle w:val="Piedepgina"/>
     </w:pPr>
+    <w:r>
+      <w:t>Sistema de verificación de comentarios</w:t>
+    </w:r>
+    <w:r>
+      <w:tab/>
+    </w:r>
+    <w:r>
+      <w:tab/>
+    </w:r>
+    <w:proofErr w:type="spellStart"/>
+    <w:r>
+      <w:t>Nacchio</w:t>
+    </w:r>
+    <w:proofErr w:type="spellEnd"/>
+    <w:r>
+      <w:t>, Javier Augusto</w:t>
+    </w:r>
+  </w:p>
+  <w:p>
+    <w:pPr>
+      <w:pStyle w:val="Piedepgina"/>
+    </w:pPr>
+    <w:r>
+      <w:tab/>
+    </w:r>
+    <w:r>
+      <w:rPr>
+        <w:lang w:val="es-MX"/>
+      </w:rPr>
+      <w:t>[</w:t>
+    </w:r>
+    <w:r>
+      <w:fldChar w:fldCharType="begin"/>
+    </w:r>
+    <w:r>
+      <w:instrText>PAGE   \* MERGEFORMAT</w:instrText>
+    </w:r>
+    <w:r>
+      <w:fldChar w:fldCharType="separate"/>
+    </w:r>
+    <w:r>
+      <w:rPr>
+        <w:lang w:val="es-MX"/>
+      </w:rPr>
+      <w:t>1</w:t>
+    </w:r>
+    <w:r>
+      <w:fldChar w:fldCharType="end"/>
+    </w:r>
+    <w:r>
+      <w:rPr>
+        <w:lang w:val="es-MX"/>
+      </w:rPr>
+      <w:t>]</w:t>
+    </w:r>
   </w:p>
 </w:ftr>
 </file>
@@ -2277,6 +4609,232 @@
       </w:rPr>
     </w:lvl>
   </w:abstractNum>
+  <w:abstractNum w:abstractNumId="7" w15:restartNumberingAfterBreak="0">
+    <w:nsid w:val="60C5217B"/>
+    <w:multiLevelType w:val="hybridMultilevel"/>
+    <w:tmpl w:val="4642AE8E"/>
+    <w:lvl w:ilvl="0" w:tplc="2C0A0001">
+      <w:start w:val="1"/>
+      <w:numFmt w:val="bullet"/>
+      <w:lvlText w:val=""/>
+      <w:lvlJc w:val="left"/>
+      <w:pPr>
+        <w:ind w:left="1440" w:hanging="360"/>
+      </w:pPr>
+      <w:rPr>
+        <w:rFonts w:ascii="Symbol" w:hAnsi="Symbol" w:hint="default"/>
+      </w:rPr>
+    </w:lvl>
+    <w:lvl w:ilvl="1" w:tplc="2C0A0003" w:tentative="1">
+      <w:start w:val="1"/>
+      <w:numFmt w:val="bullet"/>
+      <w:lvlText w:val="o"/>
+      <w:lvlJc w:val="left"/>
+      <w:pPr>
+        <w:ind w:left="2160" w:hanging="360"/>
+      </w:pPr>
+      <w:rPr>
+        <w:rFonts w:ascii="Courier New" w:hAnsi="Courier New" w:cs="Courier New" w:hint="default"/>
+      </w:rPr>
+    </w:lvl>
+    <w:lvl w:ilvl="2" w:tplc="2C0A0005" w:tentative="1">
+      <w:start w:val="1"/>
+      <w:numFmt w:val="bullet"/>
+      <w:lvlText w:val=""/>
+      <w:lvlJc w:val="left"/>
+      <w:pPr>
+        <w:ind w:left="2880" w:hanging="360"/>
+      </w:pPr>
+      <w:rPr>
+        <w:rFonts w:ascii="Wingdings" w:hAnsi="Wingdings" w:hint="default"/>
+      </w:rPr>
+    </w:lvl>
+    <w:lvl w:ilvl="3" w:tplc="2C0A0001" w:tentative="1">
+      <w:start w:val="1"/>
+      <w:numFmt w:val="bullet"/>
+      <w:lvlText w:val=""/>
+      <w:lvlJc w:val="left"/>
+      <w:pPr>
+        <w:ind w:left="3600" w:hanging="360"/>
+      </w:pPr>
+      <w:rPr>
+        <w:rFonts w:ascii="Symbol" w:hAnsi="Symbol" w:hint="default"/>
+      </w:rPr>
+    </w:lvl>
+    <w:lvl w:ilvl="4" w:tplc="2C0A0003" w:tentative="1">
+      <w:start w:val="1"/>
+      <w:numFmt w:val="bullet"/>
+      <w:lvlText w:val="o"/>
+      <w:lvlJc w:val="left"/>
+      <w:pPr>
+        <w:ind w:left="4320" w:hanging="360"/>
+      </w:pPr>
+      <w:rPr>
+        <w:rFonts w:ascii="Courier New" w:hAnsi="Courier New" w:cs="Courier New" w:hint="default"/>
+      </w:rPr>
+    </w:lvl>
+    <w:lvl w:ilvl="5" w:tplc="2C0A0005" w:tentative="1">
+      <w:start w:val="1"/>
+      <w:numFmt w:val="bullet"/>
+      <w:lvlText w:val=""/>
+      <w:lvlJc w:val="left"/>
+      <w:pPr>
+        <w:ind w:left="5040" w:hanging="360"/>
+      </w:pPr>
+      <w:rPr>
+        <w:rFonts w:ascii="Wingdings" w:hAnsi="Wingdings" w:hint="default"/>
+      </w:rPr>
+    </w:lvl>
+    <w:lvl w:ilvl="6" w:tplc="2C0A0001" w:tentative="1">
+      <w:start w:val="1"/>
+      <w:numFmt w:val="bullet"/>
+      <w:lvlText w:val=""/>
+      <w:lvlJc w:val="left"/>
+      <w:pPr>
+        <w:ind w:left="5760" w:hanging="360"/>
+      </w:pPr>
+      <w:rPr>
+        <w:rFonts w:ascii="Symbol" w:hAnsi="Symbol" w:hint="default"/>
+      </w:rPr>
+    </w:lvl>
+    <w:lvl w:ilvl="7" w:tplc="2C0A0003" w:tentative="1">
+      <w:start w:val="1"/>
+      <w:numFmt w:val="bullet"/>
+      <w:lvlText w:val="o"/>
+      <w:lvlJc w:val="left"/>
+      <w:pPr>
+        <w:ind w:left="6480" w:hanging="360"/>
+      </w:pPr>
+      <w:rPr>
+        <w:rFonts w:ascii="Courier New" w:hAnsi="Courier New" w:cs="Courier New" w:hint="default"/>
+      </w:rPr>
+    </w:lvl>
+    <w:lvl w:ilvl="8" w:tplc="2C0A0005" w:tentative="1">
+      <w:start w:val="1"/>
+      <w:numFmt w:val="bullet"/>
+      <w:lvlText w:val=""/>
+      <w:lvlJc w:val="left"/>
+      <w:pPr>
+        <w:ind w:left="7200" w:hanging="360"/>
+      </w:pPr>
+      <w:rPr>
+        <w:rFonts w:ascii="Wingdings" w:hAnsi="Wingdings" w:hint="default"/>
+      </w:rPr>
+    </w:lvl>
+  </w:abstractNum>
+  <w:abstractNum w:abstractNumId="8" w15:restartNumberingAfterBreak="0">
+    <w:nsid w:val="77E136B0"/>
+    <w:multiLevelType w:val="hybridMultilevel"/>
+    <w:tmpl w:val="9FAAA802"/>
+    <w:lvl w:ilvl="0" w:tplc="04090005">
+      <w:start w:val="1"/>
+      <w:numFmt w:val="bullet"/>
+      <w:lvlText w:val=""/>
+      <w:lvlJc w:val="left"/>
+      <w:pPr>
+        <w:ind w:left="1440" w:hanging="360"/>
+      </w:pPr>
+      <w:rPr>
+        <w:rFonts w:ascii="Wingdings" w:hAnsi="Wingdings" w:hint="default"/>
+      </w:rPr>
+    </w:lvl>
+    <w:lvl w:ilvl="1" w:tplc="FFFFFFFF" w:tentative="1">
+      <w:start w:val="1"/>
+      <w:numFmt w:val="bullet"/>
+      <w:lvlText w:val="o"/>
+      <w:lvlJc w:val="left"/>
+      <w:pPr>
+        <w:ind w:left="2160" w:hanging="360"/>
+      </w:pPr>
+      <w:rPr>
+        <w:rFonts w:ascii="Courier New" w:hAnsi="Courier New" w:cs="Courier New" w:hint="default"/>
+      </w:rPr>
+    </w:lvl>
+    <w:lvl w:ilvl="2" w:tplc="FFFFFFFF" w:tentative="1">
+      <w:start w:val="1"/>
+      <w:numFmt w:val="bullet"/>
+      <w:lvlText w:val=""/>
+      <w:lvlJc w:val="left"/>
+      <w:pPr>
+        <w:ind w:left="2880" w:hanging="360"/>
+      </w:pPr>
+      <w:rPr>
+        <w:rFonts w:ascii="Wingdings" w:hAnsi="Wingdings" w:hint="default"/>
+      </w:rPr>
+    </w:lvl>
+    <w:lvl w:ilvl="3" w:tplc="FFFFFFFF" w:tentative="1">
+      <w:start w:val="1"/>
+      <w:numFmt w:val="bullet"/>
+      <w:lvlText w:val=""/>
+      <w:lvlJc w:val="left"/>
+      <w:pPr>
+        <w:ind w:left="3600" w:hanging="360"/>
+      </w:pPr>
+      <w:rPr>
+        <w:rFonts w:ascii="Symbol" w:hAnsi="Symbol" w:hint="default"/>
+      </w:rPr>
+    </w:lvl>
+    <w:lvl w:ilvl="4" w:tplc="FFFFFFFF" w:tentative="1">
+      <w:start w:val="1"/>
+      <w:numFmt w:val="bullet"/>
+      <w:lvlText w:val="o"/>
+      <w:lvlJc w:val="left"/>
+      <w:pPr>
+        <w:ind w:left="4320" w:hanging="360"/>
+      </w:pPr>
+      <w:rPr>
+        <w:rFonts w:ascii="Courier New" w:hAnsi="Courier New" w:cs="Courier New" w:hint="default"/>
+      </w:rPr>
+    </w:lvl>
+    <w:lvl w:ilvl="5" w:tplc="FFFFFFFF" w:tentative="1">
+      <w:start w:val="1"/>
+      <w:numFmt w:val="bullet"/>
+      <w:lvlText w:val=""/>
+      <w:lvlJc w:val="left"/>
+      <w:pPr>
+        <w:ind w:left="5040" w:hanging="360"/>
+      </w:pPr>
+      <w:rPr>
+        <w:rFonts w:ascii="Wingdings" w:hAnsi="Wingdings" w:hint="default"/>
+      </w:rPr>
+    </w:lvl>
+    <w:lvl w:ilvl="6" w:tplc="FFFFFFFF" w:tentative="1">
+      <w:start w:val="1"/>
+      <w:numFmt w:val="bullet"/>
+      <w:lvlText w:val=""/>
+      <w:lvlJc w:val="left"/>
+      <w:pPr>
+        <w:ind w:left="5760" w:hanging="360"/>
+      </w:pPr>
+      <w:rPr>
+        <w:rFonts w:ascii="Symbol" w:hAnsi="Symbol" w:hint="default"/>
+      </w:rPr>
+    </w:lvl>
+    <w:lvl w:ilvl="7" w:tplc="FFFFFFFF" w:tentative="1">
+      <w:start w:val="1"/>
+      <w:numFmt w:val="bullet"/>
+      <w:lvlText w:val="o"/>
+      <w:lvlJc w:val="left"/>
+      <w:pPr>
+        <w:ind w:left="6480" w:hanging="360"/>
+      </w:pPr>
+      <w:rPr>
+        <w:rFonts w:ascii="Courier New" w:hAnsi="Courier New" w:cs="Courier New" w:hint="default"/>
+      </w:rPr>
+    </w:lvl>
+    <w:lvl w:ilvl="8" w:tplc="FFFFFFFF" w:tentative="1">
+      <w:start w:val="1"/>
+      <w:numFmt w:val="bullet"/>
+      <w:lvlText w:val=""/>
+      <w:lvlJc w:val="left"/>
+      <w:pPr>
+        <w:ind w:left="7200" w:hanging="360"/>
+      </w:pPr>
+      <w:rPr>
+        <w:rFonts w:ascii="Wingdings" w:hAnsi="Wingdings" w:hint="default"/>
+      </w:rPr>
+    </w:lvl>
+  </w:abstractNum>
   <w:num w:numId="1" w16cid:durableId="1942101740">
     <w:abstractNumId w:val="5"/>
   </w:num>
@@ -2297,6 +4855,12 @@
   </w:num>
   <w:num w:numId="7" w16cid:durableId="768741100">
     <w:abstractNumId w:val="1"/>
+  </w:num>
+  <w:num w:numId="8" w16cid:durableId="1251738125">
+    <w:abstractNumId w:val="7"/>
+  </w:num>
+  <w:num w:numId="9" w16cid:durableId="1283654594">
+    <w:abstractNumId w:val="8"/>
   </w:num>
 </w:numbering>
 </file>
@@ -2817,6 +5381,44 @@
       <w:contextualSpacing/>
     </w:pPr>
   </w:style>
+  <w:style w:type="paragraph" w:styleId="TtuloTDC">
+    <w:name w:val="TOC Heading"/>
+    <w:basedOn w:val="Ttulo1"/>
+    <w:next w:val="Normal"/>
+    <w:uiPriority w:val="39"/>
+    <w:unhideWhenUsed/>
+    <w:qFormat/>
+    <w:rsid w:val="00B87AEE"/>
+    <w:pPr>
+      <w:outlineLvl w:val="9"/>
+    </w:pPr>
+    <w:rPr>
+      <w:lang w:eastAsia="es-AR"/>
+    </w:rPr>
+  </w:style>
+  <w:style w:type="paragraph" w:styleId="TDC1">
+    <w:name w:val="toc 1"/>
+    <w:basedOn w:val="Normal"/>
+    <w:next w:val="Normal"/>
+    <w:autoRedefine/>
+    <w:uiPriority w:val="39"/>
+    <w:unhideWhenUsed/>
+    <w:rsid w:val="00B87AEE"/>
+    <w:pPr>
+      <w:spacing w:after="100"/>
+    </w:pPr>
+  </w:style>
+  <w:style w:type="character" w:styleId="Hipervnculo">
+    <w:name w:val="Hyperlink"/>
+    <w:basedOn w:val="Fuentedeprrafopredeter"/>
+    <w:uiPriority w:val="99"/>
+    <w:unhideWhenUsed/>
+    <w:rsid w:val="00B87AEE"/>
+    <w:rPr>
+      <w:color w:val="0563C1" w:themeColor="hyperlink"/>
+      <w:u w:val="single"/>
+    </w:rPr>
+  </w:style>
 </w:styles>
 </file>
 
@@ -3113,4 +5715,16 @@
     </a:ext>
   </a:extLst>
 </a:theme>
+</file>
+
+<file path=customXml/item1.xml><?xml version="1.0" encoding="utf-8"?>
+<b:Sources xmlns:b="http://schemas.openxmlformats.org/officeDocument/2006/bibliography" xmlns="http://schemas.openxmlformats.org/officeDocument/2006/bibliography" SelectedStyle="\APASixthEditionOfficeOnline.xsl" StyleName="APA" Version="6"/>
+</file>
+
+<file path=customXml/itemProps1.xml><?xml version="1.0" encoding="utf-8"?>
+<ds:datastoreItem xmlns:ds="http://schemas.openxmlformats.org/officeDocument/2006/customXml" ds:itemID="{810D48AB-A5D3-468F-BB2D-51F2C79C8047}">
+  <ds:schemaRefs>
+    <ds:schemaRef ds:uri="http://schemas.openxmlformats.org/officeDocument/2006/bibliography"/>
+  </ds:schemaRefs>
+</ds:datastoreItem>
 </file>
</xml_diff>

<commit_message>
coreji un error en el informr
</commit_message>
<xml_diff>
--- a/Informe.docx
+++ b/Informe.docx
@@ -1504,23 +1504,7 @@
           <w:sz w:val="24"/>
           <w:szCs w:val="24"/>
         </w:rPr>
-        <w:t xml:space="preserve">, </w:t>
-      </w:r>
-      <w:r>
-        <w:rPr>
-          <w:rFonts w:ascii="Trebuchet MS" w:hAnsi="Trebuchet MS"/>
-          <w:sz w:val="24"/>
-          <w:szCs w:val="24"/>
-        </w:rPr>
-        <w:t xml:space="preserve">agregación, composición, </w:t>
-      </w:r>
-      <w:r>
-        <w:rPr>
-          <w:rFonts w:ascii="Trebuchet MS" w:hAnsi="Trebuchet MS"/>
-          <w:sz w:val="24"/>
-          <w:szCs w:val="24"/>
-        </w:rPr>
-        <w:t>herencia, polimorfismo, entre otros</w:t>
+        <w:t>, agregación, composición, herencia, polimorfismo, entre otros</w:t>
       </w:r>
       <w:r>
         <w:rPr>
@@ -1580,7 +1564,7 @@
           <w:sz w:val="24"/>
           <w:szCs w:val="24"/>
         </w:rPr>
-        <w:t xml:space="preserve"> sistema de verificación de comentarios ofrecido por una compañía, para distintas que empresas que contraten dicho servicio. </w:t>
+        <w:t xml:space="preserve"> sistema de verificación de comentarios ofrecido por una compañía, para distintas empresas que contraten dicho servicio. </w:t>
       </w:r>
       <w:r>
         <w:rPr>

</xml_diff>

<commit_message>
corregir implementacion e informe
</commit_message>
<xml_diff>
--- a/Informe.docx
+++ b/Informe.docx
@@ -464,25 +464,7 @@
                                 <w:sz w:val="24"/>
                                 <w:szCs w:val="24"/>
                               </w:rPr>
-                              <w:t xml:space="preserve">Hidalgo </w:t>
-                            </w:r>
-                            <w:proofErr w:type="spellStart"/>
-                            <w:r>
-                              <w:rPr>
-                                <w:rFonts w:ascii="Trebuchet MS" w:hAnsi="Trebuchet MS"/>
-                                <w:sz w:val="24"/>
-                                <w:szCs w:val="24"/>
-                              </w:rPr>
-                              <w:t>Bini</w:t>
-                            </w:r>
-                            <w:proofErr w:type="spellEnd"/>
-                            <w:r>
-                              <w:rPr>
-                                <w:rFonts w:ascii="Trebuchet MS" w:hAnsi="Trebuchet MS"/>
-                                <w:sz w:val="24"/>
-                                <w:szCs w:val="24"/>
-                              </w:rPr>
-                              <w:t>, Rocío</w:t>
+                              <w:t>Hidalgo Bini, Rocío</w:t>
                             </w:r>
                             <w:r>
                               <w:rPr>
@@ -567,23 +549,13 @@
                                 <w:szCs w:val="24"/>
                               </w:rPr>
                             </w:pPr>
-                            <w:proofErr w:type="spellStart"/>
                             <w:r>
                               <w:rPr>
                                 <w:rFonts w:ascii="Trebuchet MS" w:hAnsi="Trebuchet MS"/>
                                 <w:sz w:val="24"/>
                                 <w:szCs w:val="24"/>
                               </w:rPr>
-                              <w:t>Nacchio</w:t>
-                            </w:r>
-                            <w:proofErr w:type="spellEnd"/>
-                            <w:r>
-                              <w:rPr>
-                                <w:rFonts w:ascii="Trebuchet MS" w:hAnsi="Trebuchet MS"/>
-                                <w:sz w:val="24"/>
-                                <w:szCs w:val="24"/>
-                              </w:rPr>
-                              <w:t>, Javier Augusto</w:t>
+                              <w:t>Nacchio, Javier Augusto</w:t>
                             </w:r>
                             <w:r>
                               <w:rPr>
@@ -663,25 +635,7 @@
                           <w:sz w:val="24"/>
                           <w:szCs w:val="24"/>
                         </w:rPr>
-                        <w:t xml:space="preserve">Hidalgo </w:t>
-                      </w:r>
-                      <w:proofErr w:type="spellStart"/>
-                      <w:r>
-                        <w:rPr>
-                          <w:rFonts w:ascii="Trebuchet MS" w:hAnsi="Trebuchet MS"/>
-                          <w:sz w:val="24"/>
-                          <w:szCs w:val="24"/>
-                        </w:rPr>
-                        <w:t>Bini</w:t>
-                      </w:r>
-                      <w:proofErr w:type="spellEnd"/>
-                      <w:r>
-                        <w:rPr>
-                          <w:rFonts w:ascii="Trebuchet MS" w:hAnsi="Trebuchet MS"/>
-                          <w:sz w:val="24"/>
-                          <w:szCs w:val="24"/>
-                        </w:rPr>
-                        <w:t>, Rocío</w:t>
+                        <w:t>Hidalgo Bini, Rocío</w:t>
                       </w:r>
                       <w:r>
                         <w:rPr>
@@ -766,23 +720,13 @@
                           <w:szCs w:val="24"/>
                         </w:rPr>
                       </w:pPr>
-                      <w:proofErr w:type="spellStart"/>
                       <w:r>
                         <w:rPr>
                           <w:rFonts w:ascii="Trebuchet MS" w:hAnsi="Trebuchet MS"/>
                           <w:sz w:val="24"/>
                           <w:szCs w:val="24"/>
                         </w:rPr>
-                        <w:t>Nacchio</w:t>
-                      </w:r>
-                      <w:proofErr w:type="spellEnd"/>
-                      <w:r>
-                        <w:rPr>
-                          <w:rFonts w:ascii="Trebuchet MS" w:hAnsi="Trebuchet MS"/>
-                          <w:sz w:val="24"/>
-                          <w:szCs w:val="24"/>
-                        </w:rPr>
-                        <w:t>, Javier Augusto</w:t>
+                        <w:t>Nacchio, Javier Augusto</w:t>
                       </w:r>
                       <w:r>
                         <w:rPr>
@@ -2436,23 +2380,23 @@
           <w:sz w:val="24"/>
           <w:szCs w:val="24"/>
         </w:rPr>
-        <w:t xml:space="preserve">Cada comentador </w:t>
-      </w:r>
-      <w:r>
-        <w:rPr>
-          <w:rFonts w:ascii="Trebuchet MS" w:hAnsi="Trebuchet MS"/>
-          <w:sz w:val="24"/>
-          <w:szCs w:val="24"/>
-        </w:rPr>
-        <w:t>podrá</w:t>
-      </w:r>
-      <w:r>
-        <w:rPr>
-          <w:rFonts w:ascii="Trebuchet MS" w:hAnsi="Trebuchet MS"/>
-          <w:sz w:val="24"/>
-          <w:szCs w:val="24"/>
-        </w:rPr>
-        <w:t xml:space="preserve"> comentar en distintas empresas.</w:t>
+        <w:t>Los comentadores se almacenan en el sistema.</w:t>
+      </w:r>
+      <w:r>
+        <w:rPr>
+          <w:rFonts w:ascii="Trebuchet MS" w:hAnsi="Trebuchet MS"/>
+          <w:sz w:val="24"/>
+          <w:szCs w:val="24"/>
+        </w:rPr>
+        <w:t xml:space="preserve"> Esto es para facilitar la </w:t>
+      </w:r>
+      <w:r>
+        <w:rPr>
+          <w:rFonts w:ascii="Trebuchet MS" w:hAnsi="Trebuchet MS"/>
+          <w:sz w:val="24"/>
+          <w:szCs w:val="24"/>
+        </w:rPr>
+        <w:t>recategorización. -</w:t>
       </w:r>
     </w:p>
     <w:p>
@@ -2477,7 +2421,39 @@
           <w:sz w:val="24"/>
           <w:szCs w:val="24"/>
         </w:rPr>
-        <w:t>Cada administrador trabajará para una única empresa.</w:t>
+        <w:t xml:space="preserve">Cada comentador </w:t>
+      </w:r>
+      <w:r>
+        <w:rPr>
+          <w:rFonts w:ascii="Trebuchet MS" w:hAnsi="Trebuchet MS"/>
+          <w:sz w:val="24"/>
+          <w:szCs w:val="24"/>
+        </w:rPr>
+        <w:t>podrá</w:t>
+      </w:r>
+      <w:r>
+        <w:rPr>
+          <w:rFonts w:ascii="Trebuchet MS" w:hAnsi="Trebuchet MS"/>
+          <w:sz w:val="24"/>
+          <w:szCs w:val="24"/>
+        </w:rPr>
+        <w:t xml:space="preserve"> comentar en distintas empresas.</w:t>
+      </w:r>
+      <w:r>
+        <w:rPr>
+          <w:rFonts w:ascii="Trebuchet MS" w:hAnsi="Trebuchet MS"/>
+          <w:sz w:val="24"/>
+          <w:szCs w:val="24"/>
+        </w:rPr>
+        <w:t xml:space="preserve"> El enunciado lo pide </w:t>
+      </w:r>
+      <w:r>
+        <w:rPr>
+          <w:rFonts w:ascii="Trebuchet MS" w:hAnsi="Trebuchet MS"/>
+          <w:sz w:val="24"/>
+          <w:szCs w:val="24"/>
+        </w:rPr>
+        <w:t>así. -</w:t>
       </w:r>
     </w:p>
     <w:p>
@@ -2502,31 +2478,23 @@
           <w:sz w:val="24"/>
           <w:szCs w:val="24"/>
         </w:rPr>
-        <w:t xml:space="preserve">Cada administrador </w:t>
-      </w:r>
-      <w:r>
-        <w:rPr>
-          <w:rFonts w:ascii="Trebuchet MS" w:hAnsi="Trebuchet MS"/>
-          <w:sz w:val="24"/>
-          <w:szCs w:val="24"/>
-        </w:rPr>
-        <w:t>podrá</w:t>
-      </w:r>
-      <w:r>
-        <w:rPr>
-          <w:rFonts w:ascii="Trebuchet MS" w:hAnsi="Trebuchet MS"/>
-          <w:sz w:val="24"/>
-          <w:szCs w:val="24"/>
-        </w:rPr>
-        <w:t xml:space="preserve"> comentar en distintas empresas</w:t>
-      </w:r>
-      <w:r>
-        <w:rPr>
-          <w:rFonts w:ascii="Trebuchet MS" w:hAnsi="Trebuchet MS"/>
-          <w:sz w:val="24"/>
-          <w:szCs w:val="24"/>
-        </w:rPr>
-        <w:t>, con una cuenta de comentador.</w:t>
+        <w:t>Cada administrador trabajará para una única empresa.</w:t>
+      </w:r>
+      <w:r>
+        <w:rPr>
+          <w:rFonts w:ascii="Trebuchet MS" w:hAnsi="Trebuchet MS"/>
+          <w:sz w:val="24"/>
+          <w:szCs w:val="24"/>
+        </w:rPr>
+        <w:t xml:space="preserve"> Para simplificar el </w:t>
+      </w:r>
+      <w:r>
+        <w:rPr>
+          <w:rFonts w:ascii="Trebuchet MS" w:hAnsi="Trebuchet MS"/>
+          <w:sz w:val="24"/>
+          <w:szCs w:val="24"/>
+        </w:rPr>
+        <w:t>código. -</w:t>
       </w:r>
     </w:p>
     <w:p>
@@ -2551,15 +2519,47 @@
           <w:sz w:val="24"/>
           <w:szCs w:val="24"/>
         </w:rPr>
-        <w:t xml:space="preserve">Los comentarios serán guardados en la empresa </w:t>
-      </w:r>
-      <w:r>
-        <w:rPr>
-          <w:rFonts w:ascii="Trebuchet MS" w:hAnsi="Trebuchet MS"/>
-          <w:sz w:val="24"/>
-          <w:szCs w:val="24"/>
-        </w:rPr>
-        <w:t>a la que corresponden.</w:t>
+        <w:t xml:space="preserve">Cada administrador </w:t>
+      </w:r>
+      <w:r>
+        <w:rPr>
+          <w:rFonts w:ascii="Trebuchet MS" w:hAnsi="Trebuchet MS"/>
+          <w:sz w:val="24"/>
+          <w:szCs w:val="24"/>
+        </w:rPr>
+        <w:t>podrá</w:t>
+      </w:r>
+      <w:r>
+        <w:rPr>
+          <w:rFonts w:ascii="Trebuchet MS" w:hAnsi="Trebuchet MS"/>
+          <w:sz w:val="24"/>
+          <w:szCs w:val="24"/>
+        </w:rPr>
+        <w:t xml:space="preserve"> comentar en distintas empresas</w:t>
+      </w:r>
+      <w:r>
+        <w:rPr>
+          <w:rFonts w:ascii="Trebuchet MS" w:hAnsi="Trebuchet MS"/>
+          <w:sz w:val="24"/>
+          <w:szCs w:val="24"/>
+        </w:rPr>
+        <w:t>, con una cuenta de comentador.</w:t>
+      </w:r>
+      <w:r>
+        <w:rPr>
+          <w:rFonts w:ascii="Trebuchet MS" w:hAnsi="Trebuchet MS"/>
+          <w:sz w:val="24"/>
+          <w:szCs w:val="24"/>
+        </w:rPr>
+        <w:t xml:space="preserve"> En primera instancia se pensó que los administradores y comentadores hereden de una clase persona, pero luego se cambió esto para que el administrador pueda comentar </w:t>
+      </w:r>
+      <w:r>
+        <w:rPr>
+          <w:rFonts w:ascii="Trebuchet MS" w:hAnsi="Trebuchet MS"/>
+          <w:sz w:val="24"/>
+          <w:szCs w:val="24"/>
+        </w:rPr>
+        <w:t>también. -</w:t>
       </w:r>
     </w:p>
     <w:p>
@@ -2584,39 +2584,31 @@
           <w:sz w:val="24"/>
           <w:szCs w:val="24"/>
         </w:rPr>
-        <w:t>Para la categorización de los comentadores se utiliza</w:t>
-      </w:r>
-      <w:r>
-        <w:rPr>
-          <w:rFonts w:ascii="Trebuchet MS" w:hAnsi="Trebuchet MS"/>
-          <w:sz w:val="24"/>
-          <w:szCs w:val="24"/>
-        </w:rPr>
-        <w:t>rán</w:t>
-      </w:r>
-      <w:r>
-        <w:rPr>
-          <w:rFonts w:ascii="Trebuchet MS" w:hAnsi="Trebuchet MS"/>
-          <w:sz w:val="24"/>
-          <w:szCs w:val="24"/>
-        </w:rPr>
-        <w:t xml:space="preserve"> </w:t>
-      </w:r>
-      <w:r>
-        <w:rPr>
-          <w:rFonts w:ascii="Trebuchet MS" w:hAnsi="Trebuchet MS"/>
-          <w:sz w:val="24"/>
-          <w:szCs w:val="24"/>
-        </w:rPr>
-        <w:t>clases</w:t>
-      </w:r>
-      <w:r>
-        <w:rPr>
-          <w:rFonts w:ascii="Trebuchet MS" w:hAnsi="Trebuchet MS"/>
-          <w:sz w:val="24"/>
-          <w:szCs w:val="24"/>
-        </w:rPr>
-        <w:t>.</w:t>
+        <w:t xml:space="preserve">Los comentarios serán guardados en la empresa </w:t>
+      </w:r>
+      <w:r>
+        <w:rPr>
+          <w:rFonts w:ascii="Trebuchet MS" w:hAnsi="Trebuchet MS"/>
+          <w:sz w:val="24"/>
+          <w:szCs w:val="24"/>
+        </w:rPr>
+        <w:t>a la que corresponden.</w:t>
+      </w:r>
+      <w:r>
+        <w:rPr>
+          <w:rFonts w:ascii="Trebuchet MS" w:hAnsi="Trebuchet MS"/>
+          <w:sz w:val="24"/>
+          <w:szCs w:val="24"/>
+        </w:rPr>
+        <w:t xml:space="preserve"> Esto es para facilitar el acceso a los mismos y su </w:t>
+      </w:r>
+      <w:r>
+        <w:rPr>
+          <w:rFonts w:ascii="Trebuchet MS" w:hAnsi="Trebuchet MS"/>
+          <w:sz w:val="24"/>
+          <w:szCs w:val="24"/>
+        </w:rPr>
+        <w:t>puntuación. -</w:t>
       </w:r>
     </w:p>
     <w:p>
@@ -2641,7 +2633,63 @@
           <w:sz w:val="24"/>
           <w:szCs w:val="24"/>
         </w:rPr>
-        <w:t>La validación consistirá en la lectura y visado de cada comentario por parte del administrador de cada empresa.</w:t>
+        <w:t>Para la categorización de los comentadores se utiliza</w:t>
+      </w:r>
+      <w:r>
+        <w:rPr>
+          <w:rFonts w:ascii="Trebuchet MS" w:hAnsi="Trebuchet MS"/>
+          <w:sz w:val="24"/>
+          <w:szCs w:val="24"/>
+        </w:rPr>
+        <w:t>rán</w:t>
+      </w:r>
+      <w:r>
+        <w:rPr>
+          <w:rFonts w:ascii="Trebuchet MS" w:hAnsi="Trebuchet MS"/>
+          <w:sz w:val="24"/>
+          <w:szCs w:val="24"/>
+        </w:rPr>
+        <w:t xml:space="preserve"> </w:t>
+      </w:r>
+      <w:r>
+        <w:rPr>
+          <w:rFonts w:ascii="Trebuchet MS" w:hAnsi="Trebuchet MS"/>
+          <w:sz w:val="24"/>
+          <w:szCs w:val="24"/>
+        </w:rPr>
+        <w:t>clases</w:t>
+      </w:r>
+      <w:r>
+        <w:rPr>
+          <w:rFonts w:ascii="Trebuchet MS" w:hAnsi="Trebuchet MS"/>
+          <w:sz w:val="24"/>
+          <w:szCs w:val="24"/>
+        </w:rPr>
+        <w:t>.</w:t>
+      </w:r>
+      <w:r>
+        <w:rPr>
+          <w:rFonts w:ascii="Trebuchet MS" w:hAnsi="Trebuchet MS"/>
+          <w:sz w:val="24"/>
+          <w:szCs w:val="24"/>
+        </w:rPr>
+        <w:t xml:space="preserve"> Esto permite que el método “calcularPeso” sea distinto para cada </w:t>
+      </w:r>
+      <w:r>
+        <w:rPr>
+          <w:rFonts w:ascii="Trebuchet MS" w:hAnsi="Trebuchet MS"/>
+          <w:sz w:val="24"/>
+          <w:szCs w:val="24"/>
+        </w:rPr>
+        <w:t>caso. -</w:t>
+      </w:r>
+      <w:r>
+        <w:rPr>
+          <w:rFonts w:ascii="Trebuchet MS" w:hAnsi="Trebuchet MS"/>
+          <w:sz w:val="24"/>
+          <w:szCs w:val="24"/>
+        </w:rPr>
+        <w:t xml:space="preserve"> </w:t>
       </w:r>
     </w:p>
     <w:p>
@@ -2666,11 +2714,27 @@
           <w:sz w:val="24"/>
           <w:szCs w:val="24"/>
         </w:rPr>
-        <w:t>Primero se debe agregar una empresa sin administrador, luego crear el administrador para dicha empresa y finalmente asignar el administrador a esta.</w:t>
-      </w:r>
-    </w:p>
-    <w:p>
-      <w:pPr>
+        <w:t>La validación consistirá en la lectura y visado de cada comentario por parte del administrador de cada empresa.</w:t>
+      </w:r>
+      <w:r>
+        <w:rPr>
+          <w:rFonts w:ascii="Trebuchet MS" w:hAnsi="Trebuchet MS"/>
+          <w:sz w:val="24"/>
+          <w:szCs w:val="24"/>
+        </w:rPr>
+        <w:t xml:space="preserve"> Se llegó a esta conclusión junto a la profesora. -</w:t>
+      </w:r>
+    </w:p>
+    <w:p>
+      <w:pPr>
+        <w:pStyle w:val="Prrafodelista"/>
+        <w:numPr>
+          <w:ilvl w:val="0"/>
+          <w:numId w:val="9"/>
+        </w:numPr>
+        <w:spacing w:line="360" w:lineRule="auto"/>
+        <w:contextualSpacing w:val="0"/>
+        <w:jc w:val="both"/>
         <w:rPr>
           <w:rFonts w:ascii="Trebuchet MS" w:eastAsiaTheme="majorEastAsia" w:hAnsi="Trebuchet MS" w:cstheme="majorBidi"/>
           <w:color w:val="2F5496" w:themeColor="accent1" w:themeShade="BF"/>
@@ -2678,6 +2742,22 @@
           <w:szCs w:val="32"/>
         </w:rPr>
       </w:pPr>
+      <w:r>
+        <w:rPr>
+          <w:rFonts w:ascii="Trebuchet MS" w:hAnsi="Trebuchet MS"/>
+          <w:sz w:val="24"/>
+          <w:szCs w:val="24"/>
+        </w:rPr>
+        <w:t>Primero se debe agregar una empresa sin administrador, luego crear el administrador para dicha empresa y finalmente asignar el administrador a esta.</w:t>
+      </w:r>
+      <w:r>
+        <w:rPr>
+          <w:rFonts w:ascii="Trebuchet MS" w:hAnsi="Trebuchet MS"/>
+          <w:sz w:val="24"/>
+          <w:szCs w:val="24"/>
+        </w:rPr>
+        <w:t xml:space="preserve"> Esto es porque las clases Empresa y Administrador se conocen entre sí y esto implica hacer una declaración incompleta entre ambas para que el programa funcione. -</w:t>
+      </w:r>
       <w:r>
         <w:rPr>
           <w:rFonts w:ascii="Trebuchet MS" w:hAnsi="Trebuchet MS"/>
@@ -2710,6 +2790,1026 @@
       <w:bookmarkEnd w:id="3"/>
     </w:p>
     <w:p/>
+    <w:p>
+      <w:pPr>
+        <w:spacing w:line="360" w:lineRule="auto"/>
+        <w:ind w:left="360"/>
+        <w:rPr>
+          <w:rFonts w:ascii="Trebuchet MS" w:hAnsi="Trebuchet MS"/>
+          <w:b/>
+          <w:bCs/>
+          <w:sz w:val="24"/>
+          <w:szCs w:val="24"/>
+        </w:rPr>
+      </w:pPr>
+      <w:r>
+        <w:rPr>
+          <w:rFonts w:ascii="Trebuchet MS" w:hAnsi="Trebuchet MS"/>
+          <w:b/>
+          <w:bCs/>
+          <w:sz w:val="24"/>
+          <w:szCs w:val="24"/>
+        </w:rPr>
+        <w:t>Etapa 1:</w:t>
+      </w:r>
+    </w:p>
+    <w:p>
+      <w:pPr>
+        <w:spacing w:line="360" w:lineRule="auto"/>
+        <w:ind w:left="1620" w:hanging="1260"/>
+        <w:rPr>
+          <w:rFonts w:ascii="Trebuchet MS" w:hAnsi="Trebuchet MS"/>
+          <w:sz w:val="24"/>
+          <w:szCs w:val="24"/>
+        </w:rPr>
+      </w:pPr>
+      <w:r>
+        <w:rPr>
+          <w:rFonts w:ascii="Trebuchet MS" w:hAnsi="Trebuchet MS"/>
+          <w:sz w:val="24"/>
+          <w:szCs w:val="24"/>
+        </w:rPr>
+        <w:t>[Sistema]: Almacenar los comentadores, las empresas y es el encargado de recategorizar a los comentadores.</w:t>
+      </w:r>
+    </w:p>
+    <w:p>
+      <w:pPr>
+        <w:spacing w:line="360" w:lineRule="auto"/>
+        <w:ind w:left="360" w:firstLine="360"/>
+        <w:jc w:val="center"/>
+        <w:rPr>
+          <w:rFonts w:ascii="Trebuchet MS" w:hAnsi="Trebuchet MS"/>
+          <w:sz w:val="24"/>
+          <w:szCs w:val="24"/>
+        </w:rPr>
+      </w:pPr>
+      <w:r>
+        <w:rPr>
+          <w:rFonts w:ascii="Trebuchet MS" w:hAnsi="Trebuchet MS"/>
+          <w:noProof/>
+          <w:sz w:val="24"/>
+          <w:szCs w:val="24"/>
+        </w:rPr>
+        <w:drawing>
+          <wp:inline distT="0" distB="0" distL="0" distR="0" wp14:anchorId="5A608A04" wp14:editId="37CF687A">
+            <wp:extent cx="4612943" cy="1615516"/>
+            <wp:effectExtent l="0" t="0" r="0" b="3810"/>
+            <wp:docPr id="16" name="Imagen 16"/>
+            <wp:cNvGraphicFramePr>
+              <a:graphicFrameLocks xmlns:a="http://schemas.openxmlformats.org/drawingml/2006/main" noChangeAspect="1"/>
+            </wp:cNvGraphicFramePr>
+            <a:graphic xmlns:a="http://schemas.openxmlformats.org/drawingml/2006/main">
+              <a:graphicData uri="http://schemas.openxmlformats.org/drawingml/2006/picture">
+                <pic:pic xmlns:pic="http://schemas.openxmlformats.org/drawingml/2006/picture">
+                  <pic:nvPicPr>
+                    <pic:cNvPr id="0" name="Picture 4"/>
+                    <pic:cNvPicPr>
+                      <a:picLocks noChangeAspect="1" noChangeArrowheads="1"/>
+                    </pic:cNvPicPr>
+                  </pic:nvPicPr>
+                  <pic:blipFill>
+                    <a:blip r:embed="rId10">
+                      <a:extLst>
+                        <a:ext uri="{28A0092B-C50C-407E-A947-70E740481C1C}">
+                          <a14:useLocalDpi xmlns:a14="http://schemas.microsoft.com/office/drawing/2010/main" val="0"/>
+                        </a:ext>
+                      </a:extLst>
+                    </a:blip>
+                    <a:srcRect/>
+                    <a:stretch>
+                      <a:fillRect/>
+                    </a:stretch>
+                  </pic:blipFill>
+                  <pic:spPr bwMode="auto">
+                    <a:xfrm>
+                      <a:off x="0" y="0"/>
+                      <a:ext cx="4626002" cy="1620089"/>
+                    </a:xfrm>
+                    <a:prstGeom prst="rect">
+                      <a:avLst/>
+                    </a:prstGeom>
+                    <a:noFill/>
+                    <a:ln>
+                      <a:noFill/>
+                    </a:ln>
+                  </pic:spPr>
+                </pic:pic>
+              </a:graphicData>
+            </a:graphic>
+          </wp:inline>
+        </w:drawing>
+      </w:r>
+    </w:p>
+    <w:p>
+      <w:pPr>
+        <w:spacing w:line="360" w:lineRule="auto"/>
+        <w:ind w:left="1620" w:hanging="1260"/>
+        <w:rPr>
+          <w:rFonts w:ascii="Trebuchet MS" w:hAnsi="Trebuchet MS"/>
+          <w:sz w:val="24"/>
+          <w:szCs w:val="24"/>
+        </w:rPr>
+      </w:pPr>
+      <w:r>
+        <w:rPr>
+          <w:rFonts w:ascii="Trebuchet MS" w:hAnsi="Trebuchet MS"/>
+          <w:sz w:val="24"/>
+          <w:szCs w:val="24"/>
+        </w:rPr>
+        <w:t xml:space="preserve">[Empresa]: Almacenar </w:t>
+      </w:r>
+      <w:r>
+        <w:rPr>
+          <w:rFonts w:ascii="Trebuchet MS" w:hAnsi="Trebuchet MS"/>
+          <w:sz w:val="24"/>
+          <w:szCs w:val="24"/>
+        </w:rPr>
+        <w:t>sus</w:t>
+      </w:r>
+      <w:r>
+        <w:rPr>
+          <w:rFonts w:ascii="Trebuchet MS" w:hAnsi="Trebuchet MS"/>
+          <w:sz w:val="24"/>
+          <w:szCs w:val="24"/>
+        </w:rPr>
+        <w:t xml:space="preserve"> comentarios,</w:t>
+      </w:r>
+      <w:r>
+        <w:rPr>
+          <w:rFonts w:ascii="Trebuchet MS" w:hAnsi="Trebuchet MS"/>
+          <w:sz w:val="24"/>
+          <w:szCs w:val="24"/>
+        </w:rPr>
+        <w:t xml:space="preserve"> calcular el peso de sus comentarios en un rango de fechas.</w:t>
+      </w:r>
+    </w:p>
+    <w:p>
+      <w:pPr>
+        <w:spacing w:line="360" w:lineRule="auto"/>
+        <w:ind w:left="360" w:firstLine="360"/>
+        <w:jc w:val="center"/>
+        <w:rPr>
+          <w:rFonts w:ascii="Trebuchet MS" w:hAnsi="Trebuchet MS"/>
+          <w:sz w:val="24"/>
+          <w:szCs w:val="24"/>
+        </w:rPr>
+      </w:pPr>
+      <w:r>
+        <w:rPr>
+          <w:rFonts w:ascii="Trebuchet MS" w:hAnsi="Trebuchet MS"/>
+          <w:noProof/>
+          <w:sz w:val="24"/>
+          <w:szCs w:val="24"/>
+        </w:rPr>
+        <w:drawing>
+          <wp:inline distT="0" distB="0" distL="0" distR="0" wp14:anchorId="2E652961" wp14:editId="2D864CD8">
+            <wp:extent cx="4716629" cy="3957851"/>
+            <wp:effectExtent l="0" t="0" r="8255" b="5080"/>
+            <wp:docPr id="17" name="Imagen 17"/>
+            <wp:cNvGraphicFramePr>
+              <a:graphicFrameLocks xmlns:a="http://schemas.openxmlformats.org/drawingml/2006/main" noChangeAspect="1"/>
+            </wp:cNvGraphicFramePr>
+            <a:graphic xmlns:a="http://schemas.openxmlformats.org/drawingml/2006/main">
+              <a:graphicData uri="http://schemas.openxmlformats.org/drawingml/2006/picture">
+                <pic:pic xmlns:pic="http://schemas.openxmlformats.org/drawingml/2006/picture">
+                  <pic:nvPicPr>
+                    <pic:cNvPr id="0" name="Picture 5"/>
+                    <pic:cNvPicPr>
+                      <a:picLocks noChangeAspect="1" noChangeArrowheads="1"/>
+                    </pic:cNvPicPr>
+                  </pic:nvPicPr>
+                  <pic:blipFill>
+                    <a:blip r:embed="rId11">
+                      <a:extLst>
+                        <a:ext uri="{28A0092B-C50C-407E-A947-70E740481C1C}">
+                          <a14:useLocalDpi xmlns:a14="http://schemas.microsoft.com/office/drawing/2010/main" val="0"/>
+                        </a:ext>
+                      </a:extLst>
+                    </a:blip>
+                    <a:srcRect/>
+                    <a:stretch>
+                      <a:fillRect/>
+                    </a:stretch>
+                  </pic:blipFill>
+                  <pic:spPr bwMode="auto">
+                    <a:xfrm>
+                      <a:off x="0" y="0"/>
+                      <a:ext cx="4730244" cy="3969276"/>
+                    </a:xfrm>
+                    <a:prstGeom prst="rect">
+                      <a:avLst/>
+                    </a:prstGeom>
+                    <a:noFill/>
+                    <a:ln>
+                      <a:noFill/>
+                    </a:ln>
+                  </pic:spPr>
+                </pic:pic>
+              </a:graphicData>
+            </a:graphic>
+          </wp:inline>
+        </w:drawing>
+      </w:r>
+    </w:p>
+    <w:p>
+      <w:pPr>
+        <w:spacing w:line="360" w:lineRule="auto"/>
+        <w:ind w:left="1620" w:hanging="1260"/>
+        <w:rPr>
+          <w:rFonts w:ascii="Trebuchet MS" w:hAnsi="Trebuchet MS"/>
+          <w:sz w:val="24"/>
+          <w:szCs w:val="24"/>
+        </w:rPr>
+      </w:pPr>
+      <w:r>
+        <w:rPr>
+          <w:rFonts w:ascii="Trebuchet MS" w:hAnsi="Trebuchet MS"/>
+          <w:sz w:val="24"/>
+          <w:szCs w:val="24"/>
+        </w:rPr>
+        <w:lastRenderedPageBreak/>
+        <w:t>[Comentador]:</w:t>
+      </w:r>
+      <w:r>
+        <w:rPr>
+          <w:rFonts w:ascii="Trebuchet MS" w:hAnsi="Trebuchet MS"/>
+          <w:sz w:val="24"/>
+          <w:szCs w:val="24"/>
+        </w:rPr>
+        <w:t xml:space="preserve"> Es el encargado de agregar comentarios. Posee una categoría que determina el peso de sus comentarios.</w:t>
+      </w:r>
+    </w:p>
+    <w:p>
+      <w:pPr>
+        <w:spacing w:line="360" w:lineRule="auto"/>
+        <w:ind w:left="360" w:firstLine="360"/>
+        <w:jc w:val="center"/>
+        <w:rPr>
+          <w:rFonts w:ascii="Trebuchet MS" w:hAnsi="Trebuchet MS"/>
+          <w:sz w:val="24"/>
+          <w:szCs w:val="24"/>
+        </w:rPr>
+      </w:pPr>
+      <w:r>
+        <w:rPr>
+          <w:rFonts w:ascii="Trebuchet MS" w:hAnsi="Trebuchet MS"/>
+          <w:noProof/>
+          <w:sz w:val="24"/>
+          <w:szCs w:val="24"/>
+        </w:rPr>
+        <w:drawing>
+          <wp:inline distT="0" distB="0" distL="0" distR="0" wp14:anchorId="391D145E" wp14:editId="7F8DB192">
+            <wp:extent cx="5936615" cy="4067175"/>
+            <wp:effectExtent l="0" t="0" r="6985" b="9525"/>
+            <wp:docPr id="18" name="Imagen 18"/>
+            <wp:cNvGraphicFramePr>
+              <a:graphicFrameLocks xmlns:a="http://schemas.openxmlformats.org/drawingml/2006/main" noChangeAspect="1"/>
+            </wp:cNvGraphicFramePr>
+            <a:graphic xmlns:a="http://schemas.openxmlformats.org/drawingml/2006/main">
+              <a:graphicData uri="http://schemas.openxmlformats.org/drawingml/2006/picture">
+                <pic:pic xmlns:pic="http://schemas.openxmlformats.org/drawingml/2006/picture">
+                  <pic:nvPicPr>
+                    <pic:cNvPr id="0" name="Picture 6"/>
+                    <pic:cNvPicPr>
+                      <a:picLocks noChangeAspect="1" noChangeArrowheads="1"/>
+                    </pic:cNvPicPr>
+                  </pic:nvPicPr>
+                  <pic:blipFill>
+                    <a:blip r:embed="rId12">
+                      <a:extLst>
+                        <a:ext uri="{28A0092B-C50C-407E-A947-70E740481C1C}">
+                          <a14:useLocalDpi xmlns:a14="http://schemas.microsoft.com/office/drawing/2010/main" val="0"/>
+                        </a:ext>
+                      </a:extLst>
+                    </a:blip>
+                    <a:srcRect/>
+                    <a:stretch>
+                      <a:fillRect/>
+                    </a:stretch>
+                  </pic:blipFill>
+                  <pic:spPr bwMode="auto">
+                    <a:xfrm>
+                      <a:off x="0" y="0"/>
+                      <a:ext cx="5936615" cy="4067175"/>
+                    </a:xfrm>
+                    <a:prstGeom prst="rect">
+                      <a:avLst/>
+                    </a:prstGeom>
+                    <a:noFill/>
+                    <a:ln>
+                      <a:noFill/>
+                    </a:ln>
+                  </pic:spPr>
+                </pic:pic>
+              </a:graphicData>
+            </a:graphic>
+          </wp:inline>
+        </w:drawing>
+      </w:r>
+    </w:p>
+    <w:p>
+      <w:pPr>
+        <w:spacing w:line="360" w:lineRule="auto"/>
+        <w:ind w:left="1620" w:hanging="1260"/>
+        <w:rPr>
+          <w:rFonts w:ascii="Trebuchet MS" w:hAnsi="Trebuchet MS"/>
+          <w:sz w:val="24"/>
+          <w:szCs w:val="24"/>
+        </w:rPr>
+      </w:pPr>
+      <w:r>
+        <w:rPr>
+          <w:rFonts w:ascii="Trebuchet MS" w:hAnsi="Trebuchet MS"/>
+          <w:sz w:val="24"/>
+          <w:szCs w:val="24"/>
+        </w:rPr>
+        <w:t>[Comentario]:</w:t>
+      </w:r>
+      <w:r>
+        <w:rPr>
+          <w:rFonts w:ascii="Trebuchet MS" w:hAnsi="Trebuchet MS"/>
+          <w:sz w:val="24"/>
+          <w:szCs w:val="24"/>
+        </w:rPr>
+        <w:t xml:space="preserve"> Almacenar </w:t>
+      </w:r>
+      <w:r>
+        <w:rPr>
+          <w:rFonts w:ascii="Trebuchet MS" w:hAnsi="Trebuchet MS"/>
+          <w:sz w:val="24"/>
+          <w:szCs w:val="24"/>
+        </w:rPr>
+        <w:t xml:space="preserve">y mostrar </w:t>
+      </w:r>
+      <w:r>
+        <w:rPr>
+          <w:rFonts w:ascii="Trebuchet MS" w:hAnsi="Trebuchet MS"/>
+          <w:sz w:val="24"/>
+          <w:szCs w:val="24"/>
+        </w:rPr>
+        <w:t>los datos del comentario creado por el comentador</w:t>
+      </w:r>
+      <w:r>
+        <w:rPr>
+          <w:rFonts w:ascii="Trebuchet MS" w:hAnsi="Trebuchet MS"/>
+          <w:sz w:val="24"/>
+          <w:szCs w:val="24"/>
+        </w:rPr>
+        <w:t>.</w:t>
+      </w:r>
+    </w:p>
+    <w:p>
+      <w:pPr>
+        <w:spacing w:line="360" w:lineRule="auto"/>
+        <w:ind w:left="360" w:firstLine="360"/>
+        <w:jc w:val="center"/>
+        <w:rPr>
+          <w:rFonts w:ascii="Trebuchet MS" w:hAnsi="Trebuchet MS"/>
+          <w:sz w:val="24"/>
+          <w:szCs w:val="24"/>
+        </w:rPr>
+      </w:pPr>
+      <w:r>
+        <w:rPr>
+          <w:rFonts w:ascii="Trebuchet MS" w:hAnsi="Trebuchet MS"/>
+          <w:noProof/>
+          <w:sz w:val="24"/>
+          <w:szCs w:val="24"/>
+        </w:rPr>
+        <w:drawing>
+          <wp:inline distT="0" distB="0" distL="0" distR="0" wp14:anchorId="40D41E17" wp14:editId="3A13C53B">
+            <wp:extent cx="4307996" cy="2374000"/>
+            <wp:effectExtent l="0" t="0" r="0" b="7620"/>
+            <wp:docPr id="15" name="Imagen 15"/>
+            <wp:cNvGraphicFramePr>
+              <a:graphicFrameLocks xmlns:a="http://schemas.openxmlformats.org/drawingml/2006/main" noChangeAspect="1"/>
+            </wp:cNvGraphicFramePr>
+            <a:graphic xmlns:a="http://schemas.openxmlformats.org/drawingml/2006/main">
+              <a:graphicData uri="http://schemas.openxmlformats.org/drawingml/2006/picture">
+                <pic:pic xmlns:pic="http://schemas.openxmlformats.org/drawingml/2006/picture">
+                  <pic:nvPicPr>
+                    <pic:cNvPr id="0" name="Picture 3"/>
+                    <pic:cNvPicPr>
+                      <a:picLocks noChangeAspect="1" noChangeArrowheads="1"/>
+                    </pic:cNvPicPr>
+                  </pic:nvPicPr>
+                  <pic:blipFill>
+                    <a:blip r:embed="rId13">
+                      <a:extLst>
+                        <a:ext uri="{28A0092B-C50C-407E-A947-70E740481C1C}">
+                          <a14:useLocalDpi xmlns:a14="http://schemas.microsoft.com/office/drawing/2010/main" val="0"/>
+                        </a:ext>
+                      </a:extLst>
+                    </a:blip>
+                    <a:srcRect/>
+                    <a:stretch>
+                      <a:fillRect/>
+                    </a:stretch>
+                  </pic:blipFill>
+                  <pic:spPr bwMode="auto">
+                    <a:xfrm>
+                      <a:off x="0" y="0"/>
+                      <a:ext cx="4320947" cy="2381137"/>
+                    </a:xfrm>
+                    <a:prstGeom prst="rect">
+                      <a:avLst/>
+                    </a:prstGeom>
+                    <a:noFill/>
+                    <a:ln>
+                      <a:noFill/>
+                    </a:ln>
+                  </pic:spPr>
+                </pic:pic>
+              </a:graphicData>
+            </a:graphic>
+          </wp:inline>
+        </w:drawing>
+      </w:r>
+    </w:p>
+    <w:p>
+      <w:pPr>
+        <w:spacing w:line="360" w:lineRule="auto"/>
+        <w:ind w:left="1620" w:hanging="1260"/>
+        <w:rPr>
+          <w:rFonts w:ascii="Trebuchet MS" w:hAnsi="Trebuchet MS"/>
+          <w:sz w:val="24"/>
+          <w:szCs w:val="24"/>
+        </w:rPr>
+      </w:pPr>
+      <w:r>
+        <w:rPr>
+          <w:rFonts w:ascii="Trebuchet MS" w:hAnsi="Trebuchet MS"/>
+          <w:sz w:val="24"/>
+          <w:szCs w:val="24"/>
+        </w:rPr>
+        <w:lastRenderedPageBreak/>
+        <w:t>[Administrador]: Es el encargado de revisar y aprobar los comentarios que realizan los comentadores. A su vez, agrega comentadores aptos para su empresa y modifica las propiedades de visibilidad de los comentarios.</w:t>
+      </w:r>
+    </w:p>
+    <w:p>
+      <w:pPr>
+        <w:spacing w:line="360" w:lineRule="auto"/>
+        <w:ind w:left="360" w:firstLine="360"/>
+        <w:jc w:val="center"/>
+        <w:rPr>
+          <w:rFonts w:ascii="Trebuchet MS" w:hAnsi="Trebuchet MS"/>
+          <w:sz w:val="24"/>
+          <w:szCs w:val="24"/>
+        </w:rPr>
+      </w:pPr>
+      <w:r>
+        <w:rPr>
+          <w:rFonts w:ascii="Trebuchet MS" w:hAnsi="Trebuchet MS"/>
+          <w:noProof/>
+          <w:sz w:val="24"/>
+          <w:szCs w:val="24"/>
+        </w:rPr>
+        <w:drawing>
+          <wp:inline distT="0" distB="0" distL="0" distR="0" wp14:anchorId="4BF1B84E" wp14:editId="13386480">
+            <wp:extent cx="4360459" cy="1714054"/>
+            <wp:effectExtent l="0" t="0" r="2540" b="635"/>
+            <wp:docPr id="19" name="Imagen 19"/>
+            <wp:cNvGraphicFramePr>
+              <a:graphicFrameLocks xmlns:a="http://schemas.openxmlformats.org/drawingml/2006/main" noChangeAspect="1"/>
+            </wp:cNvGraphicFramePr>
+            <a:graphic xmlns:a="http://schemas.openxmlformats.org/drawingml/2006/main">
+              <a:graphicData uri="http://schemas.openxmlformats.org/drawingml/2006/picture">
+                <pic:pic xmlns:pic="http://schemas.openxmlformats.org/drawingml/2006/picture">
+                  <pic:nvPicPr>
+                    <pic:cNvPr id="0" name="Picture 7"/>
+                    <pic:cNvPicPr>
+                      <a:picLocks noChangeAspect="1" noChangeArrowheads="1"/>
+                    </pic:cNvPicPr>
+                  </pic:nvPicPr>
+                  <pic:blipFill>
+                    <a:blip r:embed="rId14">
+                      <a:extLst>
+                        <a:ext uri="{28A0092B-C50C-407E-A947-70E740481C1C}">
+                          <a14:useLocalDpi xmlns:a14="http://schemas.microsoft.com/office/drawing/2010/main" val="0"/>
+                        </a:ext>
+                      </a:extLst>
+                    </a:blip>
+                    <a:srcRect/>
+                    <a:stretch>
+                      <a:fillRect/>
+                    </a:stretch>
+                  </pic:blipFill>
+                  <pic:spPr bwMode="auto">
+                    <a:xfrm>
+                      <a:off x="0" y="0"/>
+                      <a:ext cx="4379462" cy="1721524"/>
+                    </a:xfrm>
+                    <a:prstGeom prst="rect">
+                      <a:avLst/>
+                    </a:prstGeom>
+                    <a:noFill/>
+                    <a:ln>
+                      <a:noFill/>
+                    </a:ln>
+                  </pic:spPr>
+                </pic:pic>
+              </a:graphicData>
+            </a:graphic>
+          </wp:inline>
+        </w:drawing>
+      </w:r>
+    </w:p>
+    <w:p>
+      <w:pPr>
+        <w:spacing w:line="360" w:lineRule="auto"/>
+        <w:ind w:left="1620" w:hanging="1260"/>
+        <w:rPr>
+          <w:rFonts w:ascii="Trebuchet MS" w:hAnsi="Trebuchet MS"/>
+          <w:sz w:val="24"/>
+          <w:szCs w:val="24"/>
+        </w:rPr>
+      </w:pPr>
+      <w:r>
+        <w:rPr>
+          <w:rFonts w:ascii="Trebuchet MS" w:hAnsi="Trebuchet MS"/>
+          <w:sz w:val="24"/>
+          <w:szCs w:val="24"/>
+        </w:rPr>
+        <w:t>[</w:t>
+      </w:r>
+      <w:r>
+        <w:rPr>
+          <w:rFonts w:ascii="Trebuchet MS" w:hAnsi="Trebuchet MS"/>
+          <w:sz w:val="24"/>
+          <w:szCs w:val="24"/>
+        </w:rPr>
+        <w:t>Categoria</w:t>
+      </w:r>
+      <w:r>
+        <w:rPr>
+          <w:rFonts w:ascii="Trebuchet MS" w:hAnsi="Trebuchet MS"/>
+          <w:sz w:val="24"/>
+          <w:szCs w:val="24"/>
+        </w:rPr>
+        <w:t>]:</w:t>
+      </w:r>
+      <w:r>
+        <w:rPr>
+          <w:rFonts w:ascii="Trebuchet MS" w:hAnsi="Trebuchet MS"/>
+          <w:sz w:val="24"/>
+          <w:szCs w:val="24"/>
+        </w:rPr>
+        <w:t xml:space="preserve"> Es una clase virtual de la cual heredan las clases Neutral, Pesimista y Optimista y se encarga de calcular el peso de cada comentario.</w:t>
+      </w:r>
+    </w:p>
+    <w:p>
+      <w:pPr>
+        <w:spacing w:line="360" w:lineRule="auto"/>
+        <w:ind w:left="360" w:firstLine="360"/>
+        <w:rPr>
+          <w:rFonts w:ascii="Trebuchet MS" w:hAnsi="Trebuchet MS"/>
+          <w:sz w:val="24"/>
+          <w:szCs w:val="24"/>
+        </w:rPr>
+      </w:pPr>
+      <w:r>
+        <w:rPr>
+          <w:rFonts w:ascii="Trebuchet MS" w:hAnsi="Trebuchet MS"/>
+          <w:noProof/>
+          <w:sz w:val="24"/>
+          <w:szCs w:val="24"/>
+        </w:rPr>
+        <w:drawing>
+          <wp:inline distT="0" distB="0" distL="0" distR="0" wp14:anchorId="187B37C5" wp14:editId="13A1FA35">
+            <wp:extent cx="5930265" cy="2777490"/>
+            <wp:effectExtent l="0" t="0" r="0" b="3810"/>
+            <wp:docPr id="21" name="Imagen 21"/>
+            <wp:cNvGraphicFramePr>
+              <a:graphicFrameLocks xmlns:a="http://schemas.openxmlformats.org/drawingml/2006/main" noChangeAspect="1"/>
+            </wp:cNvGraphicFramePr>
+            <a:graphic xmlns:a="http://schemas.openxmlformats.org/drawingml/2006/main">
+              <a:graphicData uri="http://schemas.openxmlformats.org/drawingml/2006/picture">
+                <pic:pic xmlns:pic="http://schemas.openxmlformats.org/drawingml/2006/picture">
+                  <pic:nvPicPr>
+                    <pic:cNvPr id="0" name="Picture 8"/>
+                    <pic:cNvPicPr>
+                      <a:picLocks noChangeAspect="1" noChangeArrowheads="1"/>
+                    </pic:cNvPicPr>
+                  </pic:nvPicPr>
+                  <pic:blipFill>
+                    <a:blip r:embed="rId15" cstate="print">
+                      <a:extLst>
+                        <a:ext uri="{28A0092B-C50C-407E-A947-70E740481C1C}">
+                          <a14:useLocalDpi xmlns:a14="http://schemas.microsoft.com/office/drawing/2010/main" val="0"/>
+                        </a:ext>
+                      </a:extLst>
+                    </a:blip>
+                    <a:srcRect/>
+                    <a:stretch>
+                      <a:fillRect/>
+                    </a:stretch>
+                  </pic:blipFill>
+                  <pic:spPr bwMode="auto">
+                    <a:xfrm>
+                      <a:off x="0" y="0"/>
+                      <a:ext cx="5930265" cy="2777490"/>
+                    </a:xfrm>
+                    <a:prstGeom prst="rect">
+                      <a:avLst/>
+                    </a:prstGeom>
+                    <a:noFill/>
+                    <a:ln>
+                      <a:noFill/>
+                    </a:ln>
+                  </pic:spPr>
+                </pic:pic>
+              </a:graphicData>
+            </a:graphic>
+          </wp:inline>
+        </w:drawing>
+      </w:r>
+    </w:p>
+    <w:p>
+      <w:pPr>
+        <w:rPr>
+          <w:rFonts w:ascii="Trebuchet MS" w:hAnsi="Trebuchet MS"/>
+          <w:sz w:val="24"/>
+          <w:szCs w:val="24"/>
+        </w:rPr>
+      </w:pPr>
+      <w:r>
+        <w:rPr>
+          <w:rFonts w:ascii="Trebuchet MS" w:hAnsi="Trebuchet MS"/>
+          <w:sz w:val="24"/>
+          <w:szCs w:val="24"/>
+        </w:rPr>
+        <w:br w:type="page"/>
+      </w:r>
+    </w:p>
+    <w:p>
+      <w:pPr>
+        <w:spacing w:line="360" w:lineRule="auto"/>
+        <w:ind w:left="360"/>
+        <w:rPr>
+          <w:rFonts w:ascii="Trebuchet MS" w:hAnsi="Trebuchet MS"/>
+          <w:b/>
+          <w:bCs/>
+          <w:sz w:val="24"/>
+          <w:szCs w:val="24"/>
+        </w:rPr>
+      </w:pPr>
+      <w:r>
+        <w:rPr>
+          <w:rFonts w:ascii="Trebuchet MS" w:hAnsi="Trebuchet MS"/>
+          <w:b/>
+          <w:bCs/>
+          <w:sz w:val="24"/>
+          <w:szCs w:val="24"/>
+        </w:rPr>
+        <w:lastRenderedPageBreak/>
+        <w:t xml:space="preserve">Etapa </w:t>
+      </w:r>
+      <w:r>
+        <w:rPr>
+          <w:rFonts w:ascii="Trebuchet MS" w:hAnsi="Trebuchet MS"/>
+          <w:b/>
+          <w:bCs/>
+          <w:sz w:val="24"/>
+          <w:szCs w:val="24"/>
+        </w:rPr>
+        <w:t>2</w:t>
+      </w:r>
+      <w:r>
+        <w:rPr>
+          <w:rFonts w:ascii="Trebuchet MS" w:hAnsi="Trebuchet MS"/>
+          <w:b/>
+          <w:bCs/>
+          <w:sz w:val="24"/>
+          <w:szCs w:val="24"/>
+        </w:rPr>
+        <w:t>:</w:t>
+      </w:r>
+    </w:p>
+    <w:p>
+      <w:pPr>
+        <w:spacing w:line="360" w:lineRule="auto"/>
+        <w:ind w:left="360"/>
+        <w:jc w:val="center"/>
+        <w:rPr>
+          <w:rFonts w:ascii="Trebuchet MS" w:hAnsi="Trebuchet MS"/>
+          <w:sz w:val="24"/>
+          <w:szCs w:val="24"/>
+        </w:rPr>
+      </w:pPr>
+      <w:r>
+        <w:rPr>
+          <w:rFonts w:ascii="Trebuchet MS" w:hAnsi="Trebuchet MS"/>
+          <w:sz w:val="24"/>
+          <w:szCs w:val="24"/>
+        </w:rPr>
+        <w:t>Diagrama de Clases</w:t>
+      </w:r>
+    </w:p>
+    <w:p>
+      <w:pPr>
+        <w:spacing w:line="360" w:lineRule="auto"/>
+        <w:ind w:left="360"/>
+        <w:jc w:val="center"/>
+        <w:rPr>
+          <w:rFonts w:ascii="Trebuchet MS" w:hAnsi="Trebuchet MS"/>
+          <w:sz w:val="24"/>
+          <w:szCs w:val="24"/>
+        </w:rPr>
+      </w:pPr>
+      <w:r>
+        <w:rPr>
+          <w:rFonts w:ascii="Trebuchet MS" w:hAnsi="Trebuchet MS"/>
+          <w:b/>
+          <w:bCs/>
+          <w:noProof/>
+          <w:sz w:val="24"/>
+          <w:szCs w:val="24"/>
+        </w:rPr>
+        <w:drawing>
+          <wp:inline distT="0" distB="0" distL="0" distR="0" wp14:anchorId="35FAC8E6" wp14:editId="53E3FEE5">
+            <wp:extent cx="5943600" cy="4766945"/>
+            <wp:effectExtent l="0" t="0" r="0" b="0"/>
+            <wp:docPr id="22" name="Imagen 22"/>
+            <wp:cNvGraphicFramePr>
+              <a:graphicFrameLocks xmlns:a="http://schemas.openxmlformats.org/drawingml/2006/main" noChangeAspect="1"/>
+            </wp:cNvGraphicFramePr>
+            <a:graphic xmlns:a="http://schemas.openxmlformats.org/drawingml/2006/main">
+              <a:graphicData uri="http://schemas.openxmlformats.org/drawingml/2006/picture">
+                <pic:pic xmlns:pic="http://schemas.openxmlformats.org/drawingml/2006/picture">
+                  <pic:nvPicPr>
+                    <pic:cNvPr id="22" name="Imagen 22"/>
+                    <pic:cNvPicPr/>
+                  </pic:nvPicPr>
+                  <pic:blipFill>
+                    <a:blip r:embed="rId16" cstate="print">
+                      <a:extLst>
+                        <a:ext uri="{28A0092B-C50C-407E-A947-70E740481C1C}">
+                          <a14:useLocalDpi xmlns:a14="http://schemas.microsoft.com/office/drawing/2010/main" val="0"/>
+                        </a:ext>
+                      </a:extLst>
+                    </a:blip>
+                    <a:stretch>
+                      <a:fillRect/>
+                    </a:stretch>
+                  </pic:blipFill>
+                  <pic:spPr>
+                    <a:xfrm>
+                      <a:off x="0" y="0"/>
+                      <a:ext cx="5943600" cy="4766945"/>
+                    </a:xfrm>
+                    <a:prstGeom prst="rect">
+                      <a:avLst/>
+                    </a:prstGeom>
+                  </pic:spPr>
+                </pic:pic>
+              </a:graphicData>
+            </a:graphic>
+          </wp:inline>
+        </w:drawing>
+      </w:r>
+    </w:p>
+    <w:p>
+      <w:pPr>
+        <w:spacing w:line="360" w:lineRule="auto"/>
+        <w:ind w:left="360"/>
+        <w:rPr>
+          <w:rFonts w:ascii="Trebuchet MS" w:hAnsi="Trebuchet MS"/>
+          <w:sz w:val="24"/>
+          <w:szCs w:val="24"/>
+        </w:rPr>
+      </w:pPr>
+    </w:p>
+    <w:p>
+      <w:pPr>
+        <w:spacing w:line="360" w:lineRule="auto"/>
+        <w:ind w:left="360"/>
+        <w:rPr>
+          <w:rFonts w:ascii="Trebuchet MS" w:hAnsi="Trebuchet MS"/>
+          <w:sz w:val="24"/>
+          <w:szCs w:val="24"/>
+        </w:rPr>
+      </w:pPr>
+    </w:p>
+    <w:p>
+      <w:pPr>
+        <w:spacing w:line="360" w:lineRule="auto"/>
+        <w:ind w:left="360"/>
+        <w:rPr>
+          <w:rFonts w:ascii="Trebuchet MS" w:hAnsi="Trebuchet MS"/>
+          <w:sz w:val="24"/>
+          <w:szCs w:val="24"/>
+        </w:rPr>
+      </w:pPr>
+    </w:p>
+    <w:p>
+      <w:pPr>
+        <w:spacing w:line="360" w:lineRule="auto"/>
+        <w:ind w:left="360"/>
+        <w:rPr>
+          <w:rFonts w:ascii="Trebuchet MS" w:hAnsi="Trebuchet MS"/>
+          <w:sz w:val="24"/>
+          <w:szCs w:val="24"/>
+        </w:rPr>
+      </w:pPr>
+    </w:p>
+    <w:p>
+      <w:pPr>
+        <w:spacing w:line="360" w:lineRule="auto"/>
+        <w:ind w:left="360"/>
+        <w:rPr>
+          <w:rFonts w:ascii="Trebuchet MS" w:hAnsi="Trebuchet MS"/>
+          <w:sz w:val="24"/>
+          <w:szCs w:val="24"/>
+        </w:rPr>
+      </w:pPr>
+    </w:p>
+    <w:p>
+      <w:pPr>
+        <w:spacing w:line="360" w:lineRule="auto"/>
+        <w:ind w:left="360"/>
+        <w:rPr>
+          <w:rFonts w:ascii="Trebuchet MS" w:hAnsi="Trebuchet MS"/>
+          <w:sz w:val="24"/>
+          <w:szCs w:val="24"/>
+        </w:rPr>
+      </w:pPr>
+    </w:p>
+    <w:p>
+      <w:pPr>
+        <w:spacing w:line="360" w:lineRule="auto"/>
+        <w:ind w:left="360"/>
+        <w:rPr>
+          <w:rFonts w:ascii="Trebuchet MS" w:hAnsi="Trebuchet MS"/>
+          <w:sz w:val="24"/>
+          <w:szCs w:val="24"/>
+        </w:rPr>
+      </w:pPr>
+    </w:p>
+    <w:p>
+      <w:pPr>
+        <w:spacing w:line="360" w:lineRule="auto"/>
+        <w:ind w:left="360"/>
+        <w:jc w:val="center"/>
+        <w:rPr>
+          <w:rFonts w:ascii="Trebuchet MS" w:hAnsi="Trebuchet MS"/>
+          <w:sz w:val="24"/>
+          <w:szCs w:val="24"/>
+        </w:rPr>
+      </w:pPr>
+      <w:r>
+        <w:rPr>
+          <w:rFonts w:ascii="Trebuchet MS" w:hAnsi="Trebuchet MS"/>
+          <w:sz w:val="24"/>
+          <w:szCs w:val="24"/>
+        </w:rPr>
+        <w:t xml:space="preserve">Diagrama de </w:t>
+      </w:r>
+      <w:r>
+        <w:rPr>
+          <w:rFonts w:ascii="Trebuchet MS" w:hAnsi="Trebuchet MS"/>
+          <w:sz w:val="24"/>
+          <w:szCs w:val="24"/>
+        </w:rPr>
+        <w:t>Secuencia de método de recategorización.</w:t>
+      </w:r>
+    </w:p>
+    <w:p>
+      <w:pPr>
+        <w:spacing w:line="360" w:lineRule="auto"/>
+        <w:ind w:left="360"/>
+        <w:jc w:val="center"/>
+        <w:rPr>
+          <w:rFonts w:ascii="Trebuchet MS" w:hAnsi="Trebuchet MS"/>
+          <w:b/>
+          <w:bCs/>
+          <w:sz w:val="24"/>
+          <w:szCs w:val="24"/>
+        </w:rPr>
+      </w:pPr>
+      <w:r>
+        <w:rPr>
+          <w:rFonts w:ascii="Trebuchet MS" w:hAnsi="Trebuchet MS"/>
+          <w:b/>
+          <w:bCs/>
+          <w:noProof/>
+          <w:sz w:val="24"/>
+          <w:szCs w:val="24"/>
+        </w:rPr>
+        <w:drawing>
+          <wp:inline distT="0" distB="0" distL="0" distR="0" wp14:anchorId="46B93D7D" wp14:editId="3E7CD66A">
+            <wp:extent cx="4180480" cy="2572603"/>
+            <wp:effectExtent l="0" t="0" r="0" b="0"/>
+            <wp:docPr id="24" name="Imagen 24"/>
+            <wp:cNvGraphicFramePr>
+              <a:graphicFrameLocks xmlns:a="http://schemas.openxmlformats.org/drawingml/2006/main" noChangeAspect="1"/>
+            </wp:cNvGraphicFramePr>
+            <a:graphic xmlns:a="http://schemas.openxmlformats.org/drawingml/2006/main">
+              <a:graphicData uri="http://schemas.openxmlformats.org/drawingml/2006/picture">
+                <pic:pic xmlns:pic="http://schemas.openxmlformats.org/drawingml/2006/picture">
+                  <pic:nvPicPr>
+                    <pic:cNvPr id="24" name="Imagen 24"/>
+                    <pic:cNvPicPr/>
+                  </pic:nvPicPr>
+                  <pic:blipFill rotWithShape="1">
+                    <a:blip r:embed="rId17">
+                      <a:extLst>
+                        <a:ext uri="{28A0092B-C50C-407E-A947-70E740481C1C}">
+                          <a14:useLocalDpi xmlns:a14="http://schemas.microsoft.com/office/drawing/2010/main" val="0"/>
+                        </a:ext>
+                      </a:extLst>
+                    </a:blip>
+                    <a:srcRect b="17324"/>
+                    <a:stretch/>
+                  </pic:blipFill>
+                  <pic:spPr bwMode="auto">
+                    <a:xfrm>
+                      <a:off x="0" y="0"/>
+                      <a:ext cx="4188479" cy="2577525"/>
+                    </a:xfrm>
+                    <a:prstGeom prst="rect">
+                      <a:avLst/>
+                    </a:prstGeom>
+                    <a:ln>
+                      <a:noFill/>
+                    </a:ln>
+                    <a:extLst>
+                      <a:ext uri="{53640926-AAD7-44D8-BBD7-CCE9431645EC}">
+                        <a14:shadowObscured xmlns:a14="http://schemas.microsoft.com/office/drawing/2010/main"/>
+                      </a:ext>
+                    </a:extLst>
+                  </pic:spPr>
+                </pic:pic>
+              </a:graphicData>
+            </a:graphic>
+          </wp:inline>
+        </w:drawing>
+      </w:r>
+    </w:p>
+    <w:p>
+      <w:pPr>
+        <w:rPr>
+          <w:rFonts w:ascii="Trebuchet MS" w:hAnsi="Trebuchet MS"/>
+          <w:b/>
+          <w:bCs/>
+          <w:sz w:val="24"/>
+          <w:szCs w:val="24"/>
+        </w:rPr>
+      </w:pPr>
+      <w:r>
+        <w:rPr>
+          <w:rFonts w:ascii="Trebuchet MS" w:hAnsi="Trebuchet MS"/>
+          <w:b/>
+          <w:bCs/>
+          <w:sz w:val="24"/>
+          <w:szCs w:val="24"/>
+        </w:rPr>
+        <w:br w:type="page"/>
+      </w:r>
+    </w:p>
+    <w:p>
+      <w:pPr>
+        <w:spacing w:line="360" w:lineRule="auto"/>
+        <w:ind w:left="360"/>
+        <w:rPr>
+          <w:rFonts w:ascii="Trebuchet MS" w:hAnsi="Trebuchet MS"/>
+          <w:b/>
+          <w:bCs/>
+          <w:sz w:val="24"/>
+          <w:szCs w:val="24"/>
+        </w:rPr>
+      </w:pPr>
+      <w:r>
+        <w:rPr>
+          <w:rFonts w:ascii="Trebuchet MS" w:hAnsi="Trebuchet MS"/>
+          <w:b/>
+          <w:bCs/>
+          <w:sz w:val="24"/>
+          <w:szCs w:val="24"/>
+        </w:rPr>
+        <w:lastRenderedPageBreak/>
+        <w:t xml:space="preserve">Etapa </w:t>
+      </w:r>
+      <w:r>
+        <w:rPr>
+          <w:rFonts w:ascii="Trebuchet MS" w:hAnsi="Trebuchet MS"/>
+          <w:b/>
+          <w:bCs/>
+          <w:sz w:val="24"/>
+          <w:szCs w:val="24"/>
+        </w:rPr>
+        <w:t>3</w:t>
+      </w:r>
+      <w:r>
+        <w:rPr>
+          <w:rFonts w:ascii="Trebuchet MS" w:hAnsi="Trebuchet MS"/>
+          <w:b/>
+          <w:bCs/>
+          <w:sz w:val="24"/>
+          <w:szCs w:val="24"/>
+        </w:rPr>
+        <w:t>:</w:t>
+      </w:r>
+    </w:p>
     <w:p>
       <w:pPr>
         <w:spacing w:line="360" w:lineRule="auto"/>
@@ -2858,7 +3958,7 @@
                     </pic:cNvPicPr>
                   </pic:nvPicPr>
                   <pic:blipFill>
-                    <a:blip r:embed="rId10" cstate="print">
+                    <a:blip r:embed="rId18" cstate="print">
                       <a:extLst>
                         <a:ext uri="{28A0092B-C50C-407E-A947-70E740481C1C}">
                           <a14:useLocalDpi xmlns:a14="http://schemas.microsoft.com/office/drawing/2010/main" val="0"/>
@@ -3006,7 +4106,7 @@
                     </pic:cNvPicPr>
                   </pic:nvPicPr>
                   <pic:blipFill>
-                    <a:blip r:embed="rId11" cstate="print">
+                    <a:blip r:embed="rId19" cstate="print">
                       <a:extLst>
                         <a:ext uri="{28A0092B-C50C-407E-A947-70E740481C1C}">
                           <a14:useLocalDpi xmlns:a14="http://schemas.microsoft.com/office/drawing/2010/main" val="0"/>
@@ -3148,7 +4248,7 @@
                     </pic:cNvPicPr>
                   </pic:nvPicPr>
                   <pic:blipFill>
-                    <a:blip r:embed="rId12" cstate="print">
+                    <a:blip r:embed="rId20" cstate="print">
                       <a:extLst>
                         <a:ext uri="{28A0092B-C50C-407E-A947-70E740481C1C}">
                           <a14:useLocalDpi xmlns:a14="http://schemas.microsoft.com/office/drawing/2010/main" val="0"/>
@@ -3283,7 +4383,7 @@
                     </pic:cNvPicPr>
                   </pic:nvPicPr>
                   <pic:blipFill>
-                    <a:blip r:embed="rId13" cstate="print">
+                    <a:blip r:embed="rId21" cstate="print">
                       <a:extLst>
                         <a:ext uri="{28A0092B-C50C-407E-A947-70E740481C1C}">
                           <a14:useLocalDpi xmlns:a14="http://schemas.microsoft.com/office/drawing/2010/main" val="0"/>
@@ -3388,7 +4488,7 @@
                     </pic:cNvPicPr>
                   </pic:nvPicPr>
                   <pic:blipFill>
-                    <a:blip r:embed="rId14">
+                    <a:blip r:embed="rId22">
                       <a:extLst>
                         <a:ext uri="{28A0092B-C50C-407E-A947-70E740481C1C}">
                           <a14:useLocalDpi xmlns:a14="http://schemas.microsoft.com/office/drawing/2010/main" val="0"/>
@@ -3504,7 +4604,7 @@
                     </pic:cNvPicPr>
                   </pic:nvPicPr>
                   <pic:blipFill>
-                    <a:blip r:embed="rId15">
+                    <a:blip r:embed="rId23">
                       <a:extLst>
                         <a:ext uri="{28A0092B-C50C-407E-A947-70E740481C1C}">
                           <a14:useLocalDpi xmlns:a14="http://schemas.microsoft.com/office/drawing/2010/main" val="0"/>
@@ -3537,10 +4637,10 @@
       </w:r>
     </w:p>
     <w:sectPr>
-      <w:headerReference w:type="even" r:id="rId16"/>
-      <w:headerReference w:type="default" r:id="rId17"/>
-      <w:footerReference w:type="default" r:id="rId18"/>
-      <w:headerReference w:type="first" r:id="rId19"/>
+      <w:headerReference w:type="even" r:id="rId24"/>
+      <w:headerReference w:type="default" r:id="rId25"/>
+      <w:footerReference w:type="default" r:id="rId26"/>
+      <w:headerReference w:type="first" r:id="rId27"/>
       <w:pgSz w:w="12240" w:h="15840"/>
       <w:pgMar w:top="1440" w:right="1440" w:bottom="1440" w:left="1440" w:header="720" w:footer="720" w:gutter="0"/>
       <w:cols w:space="720"/>
@@ -3590,15 +4690,7 @@
     </w:r>
     <w:r>
       <w:tab/>
-      <w:t xml:space="preserve">Hidalgo </w:t>
-    </w:r>
-    <w:proofErr w:type="spellStart"/>
-    <w:r>
-      <w:t>Bini</w:t>
-    </w:r>
-    <w:proofErr w:type="spellEnd"/>
-    <w:r>
-      <w:t>, Rocío</w:t>
+      <w:t>Hidalgo Bini, Rocío</w:t>
     </w:r>
   </w:p>
   <w:p>
@@ -3628,14 +4720,7 @@
     </w:r>
     <w:r>
       <w:tab/>
-    </w:r>
-    <w:proofErr w:type="spellStart"/>
-    <w:r>
-      <w:t>Nacchio</w:t>
-    </w:r>
-    <w:proofErr w:type="spellEnd"/>
-    <w:r>
-      <w:t>, Javier Augusto</w:t>
+      <w:t>Nacchio, Javier Augusto</w:t>
     </w:r>
   </w:p>
   <w:p>

</xml_diff>